<commit_message>
Data entry for ragged mountain 2010 sites and method notes.
</commit_message>
<xml_diff>
--- a/Manuscript Drafts/Myrmecochores of Connecticut Manuscript 1.docx
+++ b/Manuscript Drafts/Myrmecochores of Connecticut Manuscript 1.docx
@@ -401,7 +401,79 @@
           <w:sz w:val="24"/>
           <w:szCs w:val="24"/>
         </w:rPr>
-        <w:t>, following disturbance, this mutualistic community can recover and support typical abundances of either ants or plants. To address this shortcoming, I preformed a long-term, small-scale removal of all elaiosomes-bearing diaspores in a gridded plot in a forest understory dominated by myrmecochores. From April to May from 2009 to 2011, all seeds were removed by hand</w:t>
+        <w:t>, following disturbance, this mutualistic community can recover and support typical abundances of either ants or plants.</w:t>
+      </w:r>
+      <w:r>
+        <w:rPr>
+          <w:rFonts w:ascii="Times New Roman" w:hAnsi="Times New Roman" w:cs="Times New Roman"/>
+          <w:sz w:val="24"/>
+          <w:szCs w:val="24"/>
+        </w:rPr>
+        <w:t xml:space="preserve"> Forests in Connecticut (USA) are particularly impacted by urbanized </w:t>
+      </w:r>
+      <w:r>
+        <w:rPr>
+          <w:rFonts w:ascii="Times New Roman" w:hAnsi="Times New Roman" w:cs="Times New Roman"/>
+          <w:sz w:val="24"/>
+          <w:szCs w:val="24"/>
+        </w:rPr>
+        <w:t>development</w:t>
+      </w:r>
+      <w:r>
+        <w:rPr>
+          <w:rFonts w:ascii="Times New Roman" w:hAnsi="Times New Roman" w:cs="Times New Roman"/>
+          <w:sz w:val="24"/>
+          <w:szCs w:val="24"/>
+        </w:rPr>
+        <w:t xml:space="preserve">, but the myrmecochores that could be impacted by </w:t>
+      </w:r>
+      <w:r>
+        <w:rPr>
+          <w:rFonts w:ascii="Times New Roman" w:hAnsi="Times New Roman" w:cs="Times New Roman"/>
+          <w:sz w:val="24"/>
+          <w:szCs w:val="24"/>
+        </w:rPr>
+        <w:t xml:space="preserve">this land used changes are not well described systematically. </w:t>
+      </w:r>
+      <w:r>
+        <w:rPr>
+          <w:rFonts w:ascii="Times New Roman" w:hAnsi="Times New Roman" w:cs="Times New Roman"/>
+          <w:sz w:val="24"/>
+          <w:szCs w:val="24"/>
+        </w:rPr>
+        <w:t xml:space="preserve">To address this shortcoming, </w:t>
+      </w:r>
+      <w:r>
+        <w:rPr>
+          <w:rFonts w:ascii="Times New Roman" w:hAnsi="Times New Roman" w:cs="Times New Roman"/>
+          <w:sz w:val="24"/>
+          <w:szCs w:val="24"/>
+        </w:rPr>
+        <w:t xml:space="preserve">I sampled multiple locations where myrmecochores were common. At a particularly intact site, </w:t>
+      </w:r>
+      <w:r>
+        <w:rPr>
+          <w:rFonts w:ascii="Times New Roman" w:hAnsi="Times New Roman" w:cs="Times New Roman"/>
+          <w:sz w:val="24"/>
+          <w:szCs w:val="24"/>
+        </w:rPr>
+        <w:t xml:space="preserve">I </w:t>
+      </w:r>
+      <w:r>
+        <w:rPr>
+          <w:rFonts w:ascii="Times New Roman" w:hAnsi="Times New Roman" w:cs="Times New Roman"/>
+          <w:sz w:val="24"/>
+          <w:szCs w:val="24"/>
+        </w:rPr>
+        <w:t>performed</w:t>
+      </w:r>
+      <w:r>
+        <w:rPr>
+          <w:rFonts w:ascii="Times New Roman" w:hAnsi="Times New Roman" w:cs="Times New Roman"/>
+          <w:sz w:val="24"/>
+          <w:szCs w:val="24"/>
+        </w:rPr>
+        <w:t xml:space="preserve"> a long-term, small-scale removal of all elaiosomes-bearing diaspores in a gridded plot in a forest understory dominated by myrmecochores. From April to May from 2009 to 2011, all seeds were removed by hand</w:t>
       </w:r>
       <w:r>
         <w:rPr>
@@ -598,7 +670,25 @@
           <w:sz w:val="24"/>
           <w:szCs w:val="24"/>
         </w:rPr>
-        <w:t xml:space="preserve">These myrmecochores produce seeds (diaspores) with fleshy, nutrient rich appendages called elaiosomes which attract foraging ants. Ant foragers return the seeds to the parent colony, remove the elaiosomes to freed to brood, and then discard the remaining seed to ant colony middens. </w:t>
+        <w:t xml:space="preserve">These myrmecochores produce seeds (diaspores) with fleshy, nutrient rich appendages called elaiosomes which attract foraging ants. Ant foragers return the seeds to the parent colony, remove the elaiosomes to </w:t>
+      </w:r>
+      <w:proofErr w:type="spellStart"/>
+      <w:r>
+        <w:rPr>
+          <w:rFonts w:ascii="Times New Roman" w:hAnsi="Times New Roman" w:cs="Times New Roman"/>
+          <w:sz w:val="24"/>
+          <w:szCs w:val="24"/>
+        </w:rPr>
+        <w:t>freed</w:t>
+      </w:r>
+      <w:proofErr w:type="spellEnd"/>
+      <w:r>
+        <w:rPr>
+          <w:rFonts w:ascii="Times New Roman" w:hAnsi="Times New Roman" w:cs="Times New Roman"/>
+          <w:sz w:val="24"/>
+          <w:szCs w:val="24"/>
+        </w:rPr>
+        <w:t xml:space="preserve"> to brood, and then discard the remaining seed to ant colony middens. </w:t>
       </w:r>
       <w:r>
         <w:rPr>
@@ -768,23 +858,31 @@
           <w:sz w:val="24"/>
           <w:szCs w:val="24"/>
         </w:rPr>
-        <w:t xml:space="preserve">colonies, </w:t>
-      </w:r>
-      <w:r>
-        <w:rPr>
-          <w:rFonts w:ascii="Times New Roman" w:hAnsi="Times New Roman" w:cs="Times New Roman"/>
-          <w:sz w:val="24"/>
-          <w:szCs w:val="24"/>
-        </w:rPr>
-        <w:t>and</w:t>
-      </w:r>
-      <w:r>
-        <w:rPr>
-          <w:rFonts w:ascii="Times New Roman" w:hAnsi="Times New Roman" w:cs="Times New Roman"/>
-          <w:sz w:val="24"/>
-          <w:szCs w:val="24"/>
-        </w:rPr>
-        <w:t xml:space="preserve"> can be particularly important when other insect prey is not available (Clark and King, 2012).</w:t>
+        <w:t>colonies and</w:t>
+      </w:r>
+      <w:r>
+        <w:rPr>
+          <w:rFonts w:ascii="Times New Roman" w:hAnsi="Times New Roman" w:cs="Times New Roman"/>
+          <w:sz w:val="24"/>
+          <w:szCs w:val="24"/>
+        </w:rPr>
+        <w:t xml:space="preserve"> can be particularly important when </w:t>
+      </w:r>
+      <w:r>
+        <w:rPr>
+          <w:rFonts w:ascii="Times New Roman" w:hAnsi="Times New Roman" w:cs="Times New Roman"/>
+          <w:sz w:val="24"/>
+          <w:szCs w:val="24"/>
+        </w:rPr>
+        <w:t>another</w:t>
+      </w:r>
+      <w:r>
+        <w:rPr>
+          <w:rFonts w:ascii="Times New Roman" w:hAnsi="Times New Roman" w:cs="Times New Roman"/>
+          <w:sz w:val="24"/>
+          <w:szCs w:val="24"/>
+        </w:rPr>
+        <w:t xml:space="preserve"> insect prey is not available (Clark and King, 2012).</w:t>
       </w:r>
       <w:r>
         <w:rPr>
@@ -853,8 +951,242 @@
           <w:sz w:val="24"/>
           <w:szCs w:val="24"/>
         </w:rPr>
+        <w:t>In 2009</w:t>
+      </w:r>
+      <w:r>
+        <w:rPr>
+          <w:rFonts w:ascii="Times New Roman" w:hAnsi="Times New Roman" w:cs="Times New Roman"/>
+          <w:sz w:val="24"/>
+          <w:szCs w:val="24"/>
+        </w:rPr>
+        <w:t xml:space="preserve">-2010, I completed a range of surveys with volunteer students from Central Connecticut State University and University of Connecticut on myrmecochore abundance </w:t>
+      </w:r>
+      <w:r>
+        <w:rPr>
+          <w:rFonts w:ascii="Times New Roman" w:hAnsi="Times New Roman" w:cs="Times New Roman"/>
+          <w:sz w:val="24"/>
+          <w:szCs w:val="24"/>
+        </w:rPr>
+        <w:t xml:space="preserve">in secondary forests. </w:t>
+      </w:r>
+      <w:r>
+        <w:rPr>
+          <w:rFonts w:ascii="Times New Roman" w:hAnsi="Times New Roman" w:cs="Times New Roman"/>
+          <w:sz w:val="24"/>
+          <w:szCs w:val="24"/>
+        </w:rPr>
+        <w:t>The locations, although not exhaustive, represent sites that were accessible and had reports from amateurs about high myrmecochore abundance.</w:t>
+      </w:r>
+      <w:r>
+        <w:rPr>
+          <w:rFonts w:ascii="Times New Roman" w:hAnsi="Times New Roman" w:cs="Times New Roman"/>
+          <w:sz w:val="24"/>
+          <w:szCs w:val="24"/>
+        </w:rPr>
+        <w:t xml:space="preserve"> The goal of these surveys were to provide preliminary data on the most common myrmecochore species found across a range of secondary forests typical to the state of Connecticut. </w:t>
+      </w:r>
+      <w:r>
+        <w:rPr>
+          <w:rFonts w:ascii="Times New Roman" w:hAnsi="Times New Roman" w:cs="Times New Roman"/>
+          <w:sz w:val="24"/>
+          <w:szCs w:val="24"/>
+        </w:rPr>
+        <w:t xml:space="preserve">These sites included: </w:t>
+      </w:r>
+    </w:p>
+    <w:p>
+      <w:pPr>
+        <w:rPr>
+          <w:rFonts w:ascii="Times New Roman" w:hAnsi="Times New Roman" w:cs="Times New Roman"/>
+          <w:sz w:val="24"/>
+          <w:szCs w:val="24"/>
+        </w:rPr>
+      </w:pPr>
+      <w:r>
+        <w:rPr>
+          <w:rFonts w:ascii="Times New Roman" w:hAnsi="Times New Roman" w:cs="Times New Roman"/>
+          <w:sz w:val="24"/>
+          <w:szCs w:val="24"/>
+        </w:rPr>
         <w:t>Results:</w:t>
       </w:r>
+    </w:p>
+    <w:p>
+      <w:pPr>
+        <w:rPr>
+          <w:rFonts w:ascii="Times New Roman" w:hAnsi="Times New Roman" w:cs="Times New Roman"/>
+          <w:sz w:val="24"/>
+          <w:szCs w:val="24"/>
+        </w:rPr>
+      </w:pPr>
+      <w:r>
+        <w:rPr>
+          <w:rFonts w:ascii="Times New Roman" w:hAnsi="Times New Roman" w:cs="Times New Roman"/>
+          <w:sz w:val="24"/>
+          <w:szCs w:val="24"/>
+        </w:rPr>
+        <w:t xml:space="preserve">The composition </w:t>
+      </w:r>
+      <w:r>
+        <w:rPr>
+          <w:rFonts w:ascii="Times New Roman" w:hAnsi="Times New Roman" w:cs="Times New Roman"/>
+          <w:sz w:val="24"/>
+          <w:szCs w:val="24"/>
+        </w:rPr>
+        <w:t>of the plant communities surveyed is</w:t>
+      </w:r>
+      <w:r>
+        <w:rPr>
+          <w:rFonts w:ascii="Times New Roman" w:hAnsi="Times New Roman" w:cs="Times New Roman"/>
+          <w:sz w:val="24"/>
+          <w:szCs w:val="24"/>
+        </w:rPr>
+        <w:t xml:space="preserve"> reported in supplemental tables and figures S1-Sx. </w:t>
+      </w:r>
+      <w:r>
+        <w:rPr>
+          <w:rFonts w:ascii="Times New Roman" w:hAnsi="Times New Roman" w:cs="Times New Roman"/>
+          <w:i/>
+          <w:iCs/>
+          <w:sz w:val="24"/>
+          <w:szCs w:val="24"/>
+        </w:rPr>
+        <w:t>Erythronium americanum</w:t>
+      </w:r>
+      <w:r>
+        <w:rPr>
+          <w:rFonts w:ascii="Times New Roman" w:hAnsi="Times New Roman" w:cs="Times New Roman"/>
+          <w:sz w:val="24"/>
+          <w:szCs w:val="24"/>
+        </w:rPr>
+        <w:t xml:space="preserve">, </w:t>
+      </w:r>
+      <w:r>
+        <w:rPr>
+          <w:rFonts w:ascii="Times New Roman" w:hAnsi="Times New Roman" w:cs="Times New Roman"/>
+          <w:i/>
+          <w:iCs/>
+          <w:sz w:val="24"/>
+          <w:szCs w:val="24"/>
+        </w:rPr>
+        <w:t xml:space="preserve">Trillium </w:t>
+      </w:r>
+      <w:proofErr w:type="spellStart"/>
+      <w:r>
+        <w:rPr>
+          <w:rFonts w:ascii="Times New Roman" w:hAnsi="Times New Roman" w:cs="Times New Roman"/>
+          <w:i/>
+          <w:iCs/>
+          <w:sz w:val="24"/>
+          <w:szCs w:val="24"/>
+        </w:rPr>
+        <w:t>erectum</w:t>
+      </w:r>
+      <w:proofErr w:type="spellEnd"/>
+      <w:r>
+        <w:rPr>
+          <w:rFonts w:ascii="Times New Roman" w:hAnsi="Times New Roman" w:cs="Times New Roman"/>
+          <w:sz w:val="24"/>
+          <w:szCs w:val="24"/>
+        </w:rPr>
+        <w:t xml:space="preserve">, </w:t>
+      </w:r>
+      <w:r>
+        <w:rPr>
+          <w:rFonts w:ascii="Times New Roman" w:hAnsi="Times New Roman" w:cs="Times New Roman"/>
+          <w:i/>
+          <w:iCs/>
+          <w:sz w:val="24"/>
+          <w:szCs w:val="24"/>
+        </w:rPr>
+        <w:t xml:space="preserve">Dicentra </w:t>
+      </w:r>
+      <w:proofErr w:type="spellStart"/>
+      <w:r>
+        <w:rPr>
+          <w:rFonts w:ascii="Times New Roman" w:hAnsi="Times New Roman" w:cs="Times New Roman"/>
+          <w:i/>
+          <w:iCs/>
+          <w:sz w:val="24"/>
+          <w:szCs w:val="24"/>
+        </w:rPr>
+        <w:t>cucularia</w:t>
+      </w:r>
+      <w:proofErr w:type="spellEnd"/>
+      <w:r>
+        <w:rPr>
+          <w:rFonts w:ascii="Times New Roman" w:hAnsi="Times New Roman" w:cs="Times New Roman"/>
+          <w:sz w:val="24"/>
+          <w:szCs w:val="24"/>
+        </w:rPr>
+        <w:t xml:space="preserve">, and </w:t>
+      </w:r>
+      <w:r>
+        <w:rPr>
+          <w:rFonts w:ascii="Times New Roman" w:hAnsi="Times New Roman" w:cs="Times New Roman"/>
+          <w:i/>
+          <w:iCs/>
+          <w:sz w:val="24"/>
+          <w:szCs w:val="24"/>
+        </w:rPr>
+        <w:t xml:space="preserve">Claytonia </w:t>
+      </w:r>
+      <w:proofErr w:type="spellStart"/>
+      <w:r>
+        <w:rPr>
+          <w:rFonts w:ascii="Times New Roman" w:hAnsi="Times New Roman" w:cs="Times New Roman"/>
+          <w:i/>
+          <w:iCs/>
+          <w:sz w:val="24"/>
+          <w:szCs w:val="24"/>
+        </w:rPr>
+        <w:t>virginia</w:t>
+      </w:r>
+      <w:proofErr w:type="spellEnd"/>
+      <w:r>
+        <w:rPr>
+          <w:rFonts w:ascii="Times New Roman" w:hAnsi="Times New Roman" w:cs="Times New Roman"/>
+          <w:i/>
+          <w:iCs/>
+          <w:sz w:val="24"/>
+          <w:szCs w:val="24"/>
+        </w:rPr>
+        <w:t xml:space="preserve"> </w:t>
+      </w:r>
+      <w:r>
+        <w:rPr>
+          <w:rFonts w:ascii="Times New Roman" w:hAnsi="Times New Roman" w:cs="Times New Roman"/>
+          <w:sz w:val="24"/>
+          <w:szCs w:val="24"/>
+        </w:rPr>
+        <w:t xml:space="preserve">were found to be </w:t>
+      </w:r>
+      <w:r>
+        <w:rPr>
+          <w:rFonts w:ascii="Times New Roman" w:hAnsi="Times New Roman" w:cs="Times New Roman"/>
+          <w:sz w:val="24"/>
+          <w:szCs w:val="24"/>
+        </w:rPr>
+        <w:t>common. We chose to the habitat manipulation at a site where all members of the myrmecochore complex easily found in Connecticut were present.</w:t>
+      </w:r>
+    </w:p>
+    <w:p>
+      <w:pPr>
+        <w:rPr>
+          <w:rFonts w:ascii="Times New Roman" w:hAnsi="Times New Roman" w:cs="Times New Roman"/>
+          <w:sz w:val="24"/>
+          <w:szCs w:val="24"/>
+        </w:rPr>
+      </w:pPr>
+    </w:p>
+    <w:p>
+      <w:pPr>
+        <w:rPr>
+          <w:rFonts w:ascii="Times New Roman" w:hAnsi="Times New Roman" w:cs="Times New Roman"/>
+          <w:sz w:val="24"/>
+          <w:szCs w:val="24"/>
+        </w:rPr>
+      </w:pPr>
     </w:p>
     <w:p>
       <w:pPr>
@@ -922,7 +1254,25 @@
           <w:sz w:val="24"/>
           <w:szCs w:val="24"/>
         </w:rPr>
-        <w:t>Clark, R. E., and J. R. King. 2012. The ant, Aphaenogaster picea, benefits from plant elaiosomes</w:t>
+        <w:t xml:space="preserve">Clark, R. E., and J. R. King. 2012. The ant, Aphaenogaster </w:t>
+      </w:r>
+      <w:proofErr w:type="spellStart"/>
+      <w:r>
+        <w:rPr>
+          <w:rFonts w:ascii="Times New Roman" w:hAnsi="Times New Roman" w:cs="Times New Roman"/>
+          <w:sz w:val="24"/>
+          <w:szCs w:val="24"/>
+        </w:rPr>
+        <w:t>picea</w:t>
+      </w:r>
+      <w:proofErr w:type="spellEnd"/>
+      <w:r>
+        <w:rPr>
+          <w:rFonts w:ascii="Times New Roman" w:hAnsi="Times New Roman" w:cs="Times New Roman"/>
+          <w:sz w:val="24"/>
+          <w:szCs w:val="24"/>
+        </w:rPr>
+        <w:t>, benefits from plant elaiosomes</w:t>
       </w:r>
     </w:p>
     <w:p>
@@ -1013,24 +1363,78 @@
           <w:sz w:val="24"/>
           <w:szCs w:val="24"/>
         </w:rPr>
-        <w:t>Oksanen, J., Blanchet, F.G., Friendly, M., Kindt, R., Legendre, P., McGlinn, D., Minchin, P.R.,</w:t>
-      </w:r>
-    </w:p>
-    <w:p>
-      <w:pPr>
-        <w:rPr>
-          <w:rFonts w:ascii="Times New Roman" w:hAnsi="Times New Roman" w:cs="Times New Roman"/>
-          <w:sz w:val="24"/>
-          <w:szCs w:val="24"/>
-        </w:rPr>
-      </w:pPr>
-      <w:r>
-        <w:rPr>
-          <w:rFonts w:ascii="Times New Roman" w:hAnsi="Times New Roman" w:cs="Times New Roman"/>
-          <w:sz w:val="24"/>
-          <w:szCs w:val="24"/>
-        </w:rPr>
-        <w:t>B, R., O’Hara, G., Simpson, L., Solymos, P., Henry, M., Stevens, H., Szoecs, E., Wagner, H.,</w:t>
+        <w:t xml:space="preserve">Oksanen, J., Blanchet, F.G., Friendly, M., </w:t>
+      </w:r>
+      <w:proofErr w:type="spellStart"/>
+      <w:r>
+        <w:rPr>
+          <w:rFonts w:ascii="Times New Roman" w:hAnsi="Times New Roman" w:cs="Times New Roman"/>
+          <w:sz w:val="24"/>
+          <w:szCs w:val="24"/>
+        </w:rPr>
+        <w:t>Kindt</w:t>
+      </w:r>
+      <w:proofErr w:type="spellEnd"/>
+      <w:r>
+        <w:rPr>
+          <w:rFonts w:ascii="Times New Roman" w:hAnsi="Times New Roman" w:cs="Times New Roman"/>
+          <w:sz w:val="24"/>
+          <w:szCs w:val="24"/>
+        </w:rPr>
+        <w:t>, R., Legendre, P., McGlinn, D., Minchin, P.R.,</w:t>
+      </w:r>
+    </w:p>
+    <w:p>
+      <w:pPr>
+        <w:rPr>
+          <w:rFonts w:ascii="Times New Roman" w:hAnsi="Times New Roman" w:cs="Times New Roman"/>
+          <w:sz w:val="24"/>
+          <w:szCs w:val="24"/>
+        </w:rPr>
+      </w:pPr>
+      <w:r>
+        <w:rPr>
+          <w:rFonts w:ascii="Times New Roman" w:hAnsi="Times New Roman" w:cs="Times New Roman"/>
+          <w:sz w:val="24"/>
+          <w:szCs w:val="24"/>
+        </w:rPr>
+        <w:t xml:space="preserve">B, R., O’Hara, G., Simpson, L., </w:t>
+      </w:r>
+      <w:proofErr w:type="spellStart"/>
+      <w:r>
+        <w:rPr>
+          <w:rFonts w:ascii="Times New Roman" w:hAnsi="Times New Roman" w:cs="Times New Roman"/>
+          <w:sz w:val="24"/>
+          <w:szCs w:val="24"/>
+        </w:rPr>
+        <w:t>Solymos</w:t>
+      </w:r>
+      <w:proofErr w:type="spellEnd"/>
+      <w:r>
+        <w:rPr>
+          <w:rFonts w:ascii="Times New Roman" w:hAnsi="Times New Roman" w:cs="Times New Roman"/>
+          <w:sz w:val="24"/>
+          <w:szCs w:val="24"/>
+        </w:rPr>
+        <w:t xml:space="preserve">, P., Henry, M., Stevens, H., </w:t>
+      </w:r>
+      <w:proofErr w:type="spellStart"/>
+      <w:r>
+        <w:rPr>
+          <w:rFonts w:ascii="Times New Roman" w:hAnsi="Times New Roman" w:cs="Times New Roman"/>
+          <w:sz w:val="24"/>
+          <w:szCs w:val="24"/>
+        </w:rPr>
+        <w:t>Szoecs</w:t>
+      </w:r>
+      <w:proofErr w:type="spellEnd"/>
+      <w:r>
+        <w:rPr>
+          <w:rFonts w:ascii="Times New Roman" w:hAnsi="Times New Roman" w:cs="Times New Roman"/>
+          <w:sz w:val="24"/>
+          <w:szCs w:val="24"/>
+        </w:rPr>
+        <w:t>, E., Wagner, H.,</w:t>
       </w:r>
     </w:p>
     <w:p>

</xml_diff>

<commit_message>
Henry Buck plant data linear models phase 1.
</commit_message>
<xml_diff>
--- a/Manuscript Drafts/Myrmecochores of Connecticut Manuscript 1.docx
+++ b/Manuscript Drafts/Myrmecochores of Connecticut Manuscript 1.docx
@@ -33,23 +33,47 @@
           <w:sz w:val="24"/>
           <w:szCs w:val="24"/>
         </w:rPr>
-        <w:t>Evidence for recovery of a</w:t>
-      </w:r>
-      <w:r>
-        <w:rPr>
-          <w:rFonts w:ascii="Times New Roman" w:hAnsi="Times New Roman" w:cs="Times New Roman"/>
-          <w:sz w:val="24"/>
-          <w:szCs w:val="24"/>
-        </w:rPr>
-        <w:t>n ant-dispersed myrmecochorous plant</w:t>
-      </w:r>
-      <w:r>
-        <w:rPr>
-          <w:rFonts w:ascii="Times New Roman" w:hAnsi="Times New Roman" w:cs="Times New Roman"/>
-          <w:sz w:val="24"/>
-          <w:szCs w:val="24"/>
-        </w:rPr>
-        <w:t xml:space="preserve"> community following a small-scale disturbance</w:t>
+        <w:t>An a</w:t>
+      </w:r>
+      <w:r>
+        <w:rPr>
+          <w:rFonts w:ascii="Times New Roman" w:hAnsi="Times New Roman" w:cs="Times New Roman"/>
+          <w:sz w:val="24"/>
+          <w:szCs w:val="24"/>
+        </w:rPr>
+        <w:t>nt-dispersed plant</w:t>
+      </w:r>
+      <w:r>
+        <w:rPr>
+          <w:rFonts w:ascii="Times New Roman" w:hAnsi="Times New Roman" w:cs="Times New Roman"/>
+          <w:sz w:val="24"/>
+          <w:szCs w:val="24"/>
+        </w:rPr>
+        <w:t xml:space="preserve"> community</w:t>
+      </w:r>
+      <w:r>
+        <w:rPr>
+          <w:rFonts w:ascii="Times New Roman" w:hAnsi="Times New Roman" w:cs="Times New Roman"/>
+          <w:sz w:val="24"/>
+          <w:szCs w:val="24"/>
+        </w:rPr>
+        <w:t xml:space="preserve"> recovers</w:t>
+      </w:r>
+      <w:r>
+        <w:rPr>
+          <w:rFonts w:ascii="Times New Roman" w:hAnsi="Times New Roman" w:cs="Times New Roman"/>
+          <w:sz w:val="24"/>
+          <w:szCs w:val="24"/>
+        </w:rPr>
+        <w:t xml:space="preserve"> following a small-scale disturbance</w:t>
+      </w:r>
+      <w:r>
+        <w:rPr>
+          <w:rFonts w:ascii="Times New Roman" w:hAnsi="Times New Roman" w:cs="Times New Roman"/>
+          <w:sz w:val="24"/>
+          <w:szCs w:val="24"/>
+        </w:rPr>
+        <w:t xml:space="preserve"> in a Connecticut forest</w:t>
       </w:r>
     </w:p>
     <w:p>
@@ -265,7 +289,39 @@
           <w:sz w:val="24"/>
           <w:szCs w:val="24"/>
         </w:rPr>
-        <w:t xml:space="preserve">Many species of plants exhibit a dispersal syndrome called myrmecochory, in which nutrient rich appendages are used to recruit ants which in turn transport seeds. </w:t>
+        <w:t>Many species of plants exhibit a dispersal syndrome called myrmecochory, in which nutrient</w:t>
+      </w:r>
+      <w:r>
+        <w:rPr>
+          <w:rFonts w:ascii="Times New Roman" w:hAnsi="Times New Roman" w:cs="Times New Roman"/>
+          <w:sz w:val="24"/>
+          <w:szCs w:val="24"/>
+        </w:rPr>
+        <w:t>-</w:t>
+      </w:r>
+      <w:r>
+        <w:rPr>
+          <w:rFonts w:ascii="Times New Roman" w:hAnsi="Times New Roman" w:cs="Times New Roman"/>
+          <w:sz w:val="24"/>
+          <w:szCs w:val="24"/>
+        </w:rPr>
+        <w:t>rich</w:t>
+      </w:r>
+      <w:r>
+        <w:rPr>
+          <w:rFonts w:ascii="Times New Roman" w:hAnsi="Times New Roman" w:cs="Times New Roman"/>
+          <w:sz w:val="24"/>
+          <w:szCs w:val="24"/>
+        </w:rPr>
+        <w:t xml:space="preserve"> seed</w:t>
+      </w:r>
+      <w:r>
+        <w:rPr>
+          <w:rFonts w:ascii="Times New Roman" w:hAnsi="Times New Roman" w:cs="Times New Roman"/>
+          <w:sz w:val="24"/>
+          <w:szCs w:val="24"/>
+        </w:rPr>
+        <w:t xml:space="preserve"> appendages recruit ants which in turn transport seeds. </w:t>
       </w:r>
       <w:r>
         <w:rPr>
@@ -489,7 +545,23 @@
           <w:sz w:val="24"/>
           <w:szCs w:val="24"/>
         </w:rPr>
-        <w:t xml:space="preserve">Following predictions of the life history of plants and ants in this system, I returned in Summer 2017 to collect data on % coverage of ant-dispersed plants and the abundance of seed-dispersing ants relative to the entire ant community. I found that despite entirely removing three growing seasons worth of elaiosomes, ant communities were not impacted or had made a recovery within the 6 year duration of the experiment. </w:t>
+        <w:t xml:space="preserve">Following predictions of the life history of plants and ants in this system, I returned in Summer 2017 to collect data on % coverage of ant-dispersed plants and the abundance of seed-dispersing ants relative to the entire ant community. I found that despite entirely removing three growing seasons worth of elaiosomes, ant communities were not impacted or had made a recovery within the </w:t>
+      </w:r>
+      <w:r>
+        <w:rPr>
+          <w:rFonts w:ascii="Times New Roman" w:hAnsi="Times New Roman" w:cs="Times New Roman"/>
+          <w:sz w:val="24"/>
+          <w:szCs w:val="24"/>
+        </w:rPr>
+        <w:t>6-year</w:t>
+      </w:r>
+      <w:r>
+        <w:rPr>
+          <w:rFonts w:ascii="Times New Roman" w:hAnsi="Times New Roman" w:cs="Times New Roman"/>
+          <w:sz w:val="24"/>
+          <w:szCs w:val="24"/>
+        </w:rPr>
+        <w:t xml:space="preserve"> duration of the experiment. </w:t>
       </w:r>
       <w:r>
         <w:rPr>
@@ -983,7 +1055,23 @@
           <w:sz w:val="24"/>
           <w:szCs w:val="24"/>
         </w:rPr>
-        <w:t xml:space="preserve"> The goal of these surveys were to provide preliminary data on the most common myrmecochore species found across a range of secondary forests typical to the state of Connecticut. </w:t>
+        <w:t xml:space="preserve"> The goal of these surveys </w:t>
+      </w:r>
+      <w:r>
+        <w:rPr>
+          <w:rFonts w:ascii="Times New Roman" w:hAnsi="Times New Roman" w:cs="Times New Roman"/>
+          <w:sz w:val="24"/>
+          <w:szCs w:val="24"/>
+        </w:rPr>
+        <w:t>was</w:t>
+      </w:r>
+      <w:r>
+        <w:rPr>
+          <w:rFonts w:ascii="Times New Roman" w:hAnsi="Times New Roman" w:cs="Times New Roman"/>
+          <w:sz w:val="24"/>
+          <w:szCs w:val="24"/>
+        </w:rPr>
+        <w:t xml:space="preserve"> to provide preliminary data on the most common myrmecochore species found across a range of secondary forests typical to the state of Connecticut. </w:t>
       </w:r>
       <w:r>
         <w:rPr>

</xml_diff>

<commit_message>
Plot seed removal effect on ants and add associated text to manuscript.
</commit_message>
<xml_diff>
--- a/Manuscript Drafts/Myrmecochores of Connecticut Manuscript 1.docx
+++ b/Manuscript Drafts/Myrmecochores of Connecticut Manuscript 1.docx
@@ -125,25 +125,7 @@
           <w:szCs w:val="24"/>
           <w:vertAlign w:val="superscript"/>
         </w:rPr>
-        <w:t>1</w:t>
-      </w:r>
-      <w:r>
-        <w:rPr>
-          <w:rFonts w:ascii="Times New Roman" w:hAnsi="Times New Roman" w:cs="Times New Roman"/>
-          <w:sz w:val="24"/>
-          <w:szCs w:val="24"/>
-          <w:vertAlign w:val="superscript"/>
-        </w:rPr>
-        <w:t>,</w:t>
-      </w:r>
-      <w:r>
-        <w:rPr>
-          <w:rFonts w:ascii="Times New Roman" w:hAnsi="Times New Roman" w:cs="Times New Roman"/>
-          <w:sz w:val="24"/>
-          <w:szCs w:val="24"/>
-          <w:vertAlign w:val="superscript"/>
-        </w:rPr>
-        <w:t>2</w:t>
+        <w:t>1,2</w:t>
       </w:r>
     </w:p>
     <w:p>
@@ -569,7 +551,25 @@
           <w:sz w:val="24"/>
           <w:szCs w:val="24"/>
         </w:rPr>
-        <w:t xml:space="preserve">The % coverage of ant-dispersed plants did not impact any of the members of this plant community, suggesting that these populations were not seed limited or had made a concomitant recovery. Consequently, I conclude that as long as surrounding habitat (e.g. closed canopy secondary forests) is maintained, </w:t>
+        <w:t>The % coverage of ant-dispersed plants did not impact any of the members of this plant community, suggesting that these populations were not seed limited or had made a concomitant recovery. Consequently, I conclude that as long as surrounding habitat (</w:t>
+      </w:r>
+      <w:proofErr w:type="gramStart"/>
+      <w:r>
+        <w:rPr>
+          <w:rFonts w:ascii="Times New Roman" w:hAnsi="Times New Roman" w:cs="Times New Roman"/>
+          <w:sz w:val="24"/>
+          <w:szCs w:val="24"/>
+        </w:rPr>
+        <w:t>e.g.</w:t>
+      </w:r>
+      <w:proofErr w:type="gramEnd"/>
+      <w:r>
+        <w:rPr>
+          <w:rFonts w:ascii="Times New Roman" w:hAnsi="Times New Roman" w:cs="Times New Roman"/>
+          <w:sz w:val="24"/>
+          <w:szCs w:val="24"/>
+        </w:rPr>
+        <w:t xml:space="preserve"> closed canopy secondary forests) is maintained, </w:t>
       </w:r>
       <w:r>
         <w:rPr>
@@ -1129,7 +1129,24 @@
           <w:sz w:val="24"/>
           <w:szCs w:val="24"/>
         </w:rPr>
-        <w:t xml:space="preserve"> reported in supplemental tables and figures S1-Sx. </w:t>
+        <w:t xml:space="preserve"> reported in supplemental tables and figures </w:t>
+      </w:r>
+      <w:r>
+        <w:rPr>
+          <w:rFonts w:ascii="Times New Roman" w:hAnsi="Times New Roman" w:cs="Times New Roman"/>
+          <w:sz w:val="24"/>
+          <w:szCs w:val="24"/>
+          <w:highlight w:val="yellow"/>
+        </w:rPr>
+        <w:t>S1-Sx</w:t>
+      </w:r>
+      <w:r>
+        <w:rPr>
+          <w:rFonts w:ascii="Times New Roman" w:hAnsi="Times New Roman" w:cs="Times New Roman"/>
+          <w:sz w:val="24"/>
+          <w:szCs w:val="24"/>
+        </w:rPr>
+        <w:t xml:space="preserve">. </w:t>
       </w:r>
       <w:r>
         <w:rPr>
@@ -1256,6 +1273,634 @@
           <w:szCs w:val="24"/>
         </w:rPr>
         <w:t>common. We chose to the habitat manipulation at a site where all members of the myrmecochore complex easily found in Connecticut were present.</w:t>
+      </w:r>
+    </w:p>
+    <w:p>
+      <w:pPr>
+        <w:rPr>
+          <w:rFonts w:ascii="Times New Roman" w:hAnsi="Times New Roman" w:cs="Times New Roman"/>
+          <w:sz w:val="24"/>
+          <w:szCs w:val="24"/>
+        </w:rPr>
+      </w:pPr>
+      <w:r>
+        <w:rPr>
+          <w:rFonts w:ascii="Times New Roman" w:hAnsi="Times New Roman" w:cs="Times New Roman"/>
+          <w:sz w:val="24"/>
+          <w:szCs w:val="24"/>
+        </w:rPr>
+        <w:lastRenderedPageBreak/>
+        <w:t xml:space="preserve">2017 baits used to record the ground-foraging ant community and </w:t>
+      </w:r>
+      <w:r>
+        <w:rPr>
+          <w:rFonts w:ascii="Times New Roman" w:hAnsi="Times New Roman" w:cs="Times New Roman"/>
+          <w:i/>
+          <w:iCs/>
+          <w:sz w:val="24"/>
+          <w:szCs w:val="24"/>
+        </w:rPr>
+        <w:t xml:space="preserve">Aphaenogaster </w:t>
+      </w:r>
+      <w:r>
+        <w:rPr>
+          <w:rFonts w:ascii="Times New Roman" w:hAnsi="Times New Roman" w:cs="Times New Roman"/>
+          <w:sz w:val="24"/>
+          <w:szCs w:val="24"/>
+        </w:rPr>
+        <w:t xml:space="preserve">colony abundance yielded </w:t>
+      </w:r>
+      <w:r>
+        <w:rPr>
+          <w:rFonts w:ascii="Times New Roman" w:hAnsi="Times New Roman" w:cs="Times New Roman"/>
+          <w:sz w:val="24"/>
+          <w:szCs w:val="24"/>
+        </w:rPr>
+        <w:t xml:space="preserve">five species of ants, including </w:t>
+      </w:r>
+      <w:r>
+        <w:rPr>
+          <w:rFonts w:ascii="Times New Roman" w:hAnsi="Times New Roman" w:cs="Times New Roman"/>
+          <w:i/>
+          <w:iCs/>
+          <w:sz w:val="24"/>
+          <w:szCs w:val="24"/>
+        </w:rPr>
+        <w:t xml:space="preserve">Aphaenogaster </w:t>
+      </w:r>
+      <w:proofErr w:type="spellStart"/>
+      <w:r>
+        <w:rPr>
+          <w:rFonts w:ascii="Times New Roman" w:hAnsi="Times New Roman" w:cs="Times New Roman"/>
+          <w:i/>
+          <w:iCs/>
+          <w:sz w:val="24"/>
+          <w:szCs w:val="24"/>
+        </w:rPr>
+        <w:t>rudis</w:t>
+      </w:r>
+      <w:proofErr w:type="spellEnd"/>
+      <w:r>
+        <w:rPr>
+          <w:rFonts w:ascii="Times New Roman" w:hAnsi="Times New Roman" w:cs="Times New Roman"/>
+          <w:i/>
+          <w:iCs/>
+          <w:sz w:val="24"/>
+          <w:szCs w:val="24"/>
+        </w:rPr>
+        <w:t xml:space="preserve"> </w:t>
+      </w:r>
+      <w:r>
+        <w:rPr>
+          <w:rFonts w:ascii="Times New Roman" w:hAnsi="Times New Roman" w:cs="Times New Roman"/>
+          <w:sz w:val="24"/>
+          <w:szCs w:val="24"/>
+        </w:rPr>
+        <w:t>group,</w:t>
+      </w:r>
+      <w:r>
+        <w:rPr>
+          <w:rFonts w:ascii="Times New Roman" w:hAnsi="Times New Roman" w:cs="Times New Roman"/>
+          <w:sz w:val="24"/>
+          <w:szCs w:val="24"/>
+        </w:rPr>
+        <w:t xml:space="preserve"> </w:t>
+      </w:r>
+      <w:r>
+        <w:rPr>
+          <w:rFonts w:ascii="Times New Roman" w:hAnsi="Times New Roman" w:cs="Times New Roman"/>
+          <w:i/>
+          <w:iCs/>
+          <w:sz w:val="24"/>
+          <w:szCs w:val="24"/>
+        </w:rPr>
+        <w:t xml:space="preserve">Camponotus </w:t>
+      </w:r>
+      <w:proofErr w:type="spellStart"/>
+      <w:r>
+        <w:rPr>
+          <w:rFonts w:ascii="Times New Roman" w:hAnsi="Times New Roman" w:cs="Times New Roman"/>
+          <w:i/>
+          <w:iCs/>
+          <w:sz w:val="24"/>
+          <w:szCs w:val="24"/>
+        </w:rPr>
+        <w:t>pennsylvanicus</w:t>
+      </w:r>
+      <w:proofErr w:type="spellEnd"/>
+      <w:r>
+        <w:rPr>
+          <w:rFonts w:ascii="Times New Roman" w:hAnsi="Times New Roman" w:cs="Times New Roman"/>
+          <w:sz w:val="24"/>
+          <w:szCs w:val="24"/>
+        </w:rPr>
+        <w:t xml:space="preserve">, </w:t>
+      </w:r>
+      <w:proofErr w:type="spellStart"/>
+      <w:r>
+        <w:rPr>
+          <w:rFonts w:ascii="Times New Roman" w:hAnsi="Times New Roman" w:cs="Times New Roman"/>
+          <w:i/>
+          <w:iCs/>
+          <w:sz w:val="24"/>
+          <w:szCs w:val="24"/>
+        </w:rPr>
+        <w:t>Lasius</w:t>
+      </w:r>
+      <w:proofErr w:type="spellEnd"/>
+      <w:r>
+        <w:rPr>
+          <w:rFonts w:ascii="Times New Roman" w:hAnsi="Times New Roman" w:cs="Times New Roman"/>
+          <w:i/>
+          <w:iCs/>
+          <w:sz w:val="24"/>
+          <w:szCs w:val="24"/>
+        </w:rPr>
+        <w:t xml:space="preserve"> </w:t>
+      </w:r>
+      <w:proofErr w:type="spellStart"/>
+      <w:r>
+        <w:rPr>
+          <w:rFonts w:ascii="Times New Roman" w:hAnsi="Times New Roman" w:cs="Times New Roman"/>
+          <w:i/>
+          <w:iCs/>
+          <w:sz w:val="24"/>
+          <w:szCs w:val="24"/>
+        </w:rPr>
+        <w:t>neoniger</w:t>
+      </w:r>
+      <w:proofErr w:type="spellEnd"/>
+      <w:r>
+        <w:rPr>
+          <w:rFonts w:ascii="Times New Roman" w:hAnsi="Times New Roman" w:cs="Times New Roman"/>
+          <w:sz w:val="24"/>
+          <w:szCs w:val="24"/>
+        </w:rPr>
+        <w:t xml:space="preserve">, </w:t>
+      </w:r>
+      <w:proofErr w:type="spellStart"/>
+      <w:r>
+        <w:rPr>
+          <w:rFonts w:ascii="Times New Roman" w:hAnsi="Times New Roman" w:cs="Times New Roman"/>
+          <w:i/>
+          <w:iCs/>
+          <w:sz w:val="24"/>
+          <w:szCs w:val="24"/>
+        </w:rPr>
+        <w:t>Myrmica</w:t>
+      </w:r>
+      <w:proofErr w:type="spellEnd"/>
+      <w:r>
+        <w:rPr>
+          <w:rFonts w:ascii="Times New Roman" w:hAnsi="Times New Roman" w:cs="Times New Roman"/>
+          <w:i/>
+          <w:iCs/>
+          <w:sz w:val="24"/>
+          <w:szCs w:val="24"/>
+        </w:rPr>
+        <w:t xml:space="preserve"> </w:t>
+      </w:r>
+      <w:proofErr w:type="spellStart"/>
+      <w:r>
+        <w:rPr>
+          <w:rFonts w:ascii="Times New Roman" w:hAnsi="Times New Roman" w:cs="Times New Roman"/>
+          <w:i/>
+          <w:iCs/>
+          <w:sz w:val="24"/>
+          <w:szCs w:val="24"/>
+        </w:rPr>
+        <w:t>punctiventris</w:t>
+      </w:r>
+      <w:proofErr w:type="spellEnd"/>
+      <w:r>
+        <w:rPr>
+          <w:rFonts w:ascii="Times New Roman" w:hAnsi="Times New Roman" w:cs="Times New Roman"/>
+          <w:i/>
+          <w:iCs/>
+          <w:sz w:val="24"/>
+          <w:szCs w:val="24"/>
+        </w:rPr>
+        <w:t xml:space="preserve">, </w:t>
+      </w:r>
+      <w:r>
+        <w:rPr>
+          <w:rFonts w:ascii="Times New Roman" w:hAnsi="Times New Roman" w:cs="Times New Roman"/>
+          <w:sz w:val="24"/>
+          <w:szCs w:val="24"/>
+        </w:rPr>
+        <w:t xml:space="preserve">and </w:t>
+      </w:r>
+      <w:r>
+        <w:rPr>
+          <w:rFonts w:ascii="Times New Roman" w:hAnsi="Times New Roman" w:cs="Times New Roman"/>
+          <w:i/>
+          <w:iCs/>
+          <w:sz w:val="24"/>
+          <w:szCs w:val="24"/>
+        </w:rPr>
+        <w:t>Tapinoma sessile</w:t>
+      </w:r>
+      <w:r>
+        <w:rPr>
+          <w:rFonts w:ascii="Times New Roman" w:hAnsi="Times New Roman" w:cs="Times New Roman"/>
+          <w:sz w:val="24"/>
+          <w:szCs w:val="24"/>
+        </w:rPr>
+        <w:t>.</w:t>
+      </w:r>
+      <w:r>
+        <w:rPr>
+          <w:rFonts w:ascii="Times New Roman" w:hAnsi="Times New Roman" w:cs="Times New Roman"/>
+          <w:sz w:val="24"/>
+          <w:szCs w:val="24"/>
+        </w:rPr>
+        <w:t xml:space="preserve"> </w:t>
+      </w:r>
+      <w:r>
+        <w:rPr>
+          <w:rFonts w:ascii="Times New Roman" w:hAnsi="Times New Roman" w:cs="Times New Roman"/>
+          <w:sz w:val="24"/>
+          <w:szCs w:val="24"/>
+        </w:rPr>
+        <w:t>This</w:t>
+      </w:r>
+      <w:r>
+        <w:rPr>
+          <w:rFonts w:ascii="Times New Roman" w:hAnsi="Times New Roman" w:cs="Times New Roman"/>
+          <w:sz w:val="24"/>
+          <w:szCs w:val="24"/>
+        </w:rPr>
+        <w:t xml:space="preserve"> sample event following three-years of myrmecochore removal and a six-year waiting period. </w:t>
+      </w:r>
+      <w:r>
+        <w:rPr>
+          <w:rFonts w:ascii="Times New Roman" w:hAnsi="Times New Roman" w:cs="Times New Roman"/>
+          <w:sz w:val="24"/>
+          <w:szCs w:val="24"/>
+        </w:rPr>
+        <w:t>W</w:t>
+      </w:r>
+      <w:r>
+        <w:rPr>
+          <w:rFonts w:ascii="Times New Roman" w:hAnsi="Times New Roman" w:cs="Times New Roman"/>
+          <w:sz w:val="24"/>
+          <w:szCs w:val="24"/>
+        </w:rPr>
+        <w:t xml:space="preserve">e </w:t>
+      </w:r>
+      <w:r>
+        <w:rPr>
+          <w:rFonts w:ascii="Times New Roman" w:hAnsi="Times New Roman" w:cs="Times New Roman"/>
+          <w:sz w:val="24"/>
+          <w:szCs w:val="24"/>
+        </w:rPr>
+        <w:t xml:space="preserve">observed no difference in the abundance of seed-dispersing </w:t>
+      </w:r>
+      <w:r>
+        <w:rPr>
+          <w:rFonts w:ascii="Times New Roman" w:hAnsi="Times New Roman" w:cs="Times New Roman"/>
+          <w:i/>
+          <w:iCs/>
+          <w:sz w:val="24"/>
+          <w:szCs w:val="24"/>
+        </w:rPr>
+        <w:t>Aphaenogaster</w:t>
+      </w:r>
+      <w:r>
+        <w:rPr>
+          <w:rFonts w:ascii="Times New Roman" w:hAnsi="Times New Roman" w:cs="Times New Roman"/>
+          <w:sz w:val="24"/>
+          <w:szCs w:val="24"/>
+        </w:rPr>
+        <w:t xml:space="preserve"> </w:t>
+      </w:r>
+      <w:r>
+        <w:rPr>
+          <w:rFonts w:ascii="Times New Roman" w:hAnsi="Times New Roman" w:cs="Times New Roman"/>
+          <w:sz w:val="24"/>
+          <w:szCs w:val="24"/>
+        </w:rPr>
+        <w:t xml:space="preserve">colony abundance among </w:t>
+      </w:r>
+      <w:r>
+        <w:rPr>
+          <w:rFonts w:ascii="Times New Roman" w:hAnsi="Times New Roman" w:cs="Times New Roman"/>
+          <w:sz w:val="24"/>
+          <w:szCs w:val="24"/>
+        </w:rPr>
+        <w:t>removal, control, or supplementation treatments</w:t>
+      </w:r>
+      <w:r>
+        <w:rPr>
+          <w:rFonts w:ascii="Times New Roman" w:hAnsi="Times New Roman" w:cs="Times New Roman"/>
+          <w:sz w:val="24"/>
+          <w:szCs w:val="24"/>
+        </w:rPr>
+        <w:t xml:space="preserve"> (</w:t>
+      </w:r>
+      <w:r>
+        <w:rPr>
+          <w:rFonts w:ascii="Times New Roman" w:hAnsi="Times New Roman" w:cs="Times New Roman"/>
+          <w:sz w:val="24"/>
+          <w:szCs w:val="24"/>
+        </w:rPr>
+        <w:t>Fig</w:t>
+      </w:r>
+      <w:r>
+        <w:rPr>
+          <w:rFonts w:ascii="Times New Roman" w:hAnsi="Times New Roman" w:cs="Times New Roman"/>
+          <w:sz w:val="24"/>
+          <w:szCs w:val="24"/>
+        </w:rPr>
+        <w:t>.</w:t>
+      </w:r>
+      <w:r>
+        <w:rPr>
+          <w:rFonts w:ascii="Times New Roman" w:hAnsi="Times New Roman" w:cs="Times New Roman"/>
+          <w:sz w:val="24"/>
+          <w:szCs w:val="24"/>
+        </w:rPr>
+        <w:t xml:space="preserve"> 3, </w:t>
+      </w:r>
+      <w:r>
+        <w:rPr>
+          <w:rFonts w:ascii="Times New Roman" w:hAnsi="Times New Roman" w:cs="Times New Roman"/>
+          <w:sz w:val="24"/>
+          <w:szCs w:val="24"/>
+        </w:rPr>
+        <w:t>Kruskal-Wallis</w:t>
+      </w:r>
+      <w:r>
+        <w:rPr>
+          <w:rFonts w:ascii="Times New Roman" w:hAnsi="Times New Roman" w:cs="Times New Roman"/>
+          <w:sz w:val="24"/>
+          <w:szCs w:val="24"/>
+        </w:rPr>
+        <w:t>,</w:t>
+      </w:r>
+      <w:r>
+        <w:rPr>
+          <w:rFonts w:ascii="Times New Roman" w:hAnsi="Times New Roman" w:cs="Times New Roman"/>
+          <w:sz w:val="24"/>
+          <w:szCs w:val="24"/>
+        </w:rPr>
+        <w:t xml:space="preserve"> </w:t>
+      </w:r>
+      <w:r>
+        <w:rPr>
+          <w:rFonts w:ascii="Times New Roman" w:hAnsi="Times New Roman" w:cs="Times New Roman"/>
+          <w:sz w:val="24"/>
+          <w:szCs w:val="24"/>
+        </w:rPr>
+        <w:t>χ</w:t>
+      </w:r>
+      <w:r>
+        <w:rPr>
+          <w:rFonts w:ascii="Times New Roman" w:hAnsi="Times New Roman" w:cs="Times New Roman"/>
+          <w:sz w:val="24"/>
+          <w:szCs w:val="24"/>
+          <w:vertAlign w:val="superscript"/>
+        </w:rPr>
+        <w:t>2</w:t>
+      </w:r>
+      <w:r>
+        <w:rPr>
+          <w:rFonts w:ascii="Times New Roman" w:hAnsi="Times New Roman" w:cs="Times New Roman"/>
+          <w:sz w:val="24"/>
+          <w:szCs w:val="24"/>
+          <w:vertAlign w:val="superscript"/>
+        </w:rPr>
+        <w:t xml:space="preserve"> </w:t>
+      </w:r>
+      <w:r>
+        <w:rPr>
+          <w:rFonts w:ascii="Times New Roman" w:hAnsi="Times New Roman" w:cs="Times New Roman"/>
+          <w:sz w:val="24"/>
+          <w:szCs w:val="24"/>
+        </w:rPr>
+        <w:t xml:space="preserve">= 1.15, df = 2, </w:t>
+      </w:r>
+      <w:r>
+        <w:rPr>
+          <w:rFonts w:ascii="Times New Roman" w:hAnsi="Times New Roman" w:cs="Times New Roman"/>
+          <w:i/>
+          <w:iCs/>
+          <w:sz w:val="24"/>
+          <w:szCs w:val="24"/>
+        </w:rPr>
+        <w:t>P</w:t>
+      </w:r>
+      <w:r>
+        <w:rPr>
+          <w:rFonts w:ascii="Times New Roman" w:hAnsi="Times New Roman" w:cs="Times New Roman"/>
+          <w:sz w:val="24"/>
+          <w:szCs w:val="24"/>
+        </w:rPr>
+        <w:t xml:space="preserve"> = 0.56</w:t>
+      </w:r>
+      <w:r>
+        <w:rPr>
+          <w:rFonts w:ascii="Times New Roman" w:hAnsi="Times New Roman" w:cs="Times New Roman"/>
+          <w:sz w:val="24"/>
+          <w:szCs w:val="24"/>
+        </w:rPr>
+        <w:t>)</w:t>
+      </w:r>
+      <w:r>
+        <w:rPr>
+          <w:rFonts w:ascii="Times New Roman" w:hAnsi="Times New Roman" w:cs="Times New Roman"/>
+          <w:sz w:val="24"/>
+          <w:szCs w:val="24"/>
+        </w:rPr>
+        <w:t xml:space="preserve">. </w:t>
+      </w:r>
+      <w:proofErr w:type="spellStart"/>
+      <w:r>
+        <w:rPr>
+          <w:rFonts w:ascii="Times New Roman" w:hAnsi="Times New Roman" w:cs="Times New Roman"/>
+          <w:i/>
+          <w:iCs/>
+          <w:sz w:val="24"/>
+          <w:szCs w:val="24"/>
+        </w:rPr>
+        <w:t>Aphanogaster</w:t>
+      </w:r>
+      <w:proofErr w:type="spellEnd"/>
+      <w:r>
+        <w:rPr>
+          <w:rFonts w:ascii="Times New Roman" w:hAnsi="Times New Roman" w:cs="Times New Roman"/>
+          <w:i/>
+          <w:iCs/>
+          <w:sz w:val="24"/>
+          <w:szCs w:val="24"/>
+        </w:rPr>
+        <w:t xml:space="preserve"> </w:t>
+      </w:r>
+      <w:r>
+        <w:rPr>
+          <w:rFonts w:ascii="Times New Roman" w:hAnsi="Times New Roman" w:cs="Times New Roman"/>
+          <w:sz w:val="24"/>
+          <w:szCs w:val="24"/>
+        </w:rPr>
+        <w:t xml:space="preserve">workers were present at every observed bait in the removal treatment, additionally indicating they were abundant in these plots. </w:t>
+      </w:r>
+      <w:r>
+        <w:rPr>
+          <w:rFonts w:ascii="Times New Roman" w:hAnsi="Times New Roman" w:cs="Times New Roman"/>
+          <w:sz w:val="24"/>
+          <w:szCs w:val="24"/>
+        </w:rPr>
+        <w:t>Additionally, there was no difference among treatments in the recruitment of non-</w:t>
+      </w:r>
+      <w:r>
+        <w:rPr>
+          <w:rFonts w:ascii="Times New Roman" w:hAnsi="Times New Roman" w:cs="Times New Roman"/>
+          <w:i/>
+          <w:iCs/>
+          <w:sz w:val="24"/>
+          <w:szCs w:val="24"/>
+        </w:rPr>
+        <w:t xml:space="preserve">Aphaenogaster </w:t>
+      </w:r>
+      <w:r>
+        <w:rPr>
+          <w:rFonts w:ascii="Times New Roman" w:hAnsi="Times New Roman" w:cs="Times New Roman"/>
+          <w:sz w:val="24"/>
+          <w:szCs w:val="24"/>
+        </w:rPr>
+        <w:t xml:space="preserve">ants to these baits </w:t>
+      </w:r>
+      <w:r>
+        <w:rPr>
+          <w:rFonts w:ascii="Times New Roman" w:hAnsi="Times New Roman" w:cs="Times New Roman"/>
+          <w:sz w:val="24"/>
+          <w:szCs w:val="24"/>
+        </w:rPr>
+        <w:t>(</w:t>
+      </w:r>
+      <w:r>
+        <w:rPr>
+          <w:rFonts w:ascii="Times New Roman" w:hAnsi="Times New Roman" w:cs="Times New Roman"/>
+          <w:sz w:val="24"/>
+          <w:szCs w:val="24"/>
+        </w:rPr>
+        <w:t>Fig</w:t>
+      </w:r>
+      <w:r>
+        <w:rPr>
+          <w:rFonts w:ascii="Times New Roman" w:hAnsi="Times New Roman" w:cs="Times New Roman"/>
+          <w:sz w:val="24"/>
+          <w:szCs w:val="24"/>
+        </w:rPr>
+        <w:t>.</w:t>
+      </w:r>
+      <w:r>
+        <w:rPr>
+          <w:rFonts w:ascii="Times New Roman" w:hAnsi="Times New Roman" w:cs="Times New Roman"/>
+          <w:sz w:val="24"/>
+          <w:szCs w:val="24"/>
+        </w:rPr>
+        <w:t xml:space="preserve"> 3, </w:t>
+      </w:r>
+      <w:r>
+        <w:rPr>
+          <w:rFonts w:ascii="Times New Roman" w:hAnsi="Times New Roman" w:cs="Times New Roman"/>
+          <w:sz w:val="24"/>
+          <w:szCs w:val="24"/>
+        </w:rPr>
+        <w:t>Kruskal-</w:t>
+      </w:r>
+      <w:r>
+        <w:rPr>
+          <w:rFonts w:ascii="Times New Roman" w:hAnsi="Times New Roman" w:cs="Times New Roman"/>
+          <w:sz w:val="24"/>
+          <w:szCs w:val="24"/>
+        </w:rPr>
+        <w:t>Wallis</w:t>
+      </w:r>
+      <w:r>
+        <w:rPr>
+          <w:rFonts w:ascii="Times New Roman" w:hAnsi="Times New Roman" w:cs="Times New Roman"/>
+          <w:sz w:val="24"/>
+          <w:szCs w:val="24"/>
+        </w:rPr>
+        <w:t>,</w:t>
+      </w:r>
+      <w:r>
+        <w:rPr>
+          <w:rFonts w:ascii="Times New Roman" w:hAnsi="Times New Roman" w:cs="Times New Roman"/>
+          <w:sz w:val="24"/>
+          <w:szCs w:val="24"/>
+        </w:rPr>
+        <w:t xml:space="preserve"> </w:t>
+      </w:r>
+      <w:r>
+        <w:rPr>
+          <w:rFonts w:ascii="Times New Roman" w:hAnsi="Times New Roman" w:cs="Times New Roman"/>
+          <w:sz w:val="24"/>
+          <w:szCs w:val="24"/>
+        </w:rPr>
+        <w:t>χ</w:t>
+      </w:r>
+      <w:r>
+        <w:rPr>
+          <w:rFonts w:ascii="Times New Roman" w:hAnsi="Times New Roman" w:cs="Times New Roman"/>
+          <w:sz w:val="24"/>
+          <w:szCs w:val="24"/>
+          <w:vertAlign w:val="superscript"/>
+        </w:rPr>
+        <w:t>2</w:t>
+      </w:r>
+      <w:r>
+        <w:rPr>
+          <w:rFonts w:ascii="Times New Roman" w:hAnsi="Times New Roman" w:cs="Times New Roman"/>
+          <w:sz w:val="24"/>
+          <w:szCs w:val="24"/>
+          <w:vertAlign w:val="superscript"/>
+        </w:rPr>
+        <w:t xml:space="preserve"> </w:t>
+      </w:r>
+      <w:r>
+        <w:rPr>
+          <w:rFonts w:ascii="Times New Roman" w:hAnsi="Times New Roman" w:cs="Times New Roman"/>
+          <w:sz w:val="24"/>
+          <w:szCs w:val="24"/>
+        </w:rPr>
+        <w:t>= 0.78, df = 2</w:t>
+      </w:r>
+      <w:r>
+        <w:rPr>
+          <w:rFonts w:ascii="Times New Roman" w:hAnsi="Times New Roman" w:cs="Times New Roman"/>
+          <w:sz w:val="24"/>
+          <w:szCs w:val="24"/>
+        </w:rPr>
+        <w:t xml:space="preserve">, </w:t>
+      </w:r>
+      <w:r>
+        <w:rPr>
+          <w:rFonts w:ascii="Times New Roman" w:hAnsi="Times New Roman" w:cs="Times New Roman"/>
+          <w:i/>
+          <w:iCs/>
+          <w:sz w:val="24"/>
+          <w:szCs w:val="24"/>
+        </w:rPr>
+        <w:t>P</w:t>
+      </w:r>
+      <w:r>
+        <w:rPr>
+          <w:rFonts w:ascii="Times New Roman" w:hAnsi="Times New Roman" w:cs="Times New Roman"/>
+          <w:sz w:val="24"/>
+          <w:szCs w:val="24"/>
+        </w:rPr>
+        <w:t xml:space="preserve"> = 0.67</w:t>
+      </w:r>
+      <w:r>
+        <w:rPr>
+          <w:rFonts w:ascii="Times New Roman" w:hAnsi="Times New Roman" w:cs="Times New Roman"/>
+          <w:sz w:val="24"/>
+          <w:szCs w:val="24"/>
+        </w:rPr>
+        <w:t>).</w:t>
       </w:r>
     </w:p>
     <w:p>
@@ -1377,39 +2022,7 @@
           <w:sz w:val="24"/>
           <w:szCs w:val="24"/>
         </w:rPr>
-        <w:t>when insect prey is scarce. Env</w:t>
-      </w:r>
-      <w:r>
-        <w:rPr>
-          <w:rFonts w:ascii="Times New Roman" w:hAnsi="Times New Roman" w:cs="Times New Roman"/>
-          <w:sz w:val="24"/>
-          <w:szCs w:val="24"/>
-        </w:rPr>
-        <w:t>.</w:t>
-      </w:r>
-      <w:r>
-        <w:rPr>
-          <w:rFonts w:ascii="Times New Roman" w:hAnsi="Times New Roman" w:cs="Times New Roman"/>
-          <w:sz w:val="24"/>
-          <w:szCs w:val="24"/>
-        </w:rPr>
-        <w:t xml:space="preserve"> Ent</w:t>
-      </w:r>
-      <w:r>
-        <w:rPr>
-          <w:rFonts w:ascii="Times New Roman" w:hAnsi="Times New Roman" w:cs="Times New Roman"/>
-          <w:sz w:val="24"/>
-          <w:szCs w:val="24"/>
-        </w:rPr>
-        <w:t xml:space="preserve">. </w:t>
-      </w:r>
-      <w:r>
-        <w:rPr>
-          <w:rFonts w:ascii="Times New Roman" w:hAnsi="Times New Roman" w:cs="Times New Roman"/>
-          <w:sz w:val="24"/>
-          <w:szCs w:val="24"/>
-        </w:rPr>
-        <w:t>41</w:t>
+        <w:t>when insect prey is scarce. Env. Ent. 41</w:t>
       </w:r>
       <w:r>
         <w:rPr>
@@ -1565,17 +2178,154 @@
           <w:sz w:val="24"/>
           <w:szCs w:val="24"/>
         </w:rPr>
-        <w:t>Figures:</w:t>
-      </w:r>
-    </w:p>
-    <w:p>
-      <w:pPr>
-        <w:rPr>
-          <w:rFonts w:ascii="Times New Roman" w:hAnsi="Times New Roman" w:cs="Times New Roman"/>
-          <w:sz w:val="24"/>
-          <w:szCs w:val="24"/>
-        </w:rPr>
-      </w:pPr>
+        <w:br w:type="page"/>
+      </w:r>
+    </w:p>
+    <w:p>
+      <w:pPr>
+        <w:rPr>
+          <w:rFonts w:ascii="Times New Roman" w:hAnsi="Times New Roman" w:cs="Times New Roman"/>
+          <w:sz w:val="24"/>
+          <w:szCs w:val="24"/>
+        </w:rPr>
+      </w:pPr>
+      <w:r>
+        <w:rPr>
+          <w:rFonts w:ascii="Times New Roman" w:hAnsi="Times New Roman" w:cs="Times New Roman"/>
+          <w:sz w:val="24"/>
+          <w:szCs w:val="24"/>
+        </w:rPr>
+        <w:lastRenderedPageBreak/>
+        <w:t>Figure</w:t>
+      </w:r>
+      <w:r>
+        <w:rPr>
+          <w:rFonts w:ascii="Times New Roman" w:hAnsi="Times New Roman" w:cs="Times New Roman"/>
+          <w:sz w:val="24"/>
+          <w:szCs w:val="24"/>
+        </w:rPr>
+        <w:t xml:space="preserve"> captions:</w:t>
+      </w:r>
+    </w:p>
+    <w:p>
+      <w:pPr>
+        <w:rPr>
+          <w:rFonts w:ascii="Times New Roman" w:hAnsi="Times New Roman" w:cs="Times New Roman"/>
+          <w:sz w:val="24"/>
+          <w:szCs w:val="24"/>
+        </w:rPr>
+      </w:pPr>
+      <w:r>
+        <w:rPr>
+          <w:rFonts w:ascii="Times New Roman" w:hAnsi="Times New Roman" w:cs="Times New Roman"/>
+          <w:sz w:val="24"/>
+          <w:szCs w:val="24"/>
+        </w:rPr>
+        <w:t xml:space="preserve">Fig. 3. Violin plot for recruitment lines of workers found at baits in 2017 assay. Width of </w:t>
+      </w:r>
+      <w:r>
+        <w:rPr>
+          <w:rFonts w:ascii="Times New Roman" w:hAnsi="Times New Roman" w:cs="Times New Roman"/>
+          <w:sz w:val="24"/>
+          <w:szCs w:val="24"/>
+        </w:rPr>
+        <w:t xml:space="preserve">violin plots within each treatment indicates the relative number of counts of that number, </w:t>
+      </w:r>
+      <w:r>
+        <w:rPr>
+          <w:rFonts w:ascii="Times New Roman" w:hAnsi="Times New Roman" w:cs="Times New Roman"/>
+          <w:sz w:val="24"/>
+          <w:szCs w:val="24"/>
+        </w:rPr>
+        <w:t>while length indicates the range of observed outcomes (0-3 colonies per bait). Center points and error bars indicate mean and standard error of the mean.</w:t>
+      </w:r>
+      <w:r>
+        <w:rPr>
+          <w:rFonts w:ascii="Times New Roman" w:hAnsi="Times New Roman" w:cs="Times New Roman"/>
+          <w:sz w:val="24"/>
+          <w:szCs w:val="24"/>
+        </w:rPr>
+        <w:br w:type="page"/>
+      </w:r>
+    </w:p>
+    <w:p>
+      <w:pPr>
+        <w:rPr>
+          <w:rFonts w:ascii="Times New Roman" w:hAnsi="Times New Roman" w:cs="Times New Roman"/>
+          <w:sz w:val="24"/>
+          <w:szCs w:val="24"/>
+        </w:rPr>
+      </w:pPr>
+      <w:r>
+        <w:rPr>
+          <w:rFonts w:ascii="Times New Roman" w:hAnsi="Times New Roman" w:cs="Times New Roman"/>
+          <w:sz w:val="24"/>
+          <w:szCs w:val="24"/>
+        </w:rPr>
+        <w:lastRenderedPageBreak/>
+        <w:t>Fig. 3.</w:t>
+      </w:r>
+    </w:p>
+    <w:p>
+      <w:pPr>
+        <w:rPr>
+          <w:rFonts w:ascii="Times New Roman" w:hAnsi="Times New Roman" w:cs="Times New Roman"/>
+          <w:sz w:val="24"/>
+          <w:szCs w:val="24"/>
+        </w:rPr>
+      </w:pPr>
+      <w:r>
+        <w:rPr>
+          <w:rFonts w:ascii="Times New Roman" w:hAnsi="Times New Roman" w:cs="Times New Roman"/>
+          <w:noProof/>
+          <w:sz w:val="24"/>
+          <w:szCs w:val="24"/>
+        </w:rPr>
+        <w:drawing>
+          <wp:inline distT="0" distB="0" distL="0" distR="0" wp14:anchorId="7374E01E" wp14:editId="169B1A87">
+            <wp:extent cx="3657600" cy="3657600"/>
+            <wp:effectExtent l="0" t="0" r="0" b="0"/>
+            <wp:docPr id="1" name="Graphic 1"/>
+            <wp:cNvGraphicFramePr>
+              <a:graphicFrameLocks xmlns:a="http://schemas.openxmlformats.org/drawingml/2006/main" noChangeAspect="1"/>
+            </wp:cNvGraphicFramePr>
+            <a:graphic xmlns:a="http://schemas.openxmlformats.org/drawingml/2006/main">
+              <a:graphicData uri="http://schemas.openxmlformats.org/drawingml/2006/picture">
+                <pic:pic xmlns:pic="http://schemas.openxmlformats.org/drawingml/2006/picture">
+                  <pic:nvPicPr>
+                    <pic:cNvPr id="1" name="Graphic 1"/>
+                    <pic:cNvPicPr/>
+                  </pic:nvPicPr>
+                  <pic:blipFill>
+                    <a:blip r:embed="rId4">
+                      <a:extLst>
+                        <a:ext uri="{28A0092B-C50C-407E-A947-70E740481C1C}">
+                          <a14:useLocalDpi xmlns:a14="http://schemas.microsoft.com/office/drawing/2010/main" val="0"/>
+                        </a:ext>
+                        <a:ext uri="{96DAC541-7B7A-43D3-8B79-37D633B846F1}">
+                          <asvg:svgBlip xmlns:asvg="http://schemas.microsoft.com/office/drawing/2016/SVG/main" r:embed="rId5"/>
+                        </a:ext>
+                      </a:extLst>
+                    </a:blip>
+                    <a:stretch>
+                      <a:fillRect/>
+                    </a:stretch>
+                  </pic:blipFill>
+                  <pic:spPr>
+                    <a:xfrm>
+                      <a:off x="0" y="0"/>
+                      <a:ext cx="3657600" cy="3657600"/>
+                    </a:xfrm>
+                    <a:prstGeom prst="rect">
+                      <a:avLst/>
+                    </a:prstGeom>
+                  </pic:spPr>
+                </pic:pic>
+              </a:graphicData>
+            </a:graphic>
+          </wp:inline>
+        </w:drawing>
+      </w:r>
     </w:p>
     <w:sectPr>
       <w:pgSz w:w="12240" w:h="15840"/>

</xml_diff>

<commit_message>
Add 5 references to manuscript body.
</commit_message>
<xml_diff>
--- a/Manuscript Drafts/Myrmecochores of Connecticut Manuscript 1.docx
+++ b/Manuscript Drafts/Myrmecochores of Connecticut Manuscript 1.docx
@@ -65,15 +65,23 @@
           <w:sz w:val="24"/>
           <w:szCs w:val="24"/>
         </w:rPr>
-        <w:t xml:space="preserve"> following a small-scale disturbance</w:t>
-      </w:r>
-      <w:r>
-        <w:rPr>
-          <w:rFonts w:ascii="Times New Roman" w:hAnsi="Times New Roman" w:cs="Times New Roman"/>
-          <w:sz w:val="24"/>
-          <w:szCs w:val="24"/>
-        </w:rPr>
-        <w:t xml:space="preserve"> in a Connecticut forest</w:t>
+        <w:t xml:space="preserve"> following </w:t>
+      </w:r>
+      <w:r>
+        <w:rPr>
+          <w:rFonts w:ascii="Times New Roman" w:hAnsi="Times New Roman" w:cs="Times New Roman"/>
+          <w:sz w:val="24"/>
+          <w:szCs w:val="24"/>
+        </w:rPr>
+        <w:t xml:space="preserve">three-year removal of elaiosomes </w:t>
+      </w:r>
+      <w:r>
+        <w:rPr>
+          <w:rFonts w:ascii="Times New Roman" w:hAnsi="Times New Roman" w:cs="Times New Roman"/>
+          <w:sz w:val="24"/>
+          <w:szCs w:val="24"/>
+        </w:rPr>
+        <w:t>in a Connecticut forest</w:t>
       </w:r>
     </w:p>
     <w:p>
@@ -327,31 +335,31 @@
           <w:sz w:val="24"/>
           <w:szCs w:val="24"/>
         </w:rPr>
-        <w:t xml:space="preserve"> is common in the understory spring ephemeral and seasonal-green plant community found in temperate deciduous forests of Eastern North America and Europe. In </w:t>
-      </w:r>
-      <w:r>
-        <w:rPr>
-          <w:rFonts w:ascii="Times New Roman" w:hAnsi="Times New Roman" w:cs="Times New Roman"/>
-          <w:sz w:val="24"/>
-          <w:szCs w:val="24"/>
-        </w:rPr>
-        <w:t>the Northeastern U.S. mixed deciduous forest ecoregion, common wildflower</w:t>
-      </w:r>
-      <w:r>
-        <w:rPr>
-          <w:rFonts w:ascii="Times New Roman" w:hAnsi="Times New Roman" w:cs="Times New Roman"/>
-          <w:sz w:val="24"/>
-          <w:szCs w:val="24"/>
-        </w:rPr>
-        <w:t xml:space="preserve"> genera </w:t>
-      </w:r>
-      <w:r>
-        <w:rPr>
-          <w:rFonts w:ascii="Times New Roman" w:hAnsi="Times New Roman" w:cs="Times New Roman"/>
-          <w:sz w:val="24"/>
-          <w:szCs w:val="24"/>
-        </w:rPr>
-        <w:t xml:space="preserve">including </w:t>
+        <w:t xml:space="preserve"> is common in the understory spring ephemeral and seasonal-green plant community found in temperate deciduous forests. In </w:t>
+      </w:r>
+      <w:r>
+        <w:rPr>
+          <w:rFonts w:ascii="Times New Roman" w:hAnsi="Times New Roman" w:cs="Times New Roman"/>
+          <w:sz w:val="24"/>
+          <w:szCs w:val="24"/>
+        </w:rPr>
+        <w:t xml:space="preserve">the Northeastern U.S. mixed deciduous forest ecoregion, </w:t>
+      </w:r>
+      <w:r>
+        <w:rPr>
+          <w:rFonts w:ascii="Times New Roman" w:hAnsi="Times New Roman" w:cs="Times New Roman"/>
+          <w:sz w:val="24"/>
+          <w:szCs w:val="24"/>
+        </w:rPr>
+        <w:t xml:space="preserve">a diverse assemblage of herbaceous plants are </w:t>
+      </w:r>
+      <w:r>
+        <w:rPr>
+          <w:rFonts w:ascii="Times New Roman" w:hAnsi="Times New Roman" w:cs="Times New Roman"/>
+          <w:sz w:val="24"/>
+          <w:szCs w:val="24"/>
+        </w:rPr>
+        <w:t xml:space="preserve">dispersed by the facultative mutualist ants </w:t>
       </w:r>
       <w:r>
         <w:rPr>
@@ -361,7 +369,23 @@
           <w:sz w:val="24"/>
           <w:szCs w:val="24"/>
         </w:rPr>
-        <w:t xml:space="preserve">Trillium, </w:t>
+        <w:t>Aphaenogaster.</w:t>
+      </w:r>
+      <w:r>
+        <w:rPr>
+          <w:rFonts w:ascii="Times New Roman" w:hAnsi="Times New Roman" w:cs="Times New Roman"/>
+          <w:sz w:val="24"/>
+          <w:szCs w:val="24"/>
+        </w:rPr>
+        <w:t xml:space="preserve"> </w:t>
+      </w:r>
+      <w:r>
+        <w:rPr>
+          <w:rFonts w:ascii="Times New Roman" w:hAnsi="Times New Roman" w:cs="Times New Roman"/>
+          <w:sz w:val="24"/>
+          <w:szCs w:val="24"/>
+        </w:rPr>
+        <w:t xml:space="preserve">Since </w:t>
       </w:r>
       <w:r>
         <w:rPr>
@@ -371,15 +395,152 @@
           <w:sz w:val="24"/>
           <w:szCs w:val="24"/>
         </w:rPr>
-        <w:t xml:space="preserve">Erythronium, Dicentra, Claytonia </w:t>
-      </w:r>
-      <w:r>
-        <w:rPr>
-          <w:rFonts w:ascii="Times New Roman" w:hAnsi="Times New Roman" w:cs="Times New Roman"/>
-          <w:sz w:val="24"/>
-          <w:szCs w:val="24"/>
-        </w:rPr>
-        <w:t xml:space="preserve">and </w:t>
+        <w:t xml:space="preserve">Aphaenogaster </w:t>
+      </w:r>
+      <w:r>
+        <w:rPr>
+          <w:rFonts w:ascii="Times New Roman" w:hAnsi="Times New Roman" w:cs="Times New Roman"/>
+          <w:sz w:val="24"/>
+          <w:szCs w:val="24"/>
+        </w:rPr>
+        <w:t>ants gain a significant nutrient subsidy from this mutualism, it is predicted that loss of these seeds could cause reductions in their population size.</w:t>
+      </w:r>
+      <w:r>
+        <w:rPr>
+          <w:rFonts w:ascii="Times New Roman" w:hAnsi="Times New Roman" w:cs="Times New Roman"/>
+          <w:sz w:val="24"/>
+          <w:szCs w:val="24"/>
+        </w:rPr>
+        <w:t xml:space="preserve"> Forests in Connecticut (USA) are particularly impacted by urbanized </w:t>
+      </w:r>
+      <w:r>
+        <w:rPr>
+          <w:rFonts w:ascii="Times New Roman" w:hAnsi="Times New Roman" w:cs="Times New Roman"/>
+          <w:sz w:val="24"/>
+          <w:szCs w:val="24"/>
+        </w:rPr>
+        <w:t>development</w:t>
+      </w:r>
+      <w:r>
+        <w:rPr>
+          <w:rFonts w:ascii="Times New Roman" w:hAnsi="Times New Roman" w:cs="Times New Roman"/>
+          <w:sz w:val="24"/>
+          <w:szCs w:val="24"/>
+        </w:rPr>
+        <w:t xml:space="preserve">, but the myrmecochores that could be impacted by </w:t>
+      </w:r>
+      <w:r>
+        <w:rPr>
+          <w:rFonts w:ascii="Times New Roman" w:hAnsi="Times New Roman" w:cs="Times New Roman"/>
+          <w:sz w:val="24"/>
+          <w:szCs w:val="24"/>
+        </w:rPr>
+        <w:t xml:space="preserve">this land used changes are not well described. </w:t>
+      </w:r>
+      <w:r>
+        <w:rPr>
+          <w:rFonts w:ascii="Times New Roman" w:hAnsi="Times New Roman" w:cs="Times New Roman"/>
+          <w:sz w:val="24"/>
+          <w:szCs w:val="24"/>
+        </w:rPr>
+        <w:t xml:space="preserve">To address this shortcoming, </w:t>
+      </w:r>
+      <w:r>
+        <w:rPr>
+          <w:rFonts w:ascii="Times New Roman" w:hAnsi="Times New Roman" w:cs="Times New Roman"/>
+          <w:sz w:val="24"/>
+          <w:szCs w:val="24"/>
+        </w:rPr>
+        <w:t xml:space="preserve">I sampled multiple locations where myrmecochores were common. At a particularly intact site, </w:t>
+      </w:r>
+      <w:r>
+        <w:rPr>
+          <w:rFonts w:ascii="Times New Roman" w:hAnsi="Times New Roman" w:cs="Times New Roman"/>
+          <w:sz w:val="24"/>
+          <w:szCs w:val="24"/>
+        </w:rPr>
+        <w:t xml:space="preserve">I </w:t>
+      </w:r>
+      <w:r>
+        <w:rPr>
+          <w:rFonts w:ascii="Times New Roman" w:hAnsi="Times New Roman" w:cs="Times New Roman"/>
+          <w:sz w:val="24"/>
+          <w:szCs w:val="24"/>
+        </w:rPr>
+        <w:t>performed</w:t>
+      </w:r>
+      <w:r>
+        <w:rPr>
+          <w:rFonts w:ascii="Times New Roman" w:hAnsi="Times New Roman" w:cs="Times New Roman"/>
+          <w:sz w:val="24"/>
+          <w:szCs w:val="24"/>
+        </w:rPr>
+        <w:t xml:space="preserve"> a long-term, small-scale removal of all elaiosomes-bearing diaspores in a gridded plot in a forest understory dominated by myrmecochores. From April to May from 20</w:t>
+      </w:r>
+      <w:r>
+        <w:rPr>
+          <w:rFonts w:ascii="Times New Roman" w:hAnsi="Times New Roman" w:cs="Times New Roman"/>
+          <w:sz w:val="24"/>
+          <w:szCs w:val="24"/>
+        </w:rPr>
+        <w:t>10</w:t>
+      </w:r>
+      <w:r>
+        <w:rPr>
+          <w:rFonts w:ascii="Times New Roman" w:hAnsi="Times New Roman" w:cs="Times New Roman"/>
+          <w:sz w:val="24"/>
+          <w:szCs w:val="24"/>
+        </w:rPr>
+        <w:t xml:space="preserve"> to 201</w:t>
+      </w:r>
+      <w:r>
+        <w:rPr>
+          <w:rFonts w:ascii="Times New Roman" w:hAnsi="Times New Roman" w:cs="Times New Roman"/>
+          <w:sz w:val="24"/>
+          <w:szCs w:val="24"/>
+        </w:rPr>
+        <w:t>2</w:t>
+      </w:r>
+      <w:r>
+        <w:rPr>
+          <w:rFonts w:ascii="Times New Roman" w:hAnsi="Times New Roman" w:cs="Times New Roman"/>
+          <w:sz w:val="24"/>
+          <w:szCs w:val="24"/>
+        </w:rPr>
+        <w:t>, all seeds were removed by hand</w:t>
+      </w:r>
+      <w:r>
+        <w:rPr>
+          <w:rFonts w:ascii="Times New Roman" w:hAnsi="Times New Roman" w:cs="Times New Roman"/>
+          <w:sz w:val="24"/>
+          <w:szCs w:val="24"/>
+        </w:rPr>
+        <w:t xml:space="preserve"> from three 50m</w:t>
+      </w:r>
+      <w:r>
+        <w:rPr>
+          <w:rFonts w:ascii="Times New Roman" w:hAnsi="Times New Roman" w:cs="Times New Roman"/>
+          <w:sz w:val="24"/>
+          <w:szCs w:val="24"/>
+          <w:vertAlign w:val="superscript"/>
+        </w:rPr>
+        <w:t>2</w:t>
+      </w:r>
+      <w:r>
+        <w:rPr>
+          <w:rFonts w:ascii="Times New Roman" w:hAnsi="Times New Roman" w:cs="Times New Roman"/>
+          <w:sz w:val="24"/>
+          <w:szCs w:val="24"/>
+        </w:rPr>
+        <w:t xml:space="preserve"> plots, each paired with control plots with no removal</w:t>
+      </w:r>
+      <w:r>
+        <w:rPr>
+          <w:rFonts w:ascii="Times New Roman" w:hAnsi="Times New Roman" w:cs="Times New Roman"/>
+          <w:sz w:val="24"/>
+          <w:szCs w:val="24"/>
+        </w:rPr>
+        <w:t xml:space="preserve">, and a supplementation plot with </w:t>
       </w:r>
       <w:r>
         <w:rPr>
@@ -389,15 +550,103 @@
           <w:sz w:val="24"/>
           <w:szCs w:val="24"/>
         </w:rPr>
-        <w:t xml:space="preserve">Hepatica </w:t>
-      </w:r>
-      <w:r>
-        <w:rPr>
-          <w:rFonts w:ascii="Times New Roman" w:hAnsi="Times New Roman" w:cs="Times New Roman"/>
-          <w:sz w:val="24"/>
-          <w:szCs w:val="24"/>
-        </w:rPr>
-        <w:t xml:space="preserve">are dispersed by the facultative mutualist ants </w:t>
+        <w:t>Trillium erectum</w:t>
+      </w:r>
+      <w:r>
+        <w:rPr>
+          <w:rFonts w:ascii="Times New Roman" w:hAnsi="Times New Roman" w:cs="Times New Roman"/>
+          <w:sz w:val="24"/>
+          <w:szCs w:val="24"/>
+        </w:rPr>
+        <w:t xml:space="preserve">. </w:t>
+      </w:r>
+      <w:r>
+        <w:rPr>
+          <w:rFonts w:ascii="Times New Roman" w:hAnsi="Times New Roman" w:cs="Times New Roman"/>
+          <w:sz w:val="24"/>
+          <w:szCs w:val="24"/>
+        </w:rPr>
+        <w:t xml:space="preserve">Following predictions of the life history of plants and ants in this system, I returned in Summer 2017 to collect data on </w:t>
+      </w:r>
+      <w:r>
+        <w:rPr>
+          <w:rFonts w:ascii="Times New Roman" w:hAnsi="Times New Roman" w:cs="Times New Roman"/>
+          <w:sz w:val="24"/>
+          <w:szCs w:val="24"/>
+        </w:rPr>
+        <w:t>proportional</w:t>
+      </w:r>
+      <w:r>
+        <w:rPr>
+          <w:rFonts w:ascii="Times New Roman" w:hAnsi="Times New Roman" w:cs="Times New Roman"/>
+          <w:sz w:val="24"/>
+          <w:szCs w:val="24"/>
+        </w:rPr>
+        <w:t xml:space="preserve"> coverage of ant-dispersed plants and the abundance of seed-dispersing ants relative to the entire ant community. I found that despite entirely removing three growing seasons worth of elaiosomes,</w:t>
+      </w:r>
+      <w:r>
+        <w:rPr>
+          <w:rFonts w:ascii="Times New Roman" w:hAnsi="Times New Roman" w:cs="Times New Roman"/>
+          <w:sz w:val="24"/>
+          <w:szCs w:val="24"/>
+        </w:rPr>
+        <w:t xml:space="preserve"> there were modest reductions in the proportional coverage</w:t>
+      </w:r>
+      <w:r>
+        <w:rPr>
+          <w:rFonts w:ascii="Times New Roman" w:hAnsi="Times New Roman" w:cs="Times New Roman"/>
+          <w:sz w:val="24"/>
+          <w:szCs w:val="24"/>
+        </w:rPr>
+        <w:t xml:space="preserve"> of ant-dispersed plants. </w:t>
+      </w:r>
+      <w:r>
+        <w:rPr>
+          <w:rFonts w:ascii="Times New Roman" w:hAnsi="Times New Roman" w:cs="Times New Roman"/>
+          <w:sz w:val="24"/>
+          <w:szCs w:val="24"/>
+        </w:rPr>
+        <w:t>A</w:t>
+      </w:r>
+      <w:r>
+        <w:rPr>
+          <w:rFonts w:ascii="Times New Roman" w:hAnsi="Times New Roman" w:cs="Times New Roman"/>
+          <w:sz w:val="24"/>
+          <w:szCs w:val="24"/>
+        </w:rPr>
+        <w:t xml:space="preserve">nt communities were not impacted or had made a recovery within the </w:t>
+      </w:r>
+      <w:r>
+        <w:rPr>
+          <w:rFonts w:ascii="Times New Roman" w:hAnsi="Times New Roman" w:cs="Times New Roman"/>
+          <w:sz w:val="24"/>
+          <w:szCs w:val="24"/>
+        </w:rPr>
+        <w:t>6-year</w:t>
+      </w:r>
+      <w:r>
+        <w:rPr>
+          <w:rFonts w:ascii="Times New Roman" w:hAnsi="Times New Roman" w:cs="Times New Roman"/>
+          <w:sz w:val="24"/>
+          <w:szCs w:val="24"/>
+        </w:rPr>
+        <w:t xml:space="preserve"> duration of the experiment.</w:t>
+      </w:r>
+      <w:r>
+        <w:rPr>
+          <w:rFonts w:ascii="Times New Roman" w:hAnsi="Times New Roman" w:cs="Times New Roman"/>
+          <w:sz w:val="24"/>
+          <w:szCs w:val="24"/>
+        </w:rPr>
+        <w:t xml:space="preserve"> </w:t>
+      </w:r>
+      <w:r>
+        <w:rPr>
+          <w:rFonts w:ascii="Times New Roman" w:hAnsi="Times New Roman" w:cs="Times New Roman"/>
+          <w:sz w:val="24"/>
+          <w:szCs w:val="24"/>
+        </w:rPr>
+        <w:t xml:space="preserve">In this experiment, evidence that </w:t>
       </w:r>
       <w:r>
         <w:rPr>
@@ -407,7 +656,87 @@
           <w:sz w:val="24"/>
           <w:szCs w:val="24"/>
         </w:rPr>
-        <w:t>Aphaenogaster.</w:t>
+        <w:t xml:space="preserve">Aphaenogaster </w:t>
+      </w:r>
+      <w:r>
+        <w:rPr>
+          <w:rFonts w:ascii="Times New Roman" w:hAnsi="Times New Roman" w:cs="Times New Roman"/>
+          <w:sz w:val="24"/>
+          <w:szCs w:val="24"/>
+        </w:rPr>
+        <w:t xml:space="preserve">were limited by elaiosomes was limited, supporting more recent research indicating that population densities are not constrained by the availability of myrmecochores. </w:t>
+      </w:r>
+      <w:r>
+        <w:rPr>
+          <w:rFonts w:ascii="Times New Roman" w:hAnsi="Times New Roman" w:cs="Times New Roman"/>
+          <w:sz w:val="24"/>
+          <w:szCs w:val="24"/>
+        </w:rPr>
+        <w:t xml:space="preserve">Consequently, I conclude that as long as surrounding </w:t>
+      </w:r>
+      <w:r>
+        <w:rPr>
+          <w:rFonts w:ascii="Times New Roman" w:hAnsi="Times New Roman" w:cs="Times New Roman"/>
+          <w:sz w:val="24"/>
+          <w:szCs w:val="24"/>
+        </w:rPr>
+        <w:t>populations of understory</w:t>
+      </w:r>
+      <w:r>
+        <w:rPr>
+          <w:rFonts w:ascii="Times New Roman" w:hAnsi="Times New Roman" w:cs="Times New Roman"/>
+          <w:sz w:val="24"/>
+          <w:szCs w:val="24"/>
+        </w:rPr>
+        <w:t xml:space="preserve"> forest</w:t>
+      </w:r>
+      <w:r>
+        <w:rPr>
+          <w:rFonts w:ascii="Times New Roman" w:hAnsi="Times New Roman" w:cs="Times New Roman"/>
+          <w:sz w:val="24"/>
+          <w:szCs w:val="24"/>
+        </w:rPr>
+        <w:t xml:space="preserve"> plants</w:t>
+      </w:r>
+      <w:r>
+        <w:rPr>
+          <w:rFonts w:ascii="Times New Roman" w:hAnsi="Times New Roman" w:cs="Times New Roman"/>
+          <w:sz w:val="24"/>
+          <w:szCs w:val="24"/>
+        </w:rPr>
+        <w:t xml:space="preserve"> are </w:t>
+      </w:r>
+      <w:r>
+        <w:rPr>
+          <w:rFonts w:ascii="Times New Roman" w:hAnsi="Times New Roman" w:cs="Times New Roman"/>
+          <w:sz w:val="24"/>
+          <w:szCs w:val="24"/>
+        </w:rPr>
+        <w:t xml:space="preserve">maintained, </w:t>
+      </w:r>
+      <w:r>
+        <w:rPr>
+          <w:rFonts w:ascii="Times New Roman" w:hAnsi="Times New Roman" w:cs="Times New Roman"/>
+          <w:sz w:val="24"/>
+          <w:szCs w:val="24"/>
+        </w:rPr>
+        <w:t xml:space="preserve">both </w:t>
+      </w:r>
+      <w:r>
+        <w:rPr>
+          <w:rFonts w:ascii="Times New Roman" w:hAnsi="Times New Roman" w:cs="Times New Roman"/>
+          <w:sz w:val="24"/>
+          <w:szCs w:val="24"/>
+        </w:rPr>
+        <w:t xml:space="preserve">mutualistic ants </w:t>
+      </w:r>
+      <w:r>
+        <w:rPr>
+          <w:rFonts w:ascii="Times New Roman" w:hAnsi="Times New Roman" w:cs="Times New Roman"/>
+          <w:sz w:val="24"/>
+          <w:szCs w:val="24"/>
+        </w:rPr>
+        <w:t>and</w:t>
       </w:r>
       <w:r>
         <w:rPr>
@@ -416,271 +745,6 @@
           <w:szCs w:val="24"/>
         </w:rPr>
         <w:t xml:space="preserve"> </w:t>
-      </w:r>
-      <w:r>
-        <w:rPr>
-          <w:rFonts w:ascii="Times New Roman" w:hAnsi="Times New Roman" w:cs="Times New Roman"/>
-          <w:sz w:val="24"/>
-          <w:szCs w:val="24"/>
-        </w:rPr>
-        <w:t>Current evidence suggests that this mutualistic ant-plant complex depends on intact</w:t>
-      </w:r>
-      <w:r>
-        <w:rPr>
-          <w:rFonts w:ascii="Times New Roman" w:hAnsi="Times New Roman" w:cs="Times New Roman"/>
-          <w:sz w:val="24"/>
-          <w:szCs w:val="24"/>
-        </w:rPr>
-        <w:t>, closed-canopy forest and that the loss of one mutualistic partner could cause the decline of the other. It is unclear if</w:t>
-      </w:r>
-      <w:r>
-        <w:rPr>
-          <w:rFonts w:ascii="Times New Roman" w:hAnsi="Times New Roman" w:cs="Times New Roman"/>
-          <w:sz w:val="24"/>
-          <w:szCs w:val="24"/>
-        </w:rPr>
-        <w:t>, following disturbance, this mutualistic community can recover and support typical abundances of either ants or plants.</w:t>
-      </w:r>
-      <w:r>
-        <w:rPr>
-          <w:rFonts w:ascii="Times New Roman" w:hAnsi="Times New Roman" w:cs="Times New Roman"/>
-          <w:sz w:val="24"/>
-          <w:szCs w:val="24"/>
-        </w:rPr>
-        <w:t xml:space="preserve"> Forests in Connecticut (USA) are particularly impacted by urbanized </w:t>
-      </w:r>
-      <w:r>
-        <w:rPr>
-          <w:rFonts w:ascii="Times New Roman" w:hAnsi="Times New Roman" w:cs="Times New Roman"/>
-          <w:sz w:val="24"/>
-          <w:szCs w:val="24"/>
-        </w:rPr>
-        <w:t>development</w:t>
-      </w:r>
-      <w:r>
-        <w:rPr>
-          <w:rFonts w:ascii="Times New Roman" w:hAnsi="Times New Roman" w:cs="Times New Roman"/>
-          <w:sz w:val="24"/>
-          <w:szCs w:val="24"/>
-        </w:rPr>
-        <w:t xml:space="preserve">, but the myrmecochores that could be impacted by </w:t>
-      </w:r>
-      <w:r>
-        <w:rPr>
-          <w:rFonts w:ascii="Times New Roman" w:hAnsi="Times New Roman" w:cs="Times New Roman"/>
-          <w:sz w:val="24"/>
-          <w:szCs w:val="24"/>
-        </w:rPr>
-        <w:t xml:space="preserve">this land used changes are not well described systematically. </w:t>
-      </w:r>
-      <w:r>
-        <w:rPr>
-          <w:rFonts w:ascii="Times New Roman" w:hAnsi="Times New Roman" w:cs="Times New Roman"/>
-          <w:sz w:val="24"/>
-          <w:szCs w:val="24"/>
-        </w:rPr>
-        <w:t xml:space="preserve">To address this shortcoming, </w:t>
-      </w:r>
-      <w:r>
-        <w:rPr>
-          <w:rFonts w:ascii="Times New Roman" w:hAnsi="Times New Roman" w:cs="Times New Roman"/>
-          <w:sz w:val="24"/>
-          <w:szCs w:val="24"/>
-        </w:rPr>
-        <w:t xml:space="preserve">I sampled multiple locations where myrmecochores were common. At a particularly intact site, </w:t>
-      </w:r>
-      <w:r>
-        <w:rPr>
-          <w:rFonts w:ascii="Times New Roman" w:hAnsi="Times New Roman" w:cs="Times New Roman"/>
-          <w:sz w:val="24"/>
-          <w:szCs w:val="24"/>
-        </w:rPr>
-        <w:t xml:space="preserve">I </w:t>
-      </w:r>
-      <w:r>
-        <w:rPr>
-          <w:rFonts w:ascii="Times New Roman" w:hAnsi="Times New Roman" w:cs="Times New Roman"/>
-          <w:sz w:val="24"/>
-          <w:szCs w:val="24"/>
-        </w:rPr>
-        <w:t>performed</w:t>
-      </w:r>
-      <w:r>
-        <w:rPr>
-          <w:rFonts w:ascii="Times New Roman" w:hAnsi="Times New Roman" w:cs="Times New Roman"/>
-          <w:sz w:val="24"/>
-          <w:szCs w:val="24"/>
-        </w:rPr>
-        <w:t xml:space="preserve"> a long-term, small-scale removal of all elaiosomes-bearing diaspores in a gridded plot in a forest understory dominated by myrmecochores. From April to May from 20</w:t>
-      </w:r>
-      <w:r>
-        <w:rPr>
-          <w:rFonts w:ascii="Times New Roman" w:hAnsi="Times New Roman" w:cs="Times New Roman"/>
-          <w:sz w:val="24"/>
-          <w:szCs w:val="24"/>
-        </w:rPr>
-        <w:t>10</w:t>
-      </w:r>
-      <w:r>
-        <w:rPr>
-          <w:rFonts w:ascii="Times New Roman" w:hAnsi="Times New Roman" w:cs="Times New Roman"/>
-          <w:sz w:val="24"/>
-          <w:szCs w:val="24"/>
-        </w:rPr>
-        <w:t xml:space="preserve"> to 201</w:t>
-      </w:r>
-      <w:r>
-        <w:rPr>
-          <w:rFonts w:ascii="Times New Roman" w:hAnsi="Times New Roman" w:cs="Times New Roman"/>
-          <w:sz w:val="24"/>
-          <w:szCs w:val="24"/>
-        </w:rPr>
-        <w:t>2</w:t>
-      </w:r>
-      <w:r>
-        <w:rPr>
-          <w:rFonts w:ascii="Times New Roman" w:hAnsi="Times New Roman" w:cs="Times New Roman"/>
-          <w:sz w:val="24"/>
-          <w:szCs w:val="24"/>
-        </w:rPr>
-        <w:t>, all seeds were removed by hand</w:t>
-      </w:r>
-      <w:r>
-        <w:rPr>
-          <w:rFonts w:ascii="Times New Roman" w:hAnsi="Times New Roman" w:cs="Times New Roman"/>
-          <w:sz w:val="24"/>
-          <w:szCs w:val="24"/>
-        </w:rPr>
-        <w:t xml:space="preserve"> from three 50m</w:t>
-      </w:r>
-      <w:r>
-        <w:rPr>
-          <w:rFonts w:ascii="Times New Roman" w:hAnsi="Times New Roman" w:cs="Times New Roman"/>
-          <w:sz w:val="24"/>
-          <w:szCs w:val="24"/>
-          <w:vertAlign w:val="superscript"/>
-        </w:rPr>
-        <w:t>2</w:t>
-      </w:r>
-      <w:r>
-        <w:rPr>
-          <w:rFonts w:ascii="Times New Roman" w:hAnsi="Times New Roman" w:cs="Times New Roman"/>
-          <w:sz w:val="24"/>
-          <w:szCs w:val="24"/>
-        </w:rPr>
-        <w:t xml:space="preserve"> plots, each paired with control plots with no removal. </w:t>
-      </w:r>
-      <w:r>
-        <w:rPr>
-          <w:rFonts w:ascii="Times New Roman" w:hAnsi="Times New Roman" w:cs="Times New Roman"/>
-          <w:sz w:val="24"/>
-          <w:szCs w:val="24"/>
-        </w:rPr>
-        <w:t xml:space="preserve">Following predictions of the life history of plants and ants in this system, I returned in Summer 2017 to collect data on </w:t>
-      </w:r>
-      <w:r>
-        <w:rPr>
-          <w:rFonts w:ascii="Times New Roman" w:hAnsi="Times New Roman" w:cs="Times New Roman"/>
-          <w:sz w:val="24"/>
-          <w:szCs w:val="24"/>
-        </w:rPr>
-        <w:t>proportional</w:t>
-      </w:r>
-      <w:r>
-        <w:rPr>
-          <w:rFonts w:ascii="Times New Roman" w:hAnsi="Times New Roman" w:cs="Times New Roman"/>
-          <w:sz w:val="24"/>
-          <w:szCs w:val="24"/>
-        </w:rPr>
-        <w:t xml:space="preserve"> coverage of ant-dispersed plants and the abundance of seed-dispersing ants relative to the entire ant community. I found that despite entirely removing three growing seasons worth of elaiosomes,</w:t>
-      </w:r>
-      <w:r>
-        <w:rPr>
-          <w:rFonts w:ascii="Times New Roman" w:hAnsi="Times New Roman" w:cs="Times New Roman"/>
-          <w:sz w:val="24"/>
-          <w:szCs w:val="24"/>
-        </w:rPr>
-        <w:t xml:space="preserve"> there were modest reductions in the proportional coverage</w:t>
-      </w:r>
-      <w:r>
-        <w:rPr>
-          <w:rFonts w:ascii="Times New Roman" w:hAnsi="Times New Roman" w:cs="Times New Roman"/>
-          <w:sz w:val="24"/>
-          <w:szCs w:val="24"/>
-        </w:rPr>
-        <w:t xml:space="preserve"> of ant-dispersed plants. </w:t>
-      </w:r>
-      <w:r>
-        <w:rPr>
-          <w:rFonts w:ascii="Times New Roman" w:hAnsi="Times New Roman" w:cs="Times New Roman"/>
-          <w:sz w:val="24"/>
-          <w:szCs w:val="24"/>
-        </w:rPr>
-        <w:t>A</w:t>
-      </w:r>
-      <w:r>
-        <w:rPr>
-          <w:rFonts w:ascii="Times New Roman" w:hAnsi="Times New Roman" w:cs="Times New Roman"/>
-          <w:sz w:val="24"/>
-          <w:szCs w:val="24"/>
-        </w:rPr>
-        <w:t xml:space="preserve">nt communities were not impacted or had made a recovery within the </w:t>
-      </w:r>
-      <w:r>
-        <w:rPr>
-          <w:rFonts w:ascii="Times New Roman" w:hAnsi="Times New Roman" w:cs="Times New Roman"/>
-          <w:sz w:val="24"/>
-          <w:szCs w:val="24"/>
-        </w:rPr>
-        <w:t>6-year</w:t>
-      </w:r>
-      <w:r>
-        <w:rPr>
-          <w:rFonts w:ascii="Times New Roman" w:hAnsi="Times New Roman" w:cs="Times New Roman"/>
-          <w:sz w:val="24"/>
-          <w:szCs w:val="24"/>
-        </w:rPr>
-        <w:t xml:space="preserve"> duration of the experiment.</w:t>
-      </w:r>
-      <w:r>
-        <w:rPr>
-          <w:rFonts w:ascii="Times New Roman" w:hAnsi="Times New Roman" w:cs="Times New Roman"/>
-          <w:sz w:val="24"/>
-          <w:szCs w:val="24"/>
-        </w:rPr>
-        <w:t xml:space="preserve"> Consequently, I conclude that as long as surrounding closed canopy secondary forests</w:t>
-      </w:r>
-      <w:r>
-        <w:rPr>
-          <w:rFonts w:ascii="Times New Roman" w:hAnsi="Times New Roman" w:cs="Times New Roman"/>
-          <w:sz w:val="24"/>
-          <w:szCs w:val="24"/>
-        </w:rPr>
-        <w:t xml:space="preserve"> are </w:t>
-      </w:r>
-      <w:r>
-        <w:rPr>
-          <w:rFonts w:ascii="Times New Roman" w:hAnsi="Times New Roman" w:cs="Times New Roman"/>
-          <w:sz w:val="24"/>
-          <w:szCs w:val="24"/>
-        </w:rPr>
-        <w:t xml:space="preserve">maintained, </w:t>
-      </w:r>
-      <w:r>
-        <w:rPr>
-          <w:rFonts w:ascii="Times New Roman" w:hAnsi="Times New Roman" w:cs="Times New Roman"/>
-          <w:sz w:val="24"/>
-          <w:szCs w:val="24"/>
-        </w:rPr>
-        <w:t xml:space="preserve">mutualistic ants </w:t>
-      </w:r>
-      <w:r>
-        <w:rPr>
-          <w:rFonts w:ascii="Times New Roman" w:hAnsi="Times New Roman" w:cs="Times New Roman"/>
-          <w:sz w:val="24"/>
-          <w:szCs w:val="24"/>
-        </w:rPr>
-        <w:t xml:space="preserve">in </w:t>
       </w:r>
       <w:r>
         <w:rPr>
@@ -797,7 +861,31 @@
           <w:sz w:val="24"/>
           <w:szCs w:val="24"/>
         </w:rPr>
-        <w:t xml:space="preserve"> food source to animals in the form of fruit or seed tissue, plants can achieve directed dispersal to high-quality sites.</w:t>
+        <w:t xml:space="preserve"> food source to animals in the form of fruit or seed tissue, plants can achieve directed dispersal to high-quality sites</w:t>
+      </w:r>
+      <w:r>
+        <w:rPr>
+          <w:rFonts w:ascii="Times New Roman" w:hAnsi="Times New Roman" w:cs="Times New Roman"/>
+          <w:sz w:val="24"/>
+          <w:szCs w:val="24"/>
+        </w:rPr>
+        <w:t>, while generalist and specialist seed dispersal gain</w:t>
+      </w:r>
+      <w:r>
+        <w:rPr>
+          <w:rFonts w:ascii="Times New Roman" w:hAnsi="Times New Roman" w:cs="Times New Roman"/>
+          <w:sz w:val="24"/>
+          <w:szCs w:val="24"/>
+        </w:rPr>
+        <w:t xml:space="preserve"> a critical food source</w:t>
+      </w:r>
+      <w:r>
+        <w:rPr>
+          <w:rFonts w:ascii="Times New Roman" w:hAnsi="Times New Roman" w:cs="Times New Roman"/>
+          <w:sz w:val="24"/>
+          <w:szCs w:val="24"/>
+        </w:rPr>
+        <w:t>.</w:t>
       </w:r>
       <w:r>
         <w:rPr>
@@ -917,7 +1005,23 @@
           <w:sz w:val="24"/>
           <w:szCs w:val="24"/>
         </w:rPr>
-        <w:t xml:space="preserve"> with fleshy, </w:t>
+        <w:t xml:space="preserve"> with </w:t>
+      </w:r>
+      <w:r>
+        <w:rPr>
+          <w:rFonts w:ascii="Times New Roman" w:hAnsi="Times New Roman" w:cs="Times New Roman"/>
+          <w:sz w:val="24"/>
+          <w:szCs w:val="24"/>
+        </w:rPr>
+        <w:t>soft,</w:t>
+      </w:r>
+      <w:r>
+        <w:rPr>
+          <w:rFonts w:ascii="Times New Roman" w:hAnsi="Times New Roman" w:cs="Times New Roman"/>
+          <w:sz w:val="24"/>
+          <w:szCs w:val="24"/>
+        </w:rPr>
+        <w:t xml:space="preserve"> </w:t>
       </w:r>
       <w:r>
         <w:rPr>
@@ -1333,7 +1437,23 @@
           <w:sz w:val="24"/>
           <w:szCs w:val="24"/>
         </w:rPr>
-        <w:t xml:space="preserve"> insect prey is not available (Clark and King, 2012).</w:t>
+        <w:t xml:space="preserve"> insect prey is </w:t>
+      </w:r>
+      <w:r>
+        <w:rPr>
+          <w:rFonts w:ascii="Times New Roman" w:hAnsi="Times New Roman" w:cs="Times New Roman"/>
+          <w:sz w:val="24"/>
+          <w:szCs w:val="24"/>
+        </w:rPr>
+        <w:t xml:space="preserve">less </w:t>
+      </w:r>
+      <w:r>
+        <w:rPr>
+          <w:rFonts w:ascii="Times New Roman" w:hAnsi="Times New Roman" w:cs="Times New Roman"/>
+          <w:sz w:val="24"/>
+          <w:szCs w:val="24"/>
+        </w:rPr>
+        <w:t>available (Clark and King, 2012).</w:t>
       </w:r>
       <w:r>
         <w:rPr>
@@ -1358,7 +1478,47 @@
           <w:sz w:val="24"/>
           <w:szCs w:val="24"/>
         </w:rPr>
-        <w:t xml:space="preserve">Given the specificity of this mutualism, there is concern that habitat modification, disturbance, or fragmentation could negatively impact myrmecochorous communities or their seed-dispersing ants like </w:t>
+        <w:t xml:space="preserve">Demonstrating whether or not seed </w:t>
+      </w:r>
+      <w:r>
+        <w:rPr>
+          <w:rFonts w:ascii="Times New Roman" w:hAnsi="Times New Roman" w:cs="Times New Roman"/>
+          <w:sz w:val="24"/>
+          <w:szCs w:val="24"/>
+        </w:rPr>
+        <w:t>dispersing</w:t>
+      </w:r>
+      <w:r>
+        <w:rPr>
+          <w:rFonts w:ascii="Times New Roman" w:hAnsi="Times New Roman" w:cs="Times New Roman"/>
+          <w:sz w:val="24"/>
+          <w:szCs w:val="24"/>
+        </w:rPr>
+        <w:t xml:space="preserve"> ants are limited by the availability of elaiosomes as a food source is an important question for the protection of this mutualistic community. </w:t>
+      </w:r>
+      <w:r>
+        <w:rPr>
+          <w:rFonts w:ascii="Times New Roman" w:hAnsi="Times New Roman" w:cs="Times New Roman"/>
+          <w:sz w:val="24"/>
+          <w:szCs w:val="24"/>
+        </w:rPr>
+        <w:t>Given the specificity of this mutualism, there is concern that habitat disturbance</w:t>
+      </w:r>
+      <w:r>
+        <w:rPr>
+          <w:rFonts w:ascii="Times New Roman" w:hAnsi="Times New Roman" w:cs="Times New Roman"/>
+          <w:sz w:val="24"/>
+          <w:szCs w:val="24"/>
+        </w:rPr>
+        <w:t xml:space="preserve"> and</w:t>
+      </w:r>
+      <w:r>
+        <w:rPr>
+          <w:rFonts w:ascii="Times New Roman" w:hAnsi="Times New Roman" w:cs="Times New Roman"/>
+          <w:sz w:val="24"/>
+          <w:szCs w:val="24"/>
+        </w:rPr>
+        <w:t xml:space="preserve"> fragmentation could negatively impact myrmecochorous communities or their seed-dispersing ants like </w:t>
       </w:r>
       <w:r>
         <w:rPr>
@@ -1384,7 +1544,119 @@
           <w:sz w:val="24"/>
           <w:szCs w:val="24"/>
         </w:rPr>
-        <w:t xml:space="preserve">It is predicted that disturbance which removes one of the mutualistic partners could negatively impact populations of the other. Consequently, there could be cascading effects as the result of the decline of this putative mutualist ant </w:t>
+        <w:t xml:space="preserve">Myrmecochores in these systems are predominantly spring ephemerals and seasonal greens that </w:t>
+      </w:r>
+      <w:r>
+        <w:rPr>
+          <w:rFonts w:ascii="Times New Roman" w:hAnsi="Times New Roman" w:cs="Times New Roman"/>
+          <w:sz w:val="24"/>
+          <w:szCs w:val="24"/>
+        </w:rPr>
+        <w:t>are primarily found in intact</w:t>
+      </w:r>
+      <w:r>
+        <w:rPr>
+          <w:rFonts w:ascii="Times New Roman" w:hAnsi="Times New Roman" w:cs="Times New Roman"/>
+          <w:sz w:val="24"/>
+          <w:szCs w:val="24"/>
+        </w:rPr>
+        <w:t xml:space="preserve"> closed-canopy mixed-deciduous forests. </w:t>
+      </w:r>
+      <w:r>
+        <w:rPr>
+          <w:rFonts w:ascii="Times New Roman" w:hAnsi="Times New Roman" w:cs="Times New Roman"/>
+          <w:sz w:val="24"/>
+          <w:szCs w:val="24"/>
+        </w:rPr>
+        <w:t xml:space="preserve">In smaller forest fragments, edge effects </w:t>
+      </w:r>
+      <w:r>
+        <w:rPr>
+          <w:rFonts w:ascii="Times New Roman" w:hAnsi="Times New Roman" w:cs="Times New Roman"/>
+          <w:sz w:val="24"/>
+          <w:szCs w:val="24"/>
+        </w:rPr>
+        <w:t>might</w:t>
+      </w:r>
+      <w:r>
+        <w:rPr>
+          <w:rFonts w:ascii="Times New Roman" w:hAnsi="Times New Roman" w:cs="Times New Roman"/>
+          <w:sz w:val="24"/>
+          <w:szCs w:val="24"/>
+        </w:rPr>
+        <w:t xml:space="preserve"> drive reduced abundance of myrmecochores</w:t>
+      </w:r>
+      <w:r>
+        <w:rPr>
+          <w:rFonts w:ascii="Times New Roman" w:hAnsi="Times New Roman" w:cs="Times New Roman"/>
+          <w:sz w:val="24"/>
+          <w:szCs w:val="24"/>
+        </w:rPr>
+        <w:t xml:space="preserve"> and seed-dispersing ants</w:t>
+      </w:r>
+      <w:r>
+        <w:rPr>
+          <w:rFonts w:ascii="Times New Roman" w:hAnsi="Times New Roman" w:cs="Times New Roman"/>
+          <w:sz w:val="24"/>
+          <w:szCs w:val="24"/>
+        </w:rPr>
+        <w:t xml:space="preserve"> (</w:t>
+      </w:r>
+      <w:r>
+        <w:rPr>
+          <w:rFonts w:ascii="Times New Roman" w:hAnsi="Times New Roman" w:cs="Times New Roman"/>
+          <w:sz w:val="24"/>
+          <w:szCs w:val="24"/>
+        </w:rPr>
+        <w:t>Ness and Morin 2008</w:t>
+      </w:r>
+      <w:r>
+        <w:rPr>
+          <w:rFonts w:ascii="Times New Roman" w:hAnsi="Times New Roman" w:cs="Times New Roman"/>
+          <w:sz w:val="24"/>
+          <w:szCs w:val="24"/>
+        </w:rPr>
+        <w:t>). With the loss of these food sources</w:t>
+      </w:r>
+      <w:r>
+        <w:rPr>
+          <w:rFonts w:ascii="Times New Roman" w:hAnsi="Times New Roman" w:cs="Times New Roman"/>
+          <w:sz w:val="24"/>
+          <w:szCs w:val="24"/>
+        </w:rPr>
+        <w:t xml:space="preserve"> due to habitat fragmentation</w:t>
+      </w:r>
+      <w:r>
+        <w:rPr>
+          <w:rFonts w:ascii="Times New Roman" w:hAnsi="Times New Roman" w:cs="Times New Roman"/>
+          <w:sz w:val="24"/>
+          <w:szCs w:val="24"/>
+        </w:rPr>
+        <w:t>,</w:t>
+      </w:r>
+      <w:r>
+        <w:rPr>
+          <w:rFonts w:ascii="Times New Roman" w:hAnsi="Times New Roman" w:cs="Times New Roman"/>
+          <w:sz w:val="24"/>
+          <w:szCs w:val="24"/>
+        </w:rPr>
+        <w:t xml:space="preserve"> there could be cascading effects </w:t>
+      </w:r>
+      <w:r>
+        <w:rPr>
+          <w:rFonts w:ascii="Times New Roman" w:hAnsi="Times New Roman" w:cs="Times New Roman"/>
+          <w:sz w:val="24"/>
+          <w:szCs w:val="24"/>
+        </w:rPr>
+        <w:t>driving</w:t>
+      </w:r>
+      <w:r>
+        <w:rPr>
+          <w:rFonts w:ascii="Times New Roman" w:hAnsi="Times New Roman" w:cs="Times New Roman"/>
+          <w:sz w:val="24"/>
+          <w:szCs w:val="24"/>
+        </w:rPr>
+        <w:t xml:space="preserve"> decline of this putative mutualist ant </w:t>
       </w:r>
       <w:r>
         <w:rPr>
@@ -1404,13 +1676,30 @@
         </w:rPr>
         <w:t xml:space="preserve">. </w:t>
       </w:r>
-      <w:r>
-        <w:rPr>
-          <w:rFonts w:ascii="Times New Roman" w:hAnsi="Times New Roman" w:cs="Times New Roman"/>
-          <w:sz w:val="24"/>
-          <w:szCs w:val="24"/>
-        </w:rPr>
-        <w:t>In areas where ant-</w:t>
+    </w:p>
+    <w:p>
+      <w:pPr>
+        <w:rPr>
+          <w:rFonts w:ascii="Times New Roman" w:hAnsi="Times New Roman" w:cs="Times New Roman"/>
+          <w:sz w:val="24"/>
+          <w:szCs w:val="24"/>
+        </w:rPr>
+      </w:pPr>
+      <w:r>
+        <w:rPr>
+          <w:rFonts w:ascii="Times New Roman" w:hAnsi="Times New Roman" w:cs="Times New Roman"/>
+          <w:sz w:val="24"/>
+          <w:szCs w:val="24"/>
+        </w:rPr>
+        <w:t>It is predicted that in</w:t>
+      </w:r>
+      <w:r>
+        <w:rPr>
+          <w:rFonts w:ascii="Times New Roman" w:hAnsi="Times New Roman" w:cs="Times New Roman"/>
+          <w:sz w:val="24"/>
+          <w:szCs w:val="24"/>
+        </w:rPr>
+        <w:t xml:space="preserve"> areas where ant-</w:t>
       </w:r>
       <w:r>
         <w:rPr>
@@ -1426,7 +1715,23 @@
           <w:sz w:val="24"/>
           <w:szCs w:val="24"/>
         </w:rPr>
-        <w:t xml:space="preserve"> plants would otherwise dominate, removal </w:t>
+        <w:t xml:space="preserve"> plants </w:t>
+      </w:r>
+      <w:r>
+        <w:rPr>
+          <w:rFonts w:ascii="Times New Roman" w:hAnsi="Times New Roman" w:cs="Times New Roman"/>
+          <w:sz w:val="24"/>
+          <w:szCs w:val="24"/>
+        </w:rPr>
+        <w:t>dominate,</w:t>
+      </w:r>
+      <w:r>
+        <w:rPr>
+          <w:rFonts w:ascii="Times New Roman" w:hAnsi="Times New Roman" w:cs="Times New Roman"/>
+          <w:sz w:val="24"/>
+          <w:szCs w:val="24"/>
+        </w:rPr>
+        <w:t xml:space="preserve"> removal </w:t>
       </w:r>
       <w:r>
         <w:rPr>
@@ -1462,35 +1767,48 @@
         </w:rPr>
         <w:t>populations if they are food limited.</w:t>
       </w:r>
-    </w:p>
-    <w:p>
-      <w:pPr>
-        <w:rPr>
-          <w:rFonts w:ascii="Times New Roman" w:hAnsi="Times New Roman" w:cs="Times New Roman"/>
-          <w:sz w:val="24"/>
-          <w:szCs w:val="24"/>
-        </w:rPr>
-      </w:pPr>
-    </w:p>
-    <w:p>
-      <w:pPr>
-        <w:rPr>
-          <w:rFonts w:ascii="Times New Roman" w:hAnsi="Times New Roman" w:cs="Times New Roman"/>
-          <w:sz w:val="24"/>
-          <w:szCs w:val="24"/>
-        </w:rPr>
-      </w:pPr>
-      <w:r>
-        <w:rPr>
-          <w:rFonts w:ascii="Times New Roman" w:hAnsi="Times New Roman" w:cs="Times New Roman"/>
-          <w:sz w:val="24"/>
-          <w:szCs w:val="24"/>
-        </w:rPr>
-        <w:t>Methods:</w:t>
-      </w:r>
-    </w:p>
-    <w:p>
-      <w:pPr>
+      <w:r>
+        <w:rPr>
+          <w:rFonts w:ascii="Times New Roman" w:hAnsi="Times New Roman" w:cs="Times New Roman"/>
+          <w:sz w:val="24"/>
+          <w:szCs w:val="24"/>
+        </w:rPr>
+        <w:t xml:space="preserve"> </w:t>
+      </w:r>
+      <w:r>
+        <w:rPr>
+          <w:rFonts w:ascii="Times New Roman" w:hAnsi="Times New Roman" w:cs="Times New Roman"/>
+          <w:sz w:val="24"/>
+          <w:szCs w:val="24"/>
+        </w:rPr>
+        <w:t>In the study area of this experiment (</w:t>
+      </w:r>
+      <w:r>
+        <w:rPr>
+          <w:rFonts w:ascii="Times New Roman" w:hAnsi="Times New Roman" w:cs="Times New Roman"/>
+          <w:sz w:val="24"/>
+          <w:szCs w:val="24"/>
+        </w:rPr>
+        <w:t>New Haven,</w:t>
+      </w:r>
+      <w:r>
+        <w:rPr>
+          <w:rFonts w:ascii="Times New Roman" w:hAnsi="Times New Roman" w:cs="Times New Roman"/>
+          <w:sz w:val="24"/>
+          <w:szCs w:val="24"/>
+        </w:rPr>
+        <w:t xml:space="preserve"> Hartford, and Litchfield Co., Connecticut, USA), there is not a comprehensive list of ant-dispersed plants, nor any demonstration of their importance for </w:t>
+      </w:r>
+      <w:r>
+        <w:rPr>
+          <w:rFonts w:ascii="Times New Roman" w:hAnsi="Times New Roman" w:cs="Times New Roman"/>
+          <w:sz w:val="24"/>
+          <w:szCs w:val="24"/>
+        </w:rPr>
+        <w:lastRenderedPageBreak/>
+        <w:t xml:space="preserve">maintaining populations of </w:t>
+      </w:r>
+      <w:r>
         <w:rPr>
           <w:rFonts w:ascii="Times New Roman" w:hAnsi="Times New Roman" w:cs="Times New Roman"/>
           <w:i/>
@@ -1498,7 +1816,16 @@
           <w:sz w:val="24"/>
           <w:szCs w:val="24"/>
         </w:rPr>
-      </w:pPr>
+        <w:t>Aphaenogaster</w:t>
+      </w:r>
+      <w:r>
+        <w:rPr>
+          <w:rFonts w:ascii="Times New Roman" w:hAnsi="Times New Roman" w:cs="Times New Roman"/>
+          <w:sz w:val="24"/>
+          <w:szCs w:val="24"/>
+        </w:rPr>
+        <w:t>,</w:t>
+      </w:r>
       <w:r>
         <w:rPr>
           <w:rFonts w:ascii="Times New Roman" w:hAnsi="Times New Roman" w:cs="Times New Roman"/>
@@ -1507,128 +1834,6 @@
           <w:sz w:val="24"/>
           <w:szCs w:val="24"/>
         </w:rPr>
-        <w:t>Surveys and description of Connecticut ant-dispersed plants</w:t>
-      </w:r>
-    </w:p>
-    <w:p>
-      <w:pPr>
-        <w:rPr>
-          <w:rFonts w:ascii="Times New Roman" w:hAnsi="Times New Roman" w:cs="Times New Roman"/>
-          <w:sz w:val="24"/>
-          <w:szCs w:val="24"/>
-        </w:rPr>
-      </w:pPr>
-      <w:r>
-        <w:rPr>
-          <w:rFonts w:ascii="Times New Roman" w:hAnsi="Times New Roman" w:cs="Times New Roman"/>
-          <w:sz w:val="24"/>
-          <w:szCs w:val="24"/>
-        </w:rPr>
-        <w:t>In 2009</w:t>
-      </w:r>
-      <w:r>
-        <w:rPr>
-          <w:rFonts w:ascii="Times New Roman" w:hAnsi="Times New Roman" w:cs="Times New Roman"/>
-          <w:sz w:val="24"/>
-          <w:szCs w:val="24"/>
-        </w:rPr>
-        <w:t xml:space="preserve">-2010, I completed a range of surveys with volunteer students from Central Connecticut State University and University of Connecticut on </w:t>
-      </w:r>
-      <w:r>
-        <w:rPr>
-          <w:rFonts w:ascii="Times New Roman" w:hAnsi="Times New Roman" w:cs="Times New Roman"/>
-          <w:sz w:val="24"/>
-          <w:szCs w:val="24"/>
-        </w:rPr>
-        <w:t>ant-dispersed plant</w:t>
-      </w:r>
-      <w:r>
-        <w:rPr>
-          <w:rFonts w:ascii="Times New Roman" w:hAnsi="Times New Roman" w:cs="Times New Roman"/>
-          <w:sz w:val="24"/>
-          <w:szCs w:val="24"/>
-        </w:rPr>
-        <w:t xml:space="preserve"> abundance </w:t>
-      </w:r>
-      <w:r>
-        <w:rPr>
-          <w:rFonts w:ascii="Times New Roman" w:hAnsi="Times New Roman" w:cs="Times New Roman"/>
-          <w:sz w:val="24"/>
-          <w:szCs w:val="24"/>
-        </w:rPr>
-        <w:t xml:space="preserve">in secondary </w:t>
-      </w:r>
-      <w:r>
-        <w:rPr>
-          <w:rFonts w:ascii="Times New Roman" w:hAnsi="Times New Roman" w:cs="Times New Roman"/>
-          <w:sz w:val="24"/>
-          <w:szCs w:val="24"/>
-        </w:rPr>
-        <w:lastRenderedPageBreak/>
-        <w:t xml:space="preserve">forests. </w:t>
-      </w:r>
-      <w:r>
-        <w:rPr>
-          <w:rFonts w:ascii="Times New Roman" w:hAnsi="Times New Roman" w:cs="Times New Roman"/>
-          <w:sz w:val="24"/>
-          <w:szCs w:val="24"/>
-        </w:rPr>
-        <w:t xml:space="preserve">The locations, although not exhaustive, represent sites that were accessible and had reports from amateurs about high </w:t>
-      </w:r>
-      <w:r>
-        <w:rPr>
-          <w:rFonts w:ascii="Times New Roman" w:hAnsi="Times New Roman" w:cs="Times New Roman"/>
-          <w:sz w:val="24"/>
-          <w:szCs w:val="24"/>
-        </w:rPr>
-        <w:t>ant-dispersed plant</w:t>
-      </w:r>
-      <w:r>
-        <w:rPr>
-          <w:rFonts w:ascii="Times New Roman" w:hAnsi="Times New Roman" w:cs="Times New Roman"/>
-          <w:sz w:val="24"/>
-          <w:szCs w:val="24"/>
-        </w:rPr>
-        <w:t xml:space="preserve"> abundance.</w:t>
-      </w:r>
-      <w:r>
-        <w:rPr>
-          <w:rFonts w:ascii="Times New Roman" w:hAnsi="Times New Roman" w:cs="Times New Roman"/>
-          <w:sz w:val="24"/>
-          <w:szCs w:val="24"/>
-        </w:rPr>
-        <w:t xml:space="preserve"> The goal of these surveys </w:t>
-      </w:r>
-      <w:r>
-        <w:rPr>
-          <w:rFonts w:ascii="Times New Roman" w:hAnsi="Times New Roman" w:cs="Times New Roman"/>
-          <w:sz w:val="24"/>
-          <w:szCs w:val="24"/>
-        </w:rPr>
-        <w:t>was</w:t>
-      </w:r>
-      <w:r>
-        <w:rPr>
-          <w:rFonts w:ascii="Times New Roman" w:hAnsi="Times New Roman" w:cs="Times New Roman"/>
-          <w:sz w:val="24"/>
-          <w:szCs w:val="24"/>
-        </w:rPr>
-        <w:t xml:space="preserve"> to provide preliminary data on the most common species found across a range of secondary forests typical to the state of Connecticut</w:t>
-      </w:r>
-      <w:r>
-        <w:rPr>
-          <w:rFonts w:ascii="Times New Roman" w:hAnsi="Times New Roman" w:cs="Times New Roman"/>
-          <w:sz w:val="24"/>
-          <w:szCs w:val="24"/>
-        </w:rPr>
-        <w:t>, and to find a location in which ant-dispersed plants numerically dominate the understory plant community.</w:t>
-      </w:r>
-      <w:r>
-        <w:rPr>
-          <w:rFonts w:ascii="Times New Roman" w:hAnsi="Times New Roman" w:cs="Times New Roman"/>
-          <w:sz w:val="24"/>
-          <w:szCs w:val="24"/>
-        </w:rPr>
         <w:t xml:space="preserve"> </w:t>
       </w:r>
       <w:r>
@@ -1637,15 +1842,73 @@
           <w:sz w:val="24"/>
           <w:szCs w:val="24"/>
         </w:rPr>
-        <w:t xml:space="preserve">In order to test the hypothesis that </w:t>
-      </w:r>
-      <w:r>
-        <w:rPr>
-          <w:rFonts w:ascii="Times New Roman" w:hAnsi="Times New Roman" w:cs="Times New Roman"/>
-          <w:sz w:val="24"/>
-          <w:szCs w:val="24"/>
-        </w:rPr>
-        <w:t>mutualistic ants are limited by elaiosomes, it should be the case that high population densities of ants are found in areas where these are dense. Consequently, also, manipulation of the elaiosomes abundance should be expected to reduce the density of foraging ants or colony abundance.</w:t>
+        <w:t>n</w:t>
+      </w:r>
+      <w:r>
+        <w:rPr>
+          <w:rFonts w:ascii="Times New Roman" w:hAnsi="Times New Roman" w:cs="Times New Roman"/>
+          <w:sz w:val="24"/>
+          <w:szCs w:val="24"/>
+        </w:rPr>
+        <w:t xml:space="preserve">or the ability </w:t>
+      </w:r>
+      <w:r>
+        <w:rPr>
+          <w:rFonts w:ascii="Times New Roman" w:hAnsi="Times New Roman" w:cs="Times New Roman"/>
+          <w:sz w:val="24"/>
+          <w:szCs w:val="24"/>
+        </w:rPr>
+        <w:t xml:space="preserve">of this community </w:t>
+      </w:r>
+      <w:r>
+        <w:rPr>
+          <w:rFonts w:ascii="Times New Roman" w:hAnsi="Times New Roman" w:cs="Times New Roman"/>
+          <w:sz w:val="24"/>
+          <w:szCs w:val="24"/>
+        </w:rPr>
+        <w:t xml:space="preserve">to tolerate </w:t>
+      </w:r>
+      <w:r>
+        <w:rPr>
+          <w:rFonts w:ascii="Times New Roman" w:hAnsi="Times New Roman" w:cs="Times New Roman"/>
+          <w:sz w:val="24"/>
+          <w:szCs w:val="24"/>
+        </w:rPr>
+        <w:t>disturbance</w:t>
+      </w:r>
+      <w:r>
+        <w:rPr>
+          <w:rFonts w:ascii="Times New Roman" w:hAnsi="Times New Roman" w:cs="Times New Roman"/>
+          <w:sz w:val="24"/>
+          <w:szCs w:val="24"/>
+        </w:rPr>
+        <w:t>.</w:t>
+      </w:r>
+    </w:p>
+    <w:p>
+      <w:pPr>
+        <w:rPr>
+          <w:rFonts w:ascii="Times New Roman" w:hAnsi="Times New Roman" w:cs="Times New Roman"/>
+          <w:sz w:val="24"/>
+          <w:szCs w:val="24"/>
+        </w:rPr>
+      </w:pPr>
+    </w:p>
+    <w:p>
+      <w:pPr>
+        <w:rPr>
+          <w:rFonts w:ascii="Times New Roman" w:hAnsi="Times New Roman" w:cs="Times New Roman"/>
+          <w:sz w:val="24"/>
+          <w:szCs w:val="24"/>
+        </w:rPr>
+      </w:pPr>
+      <w:r>
+        <w:rPr>
+          <w:rFonts w:ascii="Times New Roman" w:hAnsi="Times New Roman" w:cs="Times New Roman"/>
+          <w:sz w:val="24"/>
+          <w:szCs w:val="24"/>
+        </w:rPr>
+        <w:t>Methods:</w:t>
       </w:r>
     </w:p>
     <w:p>
@@ -1666,26 +1929,205 @@
           <w:sz w:val="24"/>
           <w:szCs w:val="24"/>
         </w:rPr>
-        <w:t>Small-scale disturbance trails at Henry Buck Trail</w:t>
-      </w:r>
-    </w:p>
-    <w:p>
-      <w:pPr>
-        <w:rPr>
-          <w:rFonts w:ascii="Times New Roman" w:hAnsi="Times New Roman" w:cs="Times New Roman"/>
-          <w:sz w:val="24"/>
-          <w:szCs w:val="24"/>
-        </w:rPr>
-      </w:pPr>
-      <w:r>
-        <w:rPr>
-          <w:rFonts w:ascii="Times New Roman" w:hAnsi="Times New Roman" w:cs="Times New Roman"/>
-          <w:sz w:val="24"/>
-          <w:szCs w:val="24"/>
-        </w:rPr>
-        <w:t>We tested how small-scale disturbance to elaiosomes-bearing plants would impact the abundance of</w:t>
-      </w:r>
-      <w:r>
+        <w:t>Surveys and description of Connecticut ant-dispersed plants</w:t>
+      </w:r>
+    </w:p>
+    <w:p>
+      <w:pPr>
+        <w:rPr>
+          <w:rFonts w:ascii="Times New Roman" w:hAnsi="Times New Roman" w:cs="Times New Roman"/>
+          <w:sz w:val="24"/>
+          <w:szCs w:val="24"/>
+        </w:rPr>
+      </w:pPr>
+      <w:r>
+        <w:rPr>
+          <w:rFonts w:ascii="Times New Roman" w:hAnsi="Times New Roman" w:cs="Times New Roman"/>
+          <w:sz w:val="24"/>
+          <w:szCs w:val="24"/>
+        </w:rPr>
+        <w:t>I reviewed the literature on myrmecochorous plants</w:t>
+      </w:r>
+      <w:r>
+        <w:rPr>
+          <w:rFonts w:ascii="Times New Roman" w:hAnsi="Times New Roman" w:cs="Times New Roman"/>
+          <w:sz w:val="24"/>
+          <w:szCs w:val="24"/>
+        </w:rPr>
+        <w:t xml:space="preserve">, searching for species with known records in Connecticut forests. I queried Web of Science with the search terms “myrmecochor*”, </w:t>
+      </w:r>
+      <w:r>
+        <w:rPr>
+          <w:rFonts w:ascii="Times New Roman" w:hAnsi="Times New Roman" w:cs="Times New Roman"/>
+          <w:sz w:val="24"/>
+          <w:szCs w:val="24"/>
+        </w:rPr>
+        <w:t>“elaiosome*”, and “ant” + “dispersed”</w:t>
+      </w:r>
+      <w:r>
+        <w:rPr>
+          <w:rFonts w:ascii="Times New Roman" w:hAnsi="Times New Roman" w:cs="Times New Roman"/>
+          <w:sz w:val="24"/>
+          <w:szCs w:val="24"/>
+        </w:rPr>
+        <w:t xml:space="preserve"> </w:t>
+      </w:r>
+      <w:r>
+        <w:rPr>
+          <w:rFonts w:ascii="Times New Roman" w:hAnsi="Times New Roman" w:cs="Times New Roman"/>
+          <w:sz w:val="24"/>
+          <w:szCs w:val="24"/>
+        </w:rPr>
+        <w:t xml:space="preserve">+ “plant”. </w:t>
+      </w:r>
+      <w:r>
+        <w:rPr>
+          <w:rFonts w:ascii="Times New Roman" w:hAnsi="Times New Roman" w:cs="Times New Roman"/>
+          <w:sz w:val="24"/>
+          <w:szCs w:val="24"/>
+        </w:rPr>
+        <w:t>Reviewing the abstract, I verified if the study was about ant-dispersed plants and created a list of species found in studies conducted in eastern North America. With this species list, I queried the USDA plant range map database to see which species were located in the state of Connecticut. As a follow-up, I determined the number of records in the University of Connecticut Herbaria for these species</w:t>
+      </w:r>
+      <w:r>
+        <w:rPr>
+          <w:rFonts w:ascii="Times New Roman" w:hAnsi="Times New Roman" w:cs="Times New Roman"/>
+          <w:sz w:val="24"/>
+          <w:szCs w:val="24"/>
+        </w:rPr>
+        <w:t>.</w:t>
+      </w:r>
+    </w:p>
+    <w:p>
+      <w:pPr>
+        <w:rPr>
+          <w:rFonts w:ascii="Times New Roman" w:hAnsi="Times New Roman" w:cs="Times New Roman"/>
+          <w:sz w:val="24"/>
+          <w:szCs w:val="24"/>
+        </w:rPr>
+      </w:pPr>
+      <w:r>
+        <w:rPr>
+          <w:rFonts w:ascii="Times New Roman" w:hAnsi="Times New Roman" w:cs="Times New Roman"/>
+          <w:sz w:val="24"/>
+          <w:szCs w:val="24"/>
+        </w:rPr>
+        <w:t>In 2009</w:t>
+      </w:r>
+      <w:r>
+        <w:rPr>
+          <w:rFonts w:ascii="Times New Roman" w:hAnsi="Times New Roman" w:cs="Times New Roman"/>
+          <w:sz w:val="24"/>
+          <w:szCs w:val="24"/>
+        </w:rPr>
+        <w:t xml:space="preserve">-2010, I completed a range of surveys with volunteer students from Central Connecticut State University and University of Connecticut on </w:t>
+      </w:r>
+      <w:r>
+        <w:rPr>
+          <w:rFonts w:ascii="Times New Roman" w:hAnsi="Times New Roman" w:cs="Times New Roman"/>
+          <w:sz w:val="24"/>
+          <w:szCs w:val="24"/>
+        </w:rPr>
+        <w:t>ant-dispersed plant</w:t>
+      </w:r>
+      <w:r>
+        <w:rPr>
+          <w:rFonts w:ascii="Times New Roman" w:hAnsi="Times New Roman" w:cs="Times New Roman"/>
+          <w:sz w:val="24"/>
+          <w:szCs w:val="24"/>
+        </w:rPr>
+        <w:t xml:space="preserve"> abundance </w:t>
+      </w:r>
+      <w:r>
+        <w:rPr>
+          <w:rFonts w:ascii="Times New Roman" w:hAnsi="Times New Roman" w:cs="Times New Roman"/>
+          <w:sz w:val="24"/>
+          <w:szCs w:val="24"/>
+        </w:rPr>
+        <w:t xml:space="preserve">in secondary forests. </w:t>
+      </w:r>
+      <w:r>
+        <w:rPr>
+          <w:rFonts w:ascii="Times New Roman" w:hAnsi="Times New Roman" w:cs="Times New Roman"/>
+          <w:sz w:val="24"/>
+          <w:szCs w:val="24"/>
+        </w:rPr>
+        <w:t xml:space="preserve">The locations, although not exhaustive, represent sites that were accessible and had reports from amateurs about high </w:t>
+      </w:r>
+      <w:r>
+        <w:rPr>
+          <w:rFonts w:ascii="Times New Roman" w:hAnsi="Times New Roman" w:cs="Times New Roman"/>
+          <w:sz w:val="24"/>
+          <w:szCs w:val="24"/>
+        </w:rPr>
+        <w:t>ant-dispersed plant</w:t>
+      </w:r>
+      <w:r>
+        <w:rPr>
+          <w:rFonts w:ascii="Times New Roman" w:hAnsi="Times New Roman" w:cs="Times New Roman"/>
+          <w:sz w:val="24"/>
+          <w:szCs w:val="24"/>
+        </w:rPr>
+        <w:t xml:space="preserve"> abundance.</w:t>
+      </w:r>
+      <w:r>
+        <w:rPr>
+          <w:rFonts w:ascii="Times New Roman" w:hAnsi="Times New Roman" w:cs="Times New Roman"/>
+          <w:sz w:val="24"/>
+          <w:szCs w:val="24"/>
+        </w:rPr>
+        <w:t xml:space="preserve"> The goal of these surveys </w:t>
+      </w:r>
+      <w:r>
+        <w:rPr>
+          <w:rFonts w:ascii="Times New Roman" w:hAnsi="Times New Roman" w:cs="Times New Roman"/>
+          <w:sz w:val="24"/>
+          <w:szCs w:val="24"/>
+        </w:rPr>
+        <w:t>was</w:t>
+      </w:r>
+      <w:r>
+        <w:rPr>
+          <w:rFonts w:ascii="Times New Roman" w:hAnsi="Times New Roman" w:cs="Times New Roman"/>
+          <w:sz w:val="24"/>
+          <w:szCs w:val="24"/>
+        </w:rPr>
+        <w:t xml:space="preserve"> to provide preliminary data on the most common species found across a range of secondary forests typical to the state of Connecticut</w:t>
+      </w:r>
+      <w:r>
+        <w:rPr>
+          <w:rFonts w:ascii="Times New Roman" w:hAnsi="Times New Roman" w:cs="Times New Roman"/>
+          <w:sz w:val="24"/>
+          <w:szCs w:val="24"/>
+        </w:rPr>
+        <w:t>, and to find a location in which ant-dispersed plants numerically dominate the understory plant community.</w:t>
+      </w:r>
+      <w:r>
+        <w:rPr>
+          <w:rFonts w:ascii="Times New Roman" w:hAnsi="Times New Roman" w:cs="Times New Roman"/>
+          <w:sz w:val="24"/>
+          <w:szCs w:val="24"/>
+        </w:rPr>
+        <w:t xml:space="preserve"> </w:t>
+      </w:r>
+      <w:r>
+        <w:rPr>
+          <w:rFonts w:ascii="Times New Roman" w:hAnsi="Times New Roman" w:cs="Times New Roman"/>
+          <w:sz w:val="24"/>
+          <w:szCs w:val="24"/>
+        </w:rPr>
+        <w:t xml:space="preserve">In order to test the hypothesis that </w:t>
+      </w:r>
+      <w:r>
+        <w:rPr>
+          <w:rFonts w:ascii="Times New Roman" w:hAnsi="Times New Roman" w:cs="Times New Roman"/>
+          <w:sz w:val="24"/>
+          <w:szCs w:val="24"/>
+        </w:rPr>
+        <w:t>mutualistic ants are limited by elaiosomes, it should be the case that high population densities of ants are found in areas where these are dense. Consequently, also, manipulation of the elaiosomes abundance should be expected to reduce the density of foraging ants or colony abundance.</w:t>
+      </w:r>
+    </w:p>
+    <w:p>
+      <w:pPr>
         <w:rPr>
           <w:rFonts w:ascii="Times New Roman" w:hAnsi="Times New Roman" w:cs="Times New Roman"/>
           <w:i/>
@@ -1693,8 +2135,7 @@
           <w:sz w:val="24"/>
           <w:szCs w:val="24"/>
         </w:rPr>
-        <w:t xml:space="preserve"> </w:t>
-      </w:r>
+      </w:pPr>
       <w:r>
         <w:rPr>
           <w:rFonts w:ascii="Times New Roman" w:hAnsi="Times New Roman" w:cs="Times New Roman"/>
@@ -1703,7 +2144,40 @@
           <w:sz w:val="24"/>
           <w:szCs w:val="24"/>
         </w:rPr>
-        <w:t>A</w:t>
+        <w:t>Small-scale disturbance trails at Henry Buck Trail</w:t>
+      </w:r>
+    </w:p>
+    <w:p>
+      <w:pPr>
+        <w:rPr>
+          <w:rFonts w:ascii="Times New Roman" w:hAnsi="Times New Roman" w:cs="Times New Roman"/>
+          <w:sz w:val="24"/>
+          <w:szCs w:val="24"/>
+        </w:rPr>
+      </w:pPr>
+      <w:r>
+        <w:rPr>
+          <w:rFonts w:ascii="Times New Roman" w:hAnsi="Times New Roman" w:cs="Times New Roman"/>
+          <w:sz w:val="24"/>
+          <w:szCs w:val="24"/>
+        </w:rPr>
+        <w:t>We chose to the habitat manipulation at a site where all members of the myrmecochore complex easily found in Connecticut were present.</w:t>
+      </w:r>
+      <w:r>
+        <w:rPr>
+          <w:rFonts w:ascii="Times New Roman" w:hAnsi="Times New Roman" w:cs="Times New Roman"/>
+          <w:sz w:val="24"/>
+          <w:szCs w:val="24"/>
+        </w:rPr>
+        <w:t xml:space="preserve"> </w:t>
+      </w:r>
+      <w:r>
+        <w:rPr>
+          <w:rFonts w:ascii="Times New Roman" w:hAnsi="Times New Roman" w:cs="Times New Roman"/>
+          <w:sz w:val="24"/>
+          <w:szCs w:val="24"/>
+        </w:rPr>
+        <w:t>We tested how small-scale disturbance to elaiosomes-bearing plants would impact the abundance of</w:t>
       </w:r>
       <w:r>
         <w:rPr>
@@ -1713,119 +2187,9 @@
           <w:sz w:val="24"/>
           <w:szCs w:val="24"/>
         </w:rPr>
-        <w:t>phaenogaster</w:t>
-      </w:r>
-      <w:r>
-        <w:rPr>
-          <w:rFonts w:ascii="Times New Roman" w:hAnsi="Times New Roman" w:cs="Times New Roman"/>
-          <w:sz w:val="24"/>
-          <w:szCs w:val="24"/>
-        </w:rPr>
-        <w:t xml:space="preserve"> in an extremely high-density scenario. In a Connecticut forest, we designated plot in which ant-dispersed plants form 90% of the coverage of understory, non-woody plants and represent most of the diversity of herbs (</w:t>
-      </w:r>
-      <w:r>
-        <w:rPr>
-          <w:rFonts w:ascii="Times New Roman" w:hAnsi="Times New Roman" w:cs="Times New Roman"/>
-          <w:sz w:val="24"/>
-          <w:szCs w:val="24"/>
-          <w:highlight w:val="yellow"/>
-        </w:rPr>
-        <w:t>data from supplemental figures</w:t>
-      </w:r>
-      <w:r>
-        <w:rPr>
-          <w:rFonts w:ascii="Times New Roman" w:hAnsi="Times New Roman" w:cs="Times New Roman"/>
-          <w:sz w:val="24"/>
-          <w:szCs w:val="24"/>
-        </w:rPr>
-        <w:t>?).</w:t>
-      </w:r>
-      <w:r>
-        <w:rPr>
-          <w:rFonts w:ascii="Times New Roman" w:hAnsi="Times New Roman" w:cs="Times New Roman"/>
-          <w:sz w:val="24"/>
-          <w:szCs w:val="24"/>
-        </w:rPr>
-        <w:t xml:space="preserve"> In 2010, 2011, and 2012, I removed all apparent seedpods and flowers of ant-dispersed plant species</w:t>
-      </w:r>
-      <w:r>
-        <w:rPr>
-          <w:rFonts w:ascii="Times New Roman" w:hAnsi="Times New Roman" w:cs="Times New Roman"/>
-          <w:sz w:val="24"/>
-          <w:szCs w:val="24"/>
-        </w:rPr>
-        <w:t xml:space="preserve"> in April-May each year (one visit each month).</w:t>
-      </w:r>
-      <w:r>
-        <w:rPr>
-          <w:rFonts w:ascii="Times New Roman" w:hAnsi="Times New Roman" w:cs="Times New Roman"/>
-          <w:sz w:val="24"/>
-          <w:szCs w:val="24"/>
-        </w:rPr>
-        <w:t xml:space="preserve"> Given density estimates of April 2010 preliminary transects, </w:t>
-      </w:r>
-      <w:r>
-        <w:rPr>
-          <w:rFonts w:ascii="Times New Roman" w:hAnsi="Times New Roman" w:cs="Times New Roman"/>
-          <w:sz w:val="24"/>
-          <w:szCs w:val="24"/>
-        </w:rPr>
-        <w:t xml:space="preserve">we harvested over </w:t>
-      </w:r>
-      <w:r>
-        <w:rPr>
-          <w:rFonts w:ascii="Times New Roman" w:hAnsi="Times New Roman" w:cs="Times New Roman"/>
-          <w:sz w:val="24"/>
-          <w:szCs w:val="24"/>
-          <w:highlight w:val="yellow"/>
-        </w:rPr>
-        <w:t>xxxx</w:t>
-      </w:r>
-      <w:r>
-        <w:rPr>
-          <w:rFonts w:ascii="Times New Roman" w:hAnsi="Times New Roman" w:cs="Times New Roman"/>
-          <w:sz w:val="24"/>
-          <w:szCs w:val="24"/>
-        </w:rPr>
-        <w:t xml:space="preserve"> amount of flowers or seed pods (</w:t>
-      </w:r>
-      <w:r>
-        <w:rPr>
-          <w:rFonts w:ascii="Times New Roman" w:hAnsi="Times New Roman" w:cs="Times New Roman"/>
-          <w:sz w:val="24"/>
-          <w:szCs w:val="24"/>
-          <w:highlight w:val="yellow"/>
-        </w:rPr>
-        <w:t>can I calculate this somehow?</w:t>
-      </w:r>
-      <w:r>
-        <w:rPr>
-          <w:rFonts w:ascii="Times New Roman" w:hAnsi="Times New Roman" w:cs="Times New Roman"/>
-          <w:sz w:val="24"/>
-          <w:szCs w:val="24"/>
-        </w:rPr>
-        <w:t>).</w:t>
-      </w:r>
-      <w:r>
-        <w:rPr>
-          <w:rFonts w:ascii="Times New Roman" w:hAnsi="Times New Roman" w:cs="Times New Roman"/>
-          <w:sz w:val="24"/>
-          <w:szCs w:val="24"/>
-        </w:rPr>
         <w:t xml:space="preserve"> </w:t>
       </w:r>
-    </w:p>
-    <w:p>
-      <w:pPr>
-        <w:rPr>
-          <w:rFonts w:ascii="Times New Roman" w:hAnsi="Times New Roman" w:cs="Times New Roman"/>
-          <w:sz w:val="24"/>
-          <w:szCs w:val="24"/>
-        </w:rPr>
-      </w:pPr>
-    </w:p>
-    <w:p>
-      <w:pPr>
+      <w:r>
         <w:rPr>
           <w:rFonts w:ascii="Times New Roman" w:hAnsi="Times New Roman" w:cs="Times New Roman"/>
           <w:i/>
@@ -1833,7 +2197,8 @@
           <w:sz w:val="24"/>
           <w:szCs w:val="24"/>
         </w:rPr>
-      </w:pPr>
+        <w:t>A</w:t>
+      </w:r>
       <w:r>
         <w:rPr>
           <w:rFonts w:ascii="Times New Roman" w:hAnsi="Times New Roman" w:cs="Times New Roman"/>
@@ -1842,250 +2207,15 @@
           <w:sz w:val="24"/>
           <w:szCs w:val="24"/>
         </w:rPr>
-        <w:t>Statistical methods:</w:t>
-      </w:r>
-    </w:p>
-    <w:p>
-      <w:pPr>
-        <w:rPr>
-          <w:rFonts w:ascii="Times New Roman" w:hAnsi="Times New Roman" w:cs="Times New Roman"/>
-          <w:sz w:val="24"/>
-          <w:szCs w:val="24"/>
-        </w:rPr>
-      </w:pPr>
-      <w:r>
-        <w:rPr>
-          <w:rFonts w:ascii="Times New Roman" w:hAnsi="Times New Roman" w:cs="Times New Roman"/>
-          <w:sz w:val="24"/>
-          <w:szCs w:val="24"/>
-        </w:rPr>
-        <w:t>Three approaches were used to statistical analysis in R ver</w:t>
-      </w:r>
-      <w:r>
-        <w:rPr>
-          <w:rFonts w:ascii="Times New Roman" w:hAnsi="Times New Roman" w:cs="Times New Roman"/>
-          <w:sz w:val="24"/>
-          <w:szCs w:val="24"/>
-        </w:rPr>
-        <w:t>sion 4.0.5 (R working group, 2021). For analysis of proportional plant coverage at Henry Buck, I constructed a Generalized Linear Mixed Model (GLMM</w:t>
-      </w:r>
-      <w:r>
-        <w:rPr>
-          <w:rFonts w:ascii="Times New Roman" w:hAnsi="Times New Roman" w:cs="Times New Roman"/>
-          <w:sz w:val="24"/>
-          <w:szCs w:val="24"/>
-        </w:rPr>
-        <w:t>) using the lme4 package (</w:t>
-      </w:r>
-      <w:r>
-        <w:rPr>
-          <w:rFonts w:ascii="Times New Roman" w:hAnsi="Times New Roman" w:cs="Times New Roman"/>
-          <w:sz w:val="24"/>
-          <w:szCs w:val="24"/>
-        </w:rPr>
-        <w:t>Bates et al. 201</w:t>
-      </w:r>
-      <w:r>
-        <w:rPr>
-          <w:rFonts w:ascii="Times New Roman" w:hAnsi="Times New Roman" w:cs="Times New Roman"/>
-          <w:sz w:val="24"/>
-          <w:szCs w:val="24"/>
-        </w:rPr>
-        <w:t>5</w:t>
-      </w:r>
-      <w:r>
-        <w:rPr>
-          <w:rFonts w:ascii="Times New Roman" w:hAnsi="Times New Roman" w:cs="Times New Roman"/>
-          <w:sz w:val="24"/>
-          <w:szCs w:val="24"/>
-        </w:rPr>
-        <w:t>)</w:t>
-      </w:r>
-      <w:r>
-        <w:rPr>
-          <w:rFonts w:ascii="Times New Roman" w:hAnsi="Times New Roman" w:cs="Times New Roman"/>
-          <w:sz w:val="24"/>
-          <w:szCs w:val="24"/>
-        </w:rPr>
-        <w:t xml:space="preserve">, and model estimates were extracted using the emmeans package (Lenth </w:t>
-      </w:r>
-      <w:r>
-        <w:rPr>
-          <w:rFonts w:ascii="Times New Roman" w:hAnsi="Times New Roman" w:cs="Times New Roman"/>
-          <w:sz w:val="24"/>
-          <w:szCs w:val="24"/>
-        </w:rPr>
-        <w:t>2016).</w:t>
-      </w:r>
-      <w:r>
-        <w:rPr>
-          <w:rFonts w:ascii="Times New Roman" w:hAnsi="Times New Roman" w:cs="Times New Roman"/>
-          <w:sz w:val="24"/>
-          <w:szCs w:val="24"/>
-        </w:rPr>
-        <w:t xml:space="preserve"> P-values for fixed effects were calculated using the car package (Fox and Weisberg 2011). To </w:t>
-      </w:r>
-      <w:r>
-        <w:rPr>
-          <w:rFonts w:ascii="Times New Roman" w:hAnsi="Times New Roman" w:cs="Times New Roman"/>
-          <w:sz w:val="24"/>
-          <w:szCs w:val="24"/>
-        </w:rPr>
-        <w:t>evaluate</w:t>
-      </w:r>
-      <w:r>
-        <w:rPr>
-          <w:rFonts w:ascii="Times New Roman" w:hAnsi="Times New Roman" w:cs="Times New Roman"/>
-          <w:sz w:val="24"/>
-          <w:szCs w:val="24"/>
-        </w:rPr>
-        <w:t xml:space="preserve"> treatment effects on ant colony abundanc</w:t>
-      </w:r>
-      <w:r>
-        <w:rPr>
-          <w:rFonts w:ascii="Times New Roman" w:hAnsi="Times New Roman" w:cs="Times New Roman"/>
-          <w:sz w:val="24"/>
-          <w:szCs w:val="24"/>
-        </w:rPr>
-        <w:t xml:space="preserve">e, </w:t>
-      </w:r>
-      <w:r>
-        <w:rPr>
-          <w:rFonts w:ascii="Times New Roman" w:hAnsi="Times New Roman" w:cs="Times New Roman"/>
-          <w:sz w:val="24"/>
-          <w:szCs w:val="24"/>
-        </w:rPr>
-        <w:t xml:space="preserve">as measured by recruitment to baits, </w:t>
-      </w:r>
-      <w:r>
-        <w:rPr>
-          <w:rFonts w:ascii="Times New Roman" w:hAnsi="Times New Roman" w:cs="Times New Roman"/>
-          <w:sz w:val="24"/>
-          <w:szCs w:val="24"/>
-        </w:rPr>
-        <w:t>a Kruskal-Wallis rank test was employed due to the highly non-normal structure of these data</w:t>
-      </w:r>
-      <w:r>
-        <w:rPr>
-          <w:rFonts w:ascii="Times New Roman" w:hAnsi="Times New Roman" w:cs="Times New Roman"/>
-          <w:sz w:val="24"/>
-          <w:szCs w:val="24"/>
-        </w:rPr>
-        <w:t xml:space="preserve"> (Ruxton and Beauchamp</w:t>
-      </w:r>
-      <w:r>
-        <w:rPr>
-          <w:rFonts w:ascii="Times New Roman" w:hAnsi="Times New Roman" w:cs="Times New Roman"/>
-          <w:sz w:val="24"/>
-          <w:szCs w:val="24"/>
-        </w:rPr>
-        <w:t xml:space="preserve"> 2008)</w:t>
-      </w:r>
-      <w:r>
-        <w:rPr>
-          <w:rFonts w:ascii="Times New Roman" w:hAnsi="Times New Roman" w:cs="Times New Roman"/>
-          <w:sz w:val="24"/>
-          <w:szCs w:val="24"/>
-        </w:rPr>
-        <w:t>.</w:t>
-      </w:r>
-      <w:r>
-        <w:rPr>
-          <w:rFonts w:ascii="Times New Roman" w:hAnsi="Times New Roman" w:cs="Times New Roman"/>
-          <w:sz w:val="24"/>
-          <w:szCs w:val="24"/>
-        </w:rPr>
-        <w:t xml:space="preserve"> For analysis of species </w:t>
-      </w:r>
-      <w:r>
-        <w:rPr>
-          <w:rFonts w:ascii="Times New Roman" w:hAnsi="Times New Roman" w:cs="Times New Roman"/>
-          <w:sz w:val="24"/>
-          <w:szCs w:val="24"/>
-        </w:rPr>
-        <w:t>richness</w:t>
-      </w:r>
-      <w:r>
-        <w:rPr>
-          <w:rFonts w:ascii="Times New Roman" w:hAnsi="Times New Roman" w:cs="Times New Roman"/>
-          <w:sz w:val="24"/>
-          <w:szCs w:val="24"/>
-        </w:rPr>
-        <w:t xml:space="preserve"> (</w:t>
-      </w:r>
-      <w:r>
-        <w:rPr>
-          <w:rFonts w:ascii="Times New Roman" w:hAnsi="Times New Roman" w:cs="Times New Roman"/>
-          <w:sz w:val="24"/>
-          <w:szCs w:val="24"/>
-        </w:rPr>
-        <w:t xml:space="preserve">estimated site-specific </w:t>
-      </w:r>
-      <w:r>
-        <w:rPr>
-          <w:rFonts w:ascii="Times New Roman" w:hAnsi="Times New Roman" w:cs="Times New Roman"/>
-          <w:sz w:val="24"/>
-          <w:szCs w:val="24"/>
-        </w:rPr>
-        <w:t>rarefaction) I used the vegan package (Osksanen</w:t>
-      </w:r>
-      <w:r>
-        <w:rPr>
-          <w:rFonts w:ascii="Times New Roman" w:hAnsi="Times New Roman" w:cs="Times New Roman"/>
-          <w:sz w:val="24"/>
-          <w:szCs w:val="24"/>
-        </w:rPr>
-        <w:t xml:space="preserve"> et. al. 2019).</w:t>
-      </w:r>
-    </w:p>
-    <w:p>
-      <w:pPr>
-        <w:rPr>
-          <w:rFonts w:ascii="Times New Roman" w:hAnsi="Times New Roman" w:cs="Times New Roman"/>
-          <w:sz w:val="24"/>
-          <w:szCs w:val="24"/>
-        </w:rPr>
-      </w:pPr>
-      <w:r>
-        <w:rPr>
-          <w:rFonts w:ascii="Times New Roman" w:hAnsi="Times New Roman" w:cs="Times New Roman"/>
-          <w:sz w:val="24"/>
-          <w:szCs w:val="24"/>
-        </w:rPr>
-        <w:t>Results:</w:t>
-      </w:r>
-    </w:p>
-    <w:p>
-      <w:pPr>
-        <w:rPr>
-          <w:rFonts w:ascii="Times New Roman" w:hAnsi="Times New Roman" w:cs="Times New Roman"/>
-          <w:sz w:val="24"/>
-          <w:szCs w:val="24"/>
-        </w:rPr>
-      </w:pPr>
-      <w:r>
-        <w:rPr>
-          <w:rFonts w:ascii="Times New Roman" w:hAnsi="Times New Roman" w:cs="Times New Roman"/>
-          <w:sz w:val="24"/>
-          <w:szCs w:val="24"/>
-        </w:rPr>
-        <w:t xml:space="preserve">The composition </w:t>
-      </w:r>
-      <w:r>
-        <w:rPr>
-          <w:rFonts w:ascii="Times New Roman" w:hAnsi="Times New Roman" w:cs="Times New Roman"/>
-          <w:sz w:val="24"/>
-          <w:szCs w:val="24"/>
-        </w:rPr>
-        <w:t>of the plant communities surveyed is</w:t>
-      </w:r>
-      <w:r>
-        <w:rPr>
-          <w:rFonts w:ascii="Times New Roman" w:hAnsi="Times New Roman" w:cs="Times New Roman"/>
-          <w:sz w:val="24"/>
-          <w:szCs w:val="24"/>
-        </w:rPr>
-        <w:t xml:space="preserve"> reported in supplemental tables and figures </w:t>
+        <w:t>phaenogaster</w:t>
+      </w:r>
+      <w:r>
+        <w:rPr>
+          <w:rFonts w:ascii="Times New Roman" w:hAnsi="Times New Roman" w:cs="Times New Roman"/>
+          <w:sz w:val="24"/>
+          <w:szCs w:val="24"/>
+        </w:rPr>
+        <w:t xml:space="preserve"> in an extremely high-density scenario. In a Connecticut forest, we designated plot in which ant-dispersed plants form 90% of the coverage of understory, non-woody plants and represent most of the diversity of herbs (</w:t>
       </w:r>
       <w:r>
         <w:rPr>
@@ -2094,15 +2224,130 @@
           <w:szCs w:val="24"/>
           <w:highlight w:val="yellow"/>
         </w:rPr>
-        <w:t>S1-Sx</w:t>
-      </w:r>
-      <w:r>
-        <w:rPr>
-          <w:rFonts w:ascii="Times New Roman" w:hAnsi="Times New Roman" w:cs="Times New Roman"/>
-          <w:sz w:val="24"/>
-          <w:szCs w:val="24"/>
-        </w:rPr>
-        <w:t xml:space="preserve">. </w:t>
+        <w:t>data from supplemental figures</w:t>
+      </w:r>
+      <w:r>
+        <w:rPr>
+          <w:rFonts w:ascii="Times New Roman" w:hAnsi="Times New Roman" w:cs="Times New Roman"/>
+          <w:sz w:val="24"/>
+          <w:szCs w:val="24"/>
+        </w:rPr>
+        <w:t>?).</w:t>
+      </w:r>
+      <w:r>
+        <w:rPr>
+          <w:rFonts w:ascii="Times New Roman" w:hAnsi="Times New Roman" w:cs="Times New Roman"/>
+          <w:sz w:val="24"/>
+          <w:szCs w:val="24"/>
+        </w:rPr>
+        <w:t xml:space="preserve"> In 2010, 2011, and 2012, I removed all apparent seedpods and flowers of ant-dispersed plant species</w:t>
+      </w:r>
+      <w:r>
+        <w:rPr>
+          <w:rFonts w:ascii="Times New Roman" w:hAnsi="Times New Roman" w:cs="Times New Roman"/>
+          <w:sz w:val="24"/>
+          <w:szCs w:val="24"/>
+        </w:rPr>
+        <w:t xml:space="preserve"> in April-May each year (one visit each month).</w:t>
+      </w:r>
+      <w:r>
+        <w:rPr>
+          <w:rFonts w:ascii="Times New Roman" w:hAnsi="Times New Roman" w:cs="Times New Roman"/>
+          <w:sz w:val="24"/>
+          <w:szCs w:val="24"/>
+        </w:rPr>
+        <w:t xml:space="preserve"> Given density estimates of April 2010 preliminary transects, </w:t>
+      </w:r>
+      <w:r>
+        <w:rPr>
+          <w:rFonts w:ascii="Times New Roman" w:hAnsi="Times New Roman" w:cs="Times New Roman"/>
+          <w:sz w:val="24"/>
+          <w:szCs w:val="24"/>
+        </w:rPr>
+        <w:t xml:space="preserve">we harvested over </w:t>
+      </w:r>
+      <w:r>
+        <w:rPr>
+          <w:rFonts w:ascii="Times New Roman" w:hAnsi="Times New Roman" w:cs="Times New Roman"/>
+          <w:sz w:val="24"/>
+          <w:szCs w:val="24"/>
+          <w:highlight w:val="yellow"/>
+        </w:rPr>
+        <w:t>xxxx</w:t>
+      </w:r>
+      <w:r>
+        <w:rPr>
+          <w:rFonts w:ascii="Times New Roman" w:hAnsi="Times New Roman" w:cs="Times New Roman"/>
+          <w:sz w:val="24"/>
+          <w:szCs w:val="24"/>
+        </w:rPr>
+        <w:t xml:space="preserve"> amount of flowers or seed pods (</w:t>
+      </w:r>
+      <w:r>
+        <w:rPr>
+          <w:rFonts w:ascii="Times New Roman" w:hAnsi="Times New Roman" w:cs="Times New Roman"/>
+          <w:sz w:val="24"/>
+          <w:szCs w:val="24"/>
+          <w:highlight w:val="yellow"/>
+        </w:rPr>
+        <w:t>can I calculate this somehow?</w:t>
+      </w:r>
+      <w:r>
+        <w:rPr>
+          <w:rFonts w:ascii="Times New Roman" w:hAnsi="Times New Roman" w:cs="Times New Roman"/>
+          <w:sz w:val="24"/>
+          <w:szCs w:val="24"/>
+        </w:rPr>
+        <w:t>).</w:t>
+      </w:r>
+      <w:r>
+        <w:rPr>
+          <w:rFonts w:ascii="Times New Roman" w:hAnsi="Times New Roman" w:cs="Times New Roman"/>
+          <w:sz w:val="24"/>
+          <w:szCs w:val="24"/>
+        </w:rPr>
+        <w:t xml:space="preserve"> </w:t>
+      </w:r>
+    </w:p>
+    <w:p>
+      <w:pPr>
+        <w:rPr>
+          <w:rFonts w:ascii="Times New Roman" w:hAnsi="Times New Roman" w:cs="Times New Roman"/>
+          <w:sz w:val="24"/>
+          <w:szCs w:val="24"/>
+        </w:rPr>
+      </w:pPr>
+      <w:r>
+        <w:rPr>
+          <w:rFonts w:ascii="Times New Roman" w:hAnsi="Times New Roman" w:cs="Times New Roman"/>
+          <w:sz w:val="24"/>
+          <w:szCs w:val="24"/>
+        </w:rPr>
+        <w:t xml:space="preserve">Three years of elaiosomes removal deprived colonies located within these transects for a long-term period. The time period represents a long-term exclusion for this </w:t>
+      </w:r>
+      <w:r>
+        <w:rPr>
+          <w:rFonts w:ascii="Times New Roman" w:hAnsi="Times New Roman" w:cs="Times New Roman"/>
+          <w:sz w:val="24"/>
+          <w:szCs w:val="24"/>
+        </w:rPr>
+        <w:t>nutritional</w:t>
+      </w:r>
+      <w:r>
+        <w:rPr>
+          <w:rFonts w:ascii="Times New Roman" w:hAnsi="Times New Roman" w:cs="Times New Roman"/>
+          <w:sz w:val="24"/>
+          <w:szCs w:val="24"/>
+        </w:rPr>
+        <w:t xml:space="preserve"> resource</w:t>
+      </w:r>
+      <w:r>
+        <w:rPr>
+          <w:rFonts w:ascii="Times New Roman" w:hAnsi="Times New Roman" w:cs="Times New Roman"/>
+          <w:sz w:val="24"/>
+          <w:szCs w:val="24"/>
+        </w:rPr>
+        <w:t xml:space="preserve">, and it would be difficult for </w:t>
       </w:r>
       <w:r>
         <w:rPr>
@@ -2112,15 +2357,49 @@
           <w:sz w:val="24"/>
           <w:szCs w:val="24"/>
         </w:rPr>
-        <w:t>Erythronium americanum</w:t>
-      </w:r>
-      <w:r>
-        <w:rPr>
-          <w:rFonts w:ascii="Times New Roman" w:hAnsi="Times New Roman" w:cs="Times New Roman"/>
-          <w:sz w:val="24"/>
-          <w:szCs w:val="24"/>
-        </w:rPr>
-        <w:t xml:space="preserve">, </w:t>
+        <w:t xml:space="preserve">Aphaenogaster </w:t>
+      </w:r>
+      <w:r>
+        <w:rPr>
+          <w:rFonts w:ascii="Times New Roman" w:hAnsi="Times New Roman" w:cs="Times New Roman"/>
+          <w:sz w:val="24"/>
+          <w:szCs w:val="24"/>
+        </w:rPr>
+        <w:t>in these plots to collect many elaiosomes given that their foraging territory is significantly small than the plots (</w:t>
+      </w:r>
+      <w:r>
+        <w:rPr>
+          <w:rFonts w:ascii="Times New Roman" w:hAnsi="Times New Roman" w:cs="Times New Roman"/>
+          <w:sz w:val="24"/>
+          <w:szCs w:val="24"/>
+          <w:highlight w:val="yellow"/>
+        </w:rPr>
+        <w:t>Lubertazzi thesis reference</w:t>
+      </w:r>
+      <w:r>
+        <w:rPr>
+          <w:rFonts w:ascii="Times New Roman" w:hAnsi="Times New Roman" w:cs="Times New Roman"/>
+          <w:sz w:val="24"/>
+          <w:szCs w:val="24"/>
+        </w:rPr>
+        <w:t xml:space="preserve">). The six year period represents the time in which new colonies could be </w:t>
+      </w:r>
+      <w:r>
+        <w:rPr>
+          <w:rFonts w:ascii="Times New Roman" w:hAnsi="Times New Roman" w:cs="Times New Roman"/>
+          <w:sz w:val="24"/>
+          <w:szCs w:val="24"/>
+        </w:rPr>
+        <w:t xml:space="preserve">produced and develop given that it </w:t>
+      </w:r>
+      <w:r>
+        <w:rPr>
+          <w:rFonts w:ascii="Times New Roman" w:hAnsi="Times New Roman" w:cs="Times New Roman"/>
+          <w:sz w:val="24"/>
+          <w:szCs w:val="24"/>
+        </w:rPr>
+        <w:lastRenderedPageBreak/>
+        <w:t xml:space="preserve">takes three to six years for incipient </w:t>
       </w:r>
       <w:r>
         <w:rPr>
@@ -2130,17 +2409,45 @@
           <w:sz w:val="24"/>
           <w:szCs w:val="24"/>
         </w:rPr>
-        <w:t>Trillium erectum</w:t>
-      </w:r>
-      <w:r>
-        <w:rPr>
-          <w:rFonts w:ascii="Times New Roman" w:hAnsi="Times New Roman" w:cs="Times New Roman"/>
-          <w:sz w:val="24"/>
-          <w:szCs w:val="24"/>
-        </w:rPr>
-        <w:t xml:space="preserve">, </w:t>
-      </w:r>
-      <w:r>
+        <w:t>Aphaenogaster</w:t>
+      </w:r>
+      <w:r>
+        <w:rPr>
+          <w:rFonts w:ascii="Times New Roman" w:hAnsi="Times New Roman" w:cs="Times New Roman"/>
+          <w:sz w:val="24"/>
+          <w:szCs w:val="24"/>
+        </w:rPr>
+        <w:t xml:space="preserve"> colonies to mature (</w:t>
+      </w:r>
+      <w:r>
+        <w:rPr>
+          <w:rFonts w:ascii="Times New Roman" w:hAnsi="Times New Roman" w:cs="Times New Roman"/>
+          <w:sz w:val="24"/>
+          <w:szCs w:val="24"/>
+          <w:highlight w:val="yellow"/>
+        </w:rPr>
+        <w:t>citation from Lubertazzi thesis references</w:t>
+      </w:r>
+      <w:r>
+        <w:rPr>
+          <w:rFonts w:ascii="Times New Roman" w:hAnsi="Times New Roman" w:cs="Times New Roman"/>
+          <w:sz w:val="24"/>
+          <w:szCs w:val="24"/>
+        </w:rPr>
+        <w:t>).</w:t>
+      </w:r>
+    </w:p>
+    <w:p>
+      <w:pPr>
+        <w:rPr>
+          <w:rFonts w:ascii="Times New Roman" w:hAnsi="Times New Roman" w:cs="Times New Roman"/>
+          <w:sz w:val="24"/>
+          <w:szCs w:val="24"/>
+        </w:rPr>
+      </w:pPr>
+    </w:p>
+    <w:p>
+      <w:pPr>
         <w:rPr>
           <w:rFonts w:ascii="Times New Roman" w:hAnsi="Times New Roman" w:cs="Times New Roman"/>
           <w:i/>
@@ -2148,16 +2455,7 @@
           <w:sz w:val="24"/>
           <w:szCs w:val="24"/>
         </w:rPr>
-        <w:t>Dicentra cucularia</w:t>
-      </w:r>
-      <w:r>
-        <w:rPr>
-          <w:rFonts w:ascii="Times New Roman" w:hAnsi="Times New Roman" w:cs="Times New Roman"/>
-          <w:sz w:val="24"/>
-          <w:szCs w:val="24"/>
-        </w:rPr>
-        <w:t xml:space="preserve">, and </w:t>
-      </w:r>
+      </w:pPr>
       <w:r>
         <w:rPr>
           <w:rFonts w:ascii="Times New Roman" w:hAnsi="Times New Roman" w:cs="Times New Roman"/>
@@ -2166,23 +2464,365 @@
           <w:sz w:val="24"/>
           <w:szCs w:val="24"/>
         </w:rPr>
-        <w:t xml:space="preserve">Claytonia virginia </w:t>
-      </w:r>
-      <w:r>
-        <w:rPr>
-          <w:rFonts w:ascii="Times New Roman" w:hAnsi="Times New Roman" w:cs="Times New Roman"/>
-          <w:sz w:val="24"/>
-          <w:szCs w:val="24"/>
-        </w:rPr>
-        <w:t xml:space="preserve">were found to be </w:t>
-      </w:r>
-      <w:r>
-        <w:rPr>
-          <w:rFonts w:ascii="Times New Roman" w:hAnsi="Times New Roman" w:cs="Times New Roman"/>
-          <w:sz w:val="24"/>
-          <w:szCs w:val="24"/>
-        </w:rPr>
-        <w:t>common. We chose to the habitat manipulation at a site where all members of the myrmecochore complex easily found in Connecticut were present.</w:t>
+        <w:t>Statistical methods:</w:t>
+      </w:r>
+    </w:p>
+    <w:p>
+      <w:pPr>
+        <w:rPr>
+          <w:rFonts w:ascii="Times New Roman" w:hAnsi="Times New Roman" w:cs="Times New Roman"/>
+          <w:sz w:val="24"/>
+          <w:szCs w:val="24"/>
+        </w:rPr>
+      </w:pPr>
+      <w:r>
+        <w:rPr>
+          <w:rFonts w:ascii="Times New Roman" w:hAnsi="Times New Roman" w:cs="Times New Roman"/>
+          <w:sz w:val="24"/>
+          <w:szCs w:val="24"/>
+        </w:rPr>
+        <w:t>Three approaches were used to statistical analysis in R ver</w:t>
+      </w:r>
+      <w:r>
+        <w:rPr>
+          <w:rFonts w:ascii="Times New Roman" w:hAnsi="Times New Roman" w:cs="Times New Roman"/>
+          <w:sz w:val="24"/>
+          <w:szCs w:val="24"/>
+        </w:rPr>
+        <w:t>sion 4.0.5 (R working group, 2021). For analysis of proportional plant coverage at Henry Buck, I constructed a Generalized Linear Mixed Model (GLMM</w:t>
+      </w:r>
+      <w:r>
+        <w:rPr>
+          <w:rFonts w:ascii="Times New Roman" w:hAnsi="Times New Roman" w:cs="Times New Roman"/>
+          <w:sz w:val="24"/>
+          <w:szCs w:val="24"/>
+        </w:rPr>
+        <w:t>) using the lme4 package (</w:t>
+      </w:r>
+      <w:r>
+        <w:rPr>
+          <w:rFonts w:ascii="Times New Roman" w:hAnsi="Times New Roman" w:cs="Times New Roman"/>
+          <w:sz w:val="24"/>
+          <w:szCs w:val="24"/>
+        </w:rPr>
+        <w:t>Bates et al. 201</w:t>
+      </w:r>
+      <w:r>
+        <w:rPr>
+          <w:rFonts w:ascii="Times New Roman" w:hAnsi="Times New Roman" w:cs="Times New Roman"/>
+          <w:sz w:val="24"/>
+          <w:szCs w:val="24"/>
+        </w:rPr>
+        <w:t>5</w:t>
+      </w:r>
+      <w:r>
+        <w:rPr>
+          <w:rFonts w:ascii="Times New Roman" w:hAnsi="Times New Roman" w:cs="Times New Roman"/>
+          <w:sz w:val="24"/>
+          <w:szCs w:val="24"/>
+        </w:rPr>
+        <w:t>)</w:t>
+      </w:r>
+      <w:r>
+        <w:rPr>
+          <w:rFonts w:ascii="Times New Roman" w:hAnsi="Times New Roman" w:cs="Times New Roman"/>
+          <w:sz w:val="24"/>
+          <w:szCs w:val="24"/>
+        </w:rPr>
+        <w:t xml:space="preserve">, and model estimates were extracted using the emmeans package (Lenth </w:t>
+      </w:r>
+      <w:r>
+        <w:rPr>
+          <w:rFonts w:ascii="Times New Roman" w:hAnsi="Times New Roman" w:cs="Times New Roman"/>
+          <w:sz w:val="24"/>
+          <w:szCs w:val="24"/>
+        </w:rPr>
+        <w:t>2016).</w:t>
+      </w:r>
+      <w:r>
+        <w:rPr>
+          <w:rFonts w:ascii="Times New Roman" w:hAnsi="Times New Roman" w:cs="Times New Roman"/>
+          <w:sz w:val="24"/>
+          <w:szCs w:val="24"/>
+        </w:rPr>
+        <w:t xml:space="preserve"> P-values for fixed effects were calculated using the car package (Fox and Weisberg 2011). To </w:t>
+      </w:r>
+      <w:r>
+        <w:rPr>
+          <w:rFonts w:ascii="Times New Roman" w:hAnsi="Times New Roman" w:cs="Times New Roman"/>
+          <w:sz w:val="24"/>
+          <w:szCs w:val="24"/>
+        </w:rPr>
+        <w:t>evaluate</w:t>
+      </w:r>
+      <w:r>
+        <w:rPr>
+          <w:rFonts w:ascii="Times New Roman" w:hAnsi="Times New Roman" w:cs="Times New Roman"/>
+          <w:sz w:val="24"/>
+          <w:szCs w:val="24"/>
+        </w:rPr>
+        <w:t xml:space="preserve"> treatment effects on ant colony abundanc</w:t>
+      </w:r>
+      <w:r>
+        <w:rPr>
+          <w:rFonts w:ascii="Times New Roman" w:hAnsi="Times New Roman" w:cs="Times New Roman"/>
+          <w:sz w:val="24"/>
+          <w:szCs w:val="24"/>
+        </w:rPr>
+        <w:t xml:space="preserve">e, </w:t>
+      </w:r>
+      <w:r>
+        <w:rPr>
+          <w:rFonts w:ascii="Times New Roman" w:hAnsi="Times New Roman" w:cs="Times New Roman"/>
+          <w:sz w:val="24"/>
+          <w:szCs w:val="24"/>
+        </w:rPr>
+        <w:t xml:space="preserve">as measured by recruitment to baits, </w:t>
+      </w:r>
+      <w:r>
+        <w:rPr>
+          <w:rFonts w:ascii="Times New Roman" w:hAnsi="Times New Roman" w:cs="Times New Roman"/>
+          <w:sz w:val="24"/>
+          <w:szCs w:val="24"/>
+        </w:rPr>
+        <w:t>a Kruskal-Wallis rank test was employed due to the highly non-normal structure of these data</w:t>
+      </w:r>
+      <w:r>
+        <w:rPr>
+          <w:rFonts w:ascii="Times New Roman" w:hAnsi="Times New Roman" w:cs="Times New Roman"/>
+          <w:sz w:val="24"/>
+          <w:szCs w:val="24"/>
+        </w:rPr>
+        <w:t xml:space="preserve"> (Ruxton and Beauchamp</w:t>
+      </w:r>
+      <w:r>
+        <w:rPr>
+          <w:rFonts w:ascii="Times New Roman" w:hAnsi="Times New Roman" w:cs="Times New Roman"/>
+          <w:sz w:val="24"/>
+          <w:szCs w:val="24"/>
+        </w:rPr>
+        <w:t xml:space="preserve"> 2008)</w:t>
+      </w:r>
+      <w:r>
+        <w:rPr>
+          <w:rFonts w:ascii="Times New Roman" w:hAnsi="Times New Roman" w:cs="Times New Roman"/>
+          <w:sz w:val="24"/>
+          <w:szCs w:val="24"/>
+        </w:rPr>
+        <w:t>.</w:t>
+      </w:r>
+      <w:r>
+        <w:rPr>
+          <w:rFonts w:ascii="Times New Roman" w:hAnsi="Times New Roman" w:cs="Times New Roman"/>
+          <w:sz w:val="24"/>
+          <w:szCs w:val="24"/>
+        </w:rPr>
+        <w:t xml:space="preserve"> For analysis of species </w:t>
+      </w:r>
+      <w:r>
+        <w:rPr>
+          <w:rFonts w:ascii="Times New Roman" w:hAnsi="Times New Roman" w:cs="Times New Roman"/>
+          <w:sz w:val="24"/>
+          <w:szCs w:val="24"/>
+        </w:rPr>
+        <w:t>richness</w:t>
+      </w:r>
+      <w:r>
+        <w:rPr>
+          <w:rFonts w:ascii="Times New Roman" w:hAnsi="Times New Roman" w:cs="Times New Roman"/>
+          <w:sz w:val="24"/>
+          <w:szCs w:val="24"/>
+        </w:rPr>
+        <w:t xml:space="preserve"> (</w:t>
+      </w:r>
+      <w:r>
+        <w:rPr>
+          <w:rFonts w:ascii="Times New Roman" w:hAnsi="Times New Roman" w:cs="Times New Roman"/>
+          <w:sz w:val="24"/>
+          <w:szCs w:val="24"/>
+        </w:rPr>
+        <w:t xml:space="preserve">estimated site-specific </w:t>
+      </w:r>
+      <w:r>
+        <w:rPr>
+          <w:rFonts w:ascii="Times New Roman" w:hAnsi="Times New Roman" w:cs="Times New Roman"/>
+          <w:sz w:val="24"/>
+          <w:szCs w:val="24"/>
+        </w:rPr>
+        <w:t>rarefaction) I used the vegan package (Osksanen</w:t>
+      </w:r>
+      <w:r>
+        <w:rPr>
+          <w:rFonts w:ascii="Times New Roman" w:hAnsi="Times New Roman" w:cs="Times New Roman"/>
+          <w:sz w:val="24"/>
+          <w:szCs w:val="24"/>
+        </w:rPr>
+        <w:t xml:space="preserve"> et. al. 2019).</w:t>
+      </w:r>
+    </w:p>
+    <w:p>
+      <w:pPr>
+        <w:rPr>
+          <w:rFonts w:ascii="Times New Roman" w:hAnsi="Times New Roman" w:cs="Times New Roman"/>
+          <w:sz w:val="24"/>
+          <w:szCs w:val="24"/>
+        </w:rPr>
+      </w:pPr>
+      <w:r>
+        <w:rPr>
+          <w:rFonts w:ascii="Times New Roman" w:hAnsi="Times New Roman" w:cs="Times New Roman"/>
+          <w:sz w:val="24"/>
+          <w:szCs w:val="24"/>
+        </w:rPr>
+        <w:t>Results:</w:t>
+      </w:r>
+    </w:p>
+    <w:p>
+      <w:pPr>
+        <w:rPr>
+          <w:rFonts w:ascii="Times New Roman" w:hAnsi="Times New Roman" w:cs="Times New Roman"/>
+          <w:sz w:val="24"/>
+          <w:szCs w:val="24"/>
+        </w:rPr>
+      </w:pPr>
+      <w:r>
+        <w:rPr>
+          <w:rFonts w:ascii="Times New Roman" w:hAnsi="Times New Roman" w:cs="Times New Roman"/>
+          <w:sz w:val="24"/>
+          <w:szCs w:val="24"/>
+        </w:rPr>
+        <w:t>My literature and database search revealed there are</w:t>
+      </w:r>
+      <w:r>
+        <w:rPr>
+          <w:rFonts w:ascii="Times New Roman" w:hAnsi="Times New Roman" w:cs="Times New Roman"/>
+          <w:sz w:val="24"/>
+          <w:szCs w:val="24"/>
+        </w:rPr>
+        <w:t xml:space="preserve"> </w:t>
+      </w:r>
+      <w:r>
+        <w:rPr>
+          <w:rFonts w:ascii="Times New Roman" w:hAnsi="Times New Roman" w:cs="Times New Roman"/>
+          <w:sz w:val="24"/>
+          <w:szCs w:val="24"/>
+          <w:highlight w:val="yellow"/>
+        </w:rPr>
+        <w:t>35</w:t>
+      </w:r>
+      <w:r>
+        <w:rPr>
+          <w:rFonts w:ascii="Times New Roman" w:hAnsi="Times New Roman" w:cs="Times New Roman"/>
+          <w:sz w:val="24"/>
+          <w:szCs w:val="24"/>
+        </w:rPr>
+        <w:t xml:space="preserve"> records of </w:t>
+      </w:r>
+      <w:r>
+        <w:rPr>
+          <w:rFonts w:ascii="Times New Roman" w:hAnsi="Times New Roman" w:cs="Times New Roman"/>
+          <w:sz w:val="24"/>
+          <w:szCs w:val="24"/>
+        </w:rPr>
+        <w:t xml:space="preserve">ant-dispersed plants in Connecticut ecosystems, </w:t>
+      </w:r>
+      <w:r>
+        <w:rPr>
+          <w:rFonts w:ascii="Times New Roman" w:hAnsi="Times New Roman" w:cs="Times New Roman"/>
+          <w:sz w:val="24"/>
+          <w:szCs w:val="24"/>
+          <w:highlight w:val="yellow"/>
+        </w:rPr>
+        <w:t>11</w:t>
+      </w:r>
+      <w:r>
+        <w:rPr>
+          <w:rFonts w:ascii="Times New Roman" w:hAnsi="Times New Roman" w:cs="Times New Roman"/>
+          <w:sz w:val="24"/>
+          <w:szCs w:val="24"/>
+        </w:rPr>
+        <w:t xml:space="preserve"> of which are putative reports based on non-native, exotic herbaceous plants. Several of the natural history reports describe the plants as ant-dispersed, but lack </w:t>
+      </w:r>
+      <w:r>
+        <w:rPr>
+          <w:rFonts w:ascii="Times New Roman" w:hAnsi="Times New Roman" w:cs="Times New Roman"/>
+          <w:sz w:val="24"/>
+          <w:szCs w:val="24"/>
+        </w:rPr>
+        <w:t xml:space="preserve">reported data on dispersal behavior, particularly reports for the non-native exotic species. Overall, this indicates there is a rich assemblage of ant-dispersed plants found in Connecticut ecosystems, and these are predominantly native spring ephemerals found in the regions mixed-deciduous forests. My surveys validated that many of these species can be common components of secondary forests in the states. </w:t>
+      </w:r>
+      <w:r>
+        <w:rPr>
+          <w:rFonts w:ascii="Times New Roman" w:hAnsi="Times New Roman" w:cs="Times New Roman"/>
+          <w:sz w:val="24"/>
+          <w:szCs w:val="24"/>
+        </w:rPr>
+        <w:t xml:space="preserve">The </w:t>
+      </w:r>
+      <w:r>
+        <w:rPr>
+          <w:rFonts w:ascii="Times New Roman" w:hAnsi="Times New Roman" w:cs="Times New Roman"/>
+          <w:sz w:val="24"/>
+          <w:szCs w:val="24"/>
+        </w:rPr>
+        <w:t>species richness and composition</w:t>
+      </w:r>
+      <w:r>
+        <w:rPr>
+          <w:rFonts w:ascii="Times New Roman" w:hAnsi="Times New Roman" w:cs="Times New Roman"/>
+          <w:sz w:val="24"/>
+          <w:szCs w:val="24"/>
+        </w:rPr>
+        <w:t xml:space="preserve"> </w:t>
+      </w:r>
+      <w:r>
+        <w:rPr>
+          <w:rFonts w:ascii="Times New Roman" w:hAnsi="Times New Roman" w:cs="Times New Roman"/>
+          <w:sz w:val="24"/>
+          <w:szCs w:val="24"/>
+        </w:rPr>
+        <w:t>of the plant communities surveyed is</w:t>
+      </w:r>
+      <w:r>
+        <w:rPr>
+          <w:rFonts w:ascii="Times New Roman" w:hAnsi="Times New Roman" w:cs="Times New Roman"/>
+          <w:sz w:val="24"/>
+          <w:szCs w:val="24"/>
+        </w:rPr>
+        <w:t xml:space="preserve"> reported in supplemental tables and figures </w:t>
+      </w:r>
+      <w:r>
+        <w:rPr>
+          <w:rFonts w:ascii="Times New Roman" w:hAnsi="Times New Roman" w:cs="Times New Roman"/>
+          <w:sz w:val="24"/>
+          <w:szCs w:val="24"/>
+          <w:highlight w:val="yellow"/>
+        </w:rPr>
+        <w:t>S1-S</w:t>
+      </w:r>
+      <w:r>
+        <w:rPr>
+          <w:rFonts w:ascii="Times New Roman" w:hAnsi="Times New Roman" w:cs="Times New Roman"/>
+          <w:sz w:val="24"/>
+          <w:szCs w:val="24"/>
+        </w:rPr>
+        <w:t>4</w:t>
+      </w:r>
+      <w:r>
+        <w:rPr>
+          <w:rFonts w:ascii="Times New Roman" w:hAnsi="Times New Roman" w:cs="Times New Roman"/>
+          <w:sz w:val="24"/>
+          <w:szCs w:val="24"/>
+        </w:rPr>
+        <w:t xml:space="preserve">. </w:t>
+      </w:r>
+      <w:r>
+        <w:rPr>
+          <w:rFonts w:ascii="Times New Roman" w:hAnsi="Times New Roman" w:cs="Times New Roman"/>
+          <w:sz w:val="24"/>
+          <w:szCs w:val="24"/>
+        </w:rPr>
+        <w:t>Notably, line transects revleaed that the highest % cover of ant-dispersed plants was observed at the Henry Buck Trail at American Legion State Forest in Barkhamsted, CT (Fig S4).</w:t>
       </w:r>
     </w:p>
     <w:p>
@@ -2363,16 +3003,7 @@
           <w:sz w:val="24"/>
           <w:szCs w:val="24"/>
         </w:rPr>
-        <w:t xml:space="preserve"> in removal </w:t>
-      </w:r>
-      <w:r>
-        <w:rPr>
-          <w:rFonts w:ascii="Times New Roman" w:hAnsi="Times New Roman" w:cs="Times New Roman"/>
-          <w:sz w:val="24"/>
-          <w:szCs w:val="24"/>
-        </w:rPr>
-        <w:lastRenderedPageBreak/>
-        <w:t>plots</w:t>
+        <w:t xml:space="preserve"> in removal plots</w:t>
       </w:r>
       <w:r>
         <w:rPr>
@@ -2761,6 +3392,7 @@
           <w:sz w:val="24"/>
           <w:szCs w:val="24"/>
         </w:rPr>
+        <w:lastRenderedPageBreak/>
         <w:t>P</w:t>
       </w:r>
       <w:r>
@@ -2957,47 +3589,555 @@
           <w:szCs w:val="24"/>
         </w:rPr>
       </w:pPr>
-    </w:p>
-    <w:p>
-      <w:pPr>
-        <w:rPr>
-          <w:rFonts w:ascii="Times New Roman" w:hAnsi="Times New Roman" w:cs="Times New Roman"/>
-          <w:sz w:val="24"/>
-          <w:szCs w:val="24"/>
-        </w:rPr>
-      </w:pPr>
-      <w:r>
-        <w:rPr>
-          <w:rFonts w:ascii="Times New Roman" w:hAnsi="Times New Roman" w:cs="Times New Roman"/>
-          <w:sz w:val="24"/>
-          <w:szCs w:val="24"/>
-        </w:rPr>
-        <w:t>Discussion:</w:t>
-      </w:r>
-    </w:p>
-    <w:p>
-      <w:pPr>
-        <w:rPr>
-          <w:rFonts w:ascii="Times New Roman" w:hAnsi="Times New Roman" w:cs="Times New Roman"/>
-          <w:sz w:val="24"/>
-          <w:szCs w:val="24"/>
-        </w:rPr>
-      </w:pPr>
-    </w:p>
-    <w:p>
-      <w:pPr>
-        <w:rPr>
-          <w:rFonts w:ascii="Times New Roman" w:hAnsi="Times New Roman" w:cs="Times New Roman"/>
-          <w:sz w:val="24"/>
-          <w:szCs w:val="24"/>
-        </w:rPr>
-      </w:pPr>
-      <w:r>
-        <w:rPr>
-          <w:rFonts w:ascii="Times New Roman" w:hAnsi="Times New Roman" w:cs="Times New Roman"/>
-          <w:sz w:val="24"/>
-          <w:szCs w:val="24"/>
-        </w:rPr>
+      <w:r>
+        <w:rPr>
+          <w:rFonts w:ascii="Times New Roman" w:hAnsi="Times New Roman" w:cs="Times New Roman"/>
+          <w:sz w:val="24"/>
+          <w:szCs w:val="24"/>
+        </w:rPr>
+        <w:t>D</w:t>
+      </w:r>
+      <w:r>
+        <w:rPr>
+          <w:rFonts w:ascii="Times New Roman" w:hAnsi="Times New Roman" w:cs="Times New Roman"/>
+          <w:sz w:val="24"/>
+          <w:szCs w:val="24"/>
+        </w:rPr>
+        <w:t>iscussion:</w:t>
+      </w:r>
+    </w:p>
+    <w:p>
+      <w:pPr>
+        <w:rPr>
+          <w:rFonts w:ascii="Times New Roman" w:hAnsi="Times New Roman" w:cs="Times New Roman"/>
+          <w:sz w:val="24"/>
+          <w:szCs w:val="24"/>
+        </w:rPr>
+      </w:pPr>
+      <w:r>
+        <w:rPr>
+          <w:rFonts w:ascii="Times New Roman" w:hAnsi="Times New Roman" w:cs="Times New Roman"/>
+          <w:sz w:val="24"/>
+          <w:szCs w:val="24"/>
+        </w:rPr>
+        <w:t xml:space="preserve">The </w:t>
+      </w:r>
+      <w:r>
+        <w:rPr>
+          <w:rFonts w:ascii="Times New Roman" w:hAnsi="Times New Roman" w:cs="Times New Roman"/>
+          <w:sz w:val="24"/>
+          <w:szCs w:val="24"/>
+        </w:rPr>
+        <w:t>impacts of human disturbance on dispersal</w:t>
+      </w:r>
+      <w:r>
+        <w:rPr>
+          <w:rFonts w:ascii="Times New Roman" w:hAnsi="Times New Roman" w:cs="Times New Roman"/>
+          <w:sz w:val="24"/>
+          <w:szCs w:val="24"/>
+        </w:rPr>
+        <w:t xml:space="preserve"> mutualisms is a </w:t>
+      </w:r>
+      <w:r>
+        <w:rPr>
+          <w:rFonts w:ascii="Times New Roman" w:hAnsi="Times New Roman" w:cs="Times New Roman"/>
+          <w:sz w:val="24"/>
+          <w:szCs w:val="24"/>
+        </w:rPr>
+        <w:t>point of concern in the field of conservation biology (</w:t>
+      </w:r>
+      <w:r>
+        <w:rPr>
+          <w:rFonts w:ascii="Times New Roman" w:hAnsi="Times New Roman" w:cs="Times New Roman"/>
+          <w:sz w:val="24"/>
+          <w:szCs w:val="24"/>
+        </w:rPr>
+        <w:t>Markl et al. 2012</w:t>
+      </w:r>
+      <w:r>
+        <w:rPr>
+          <w:rFonts w:ascii="Times New Roman" w:hAnsi="Times New Roman" w:cs="Times New Roman"/>
+          <w:sz w:val="24"/>
+          <w:szCs w:val="24"/>
+        </w:rPr>
+        <w:t xml:space="preserve">). </w:t>
+      </w:r>
+      <w:r>
+        <w:rPr>
+          <w:rFonts w:ascii="Times New Roman" w:hAnsi="Times New Roman" w:cs="Times New Roman"/>
+          <w:sz w:val="24"/>
+          <w:szCs w:val="24"/>
+        </w:rPr>
+        <w:t>Specialized m</w:t>
+      </w:r>
+      <w:r>
+        <w:rPr>
+          <w:rFonts w:ascii="Times New Roman" w:hAnsi="Times New Roman" w:cs="Times New Roman"/>
+          <w:sz w:val="24"/>
+          <w:szCs w:val="24"/>
+        </w:rPr>
+        <w:t xml:space="preserve">utualisms are particularly susceptible to </w:t>
+      </w:r>
+      <w:r>
+        <w:rPr>
+          <w:rFonts w:ascii="Times New Roman" w:hAnsi="Times New Roman" w:cs="Times New Roman"/>
+          <w:sz w:val="24"/>
+          <w:szCs w:val="24"/>
+        </w:rPr>
+        <w:t>extinctions</w:t>
+      </w:r>
+      <w:r>
+        <w:rPr>
+          <w:rFonts w:ascii="Times New Roman" w:hAnsi="Times New Roman" w:cs="Times New Roman"/>
+          <w:sz w:val="24"/>
+          <w:szCs w:val="24"/>
+        </w:rPr>
+        <w:t xml:space="preserve"> because if one partner is </w:t>
+      </w:r>
+      <w:r>
+        <w:rPr>
+          <w:rFonts w:ascii="Times New Roman" w:hAnsi="Times New Roman" w:cs="Times New Roman"/>
+          <w:sz w:val="24"/>
+          <w:szCs w:val="24"/>
+        </w:rPr>
+        <w:t>extirpated</w:t>
+      </w:r>
+      <w:r>
+        <w:rPr>
+          <w:rFonts w:ascii="Times New Roman" w:hAnsi="Times New Roman" w:cs="Times New Roman"/>
+          <w:sz w:val="24"/>
+          <w:szCs w:val="24"/>
+        </w:rPr>
+        <w:t xml:space="preserve"> from an environment, the </w:t>
+      </w:r>
+      <w:r>
+        <w:rPr>
+          <w:rFonts w:ascii="Times New Roman" w:hAnsi="Times New Roman" w:cs="Times New Roman"/>
+          <w:sz w:val="24"/>
+          <w:szCs w:val="24"/>
+        </w:rPr>
+        <w:t>mutualistic</w:t>
+      </w:r>
+      <w:r>
+        <w:rPr>
+          <w:rFonts w:ascii="Times New Roman" w:hAnsi="Times New Roman" w:cs="Times New Roman"/>
+          <w:sz w:val="24"/>
+          <w:szCs w:val="24"/>
+        </w:rPr>
+        <w:t xml:space="preserve"> partner risks </w:t>
+      </w:r>
+      <w:r>
+        <w:rPr>
+          <w:rFonts w:ascii="Times New Roman" w:hAnsi="Times New Roman" w:cs="Times New Roman"/>
+          <w:sz w:val="24"/>
+          <w:szCs w:val="24"/>
+        </w:rPr>
+        <w:t xml:space="preserve">demographic failure. My results indicate that in </w:t>
+      </w:r>
+      <w:r>
+        <w:rPr>
+          <w:rFonts w:ascii="Times New Roman" w:hAnsi="Times New Roman" w:cs="Times New Roman"/>
+          <w:sz w:val="24"/>
+          <w:szCs w:val="24"/>
+        </w:rPr>
+        <w:t xml:space="preserve">intact forests, even fragmented habitats like those seen in the Northeastern U.S., ant-myrmecochore mutualisms have a robust ability to tolerate small scale disturbance. </w:t>
+      </w:r>
+      <w:r>
+        <w:rPr>
+          <w:rFonts w:ascii="Times New Roman" w:hAnsi="Times New Roman" w:cs="Times New Roman"/>
+          <w:sz w:val="24"/>
+          <w:szCs w:val="24"/>
+        </w:rPr>
+        <w:t xml:space="preserve">If three years of seed crop are lost to environmental upset, we observed that myrmecochores are still able to persist dominant member of the understory, herbaceous plant community. Supporting more recent work showing that </w:t>
+      </w:r>
+      <w:r>
+        <w:rPr>
+          <w:rFonts w:ascii="Times New Roman" w:hAnsi="Times New Roman" w:cs="Times New Roman"/>
+          <w:i/>
+          <w:iCs/>
+          <w:sz w:val="24"/>
+          <w:szCs w:val="24"/>
+        </w:rPr>
+        <w:t xml:space="preserve">Aphaenogaster </w:t>
+      </w:r>
+      <w:r>
+        <w:rPr>
+          <w:rFonts w:ascii="Times New Roman" w:hAnsi="Times New Roman" w:cs="Times New Roman"/>
+          <w:sz w:val="24"/>
+          <w:szCs w:val="24"/>
+        </w:rPr>
+        <w:t xml:space="preserve">are probably not elaiosomes-limited, I observed no change in the recruit of </w:t>
+      </w:r>
+      <w:r>
+        <w:rPr>
+          <w:rFonts w:ascii="Times New Roman" w:hAnsi="Times New Roman" w:cs="Times New Roman"/>
+          <w:i/>
+          <w:iCs/>
+          <w:sz w:val="24"/>
+          <w:szCs w:val="24"/>
+        </w:rPr>
+        <w:t xml:space="preserve">Aphaenogaster </w:t>
+      </w:r>
+      <w:r>
+        <w:rPr>
+          <w:rFonts w:ascii="Times New Roman" w:hAnsi="Times New Roman" w:cs="Times New Roman"/>
+          <w:sz w:val="24"/>
+          <w:szCs w:val="24"/>
+        </w:rPr>
+        <w:t>workers to baits during our sampling process.</w:t>
+      </w:r>
+    </w:p>
+    <w:p>
+      <w:pPr>
+        <w:rPr>
+          <w:rFonts w:ascii="Times New Roman" w:hAnsi="Times New Roman" w:cs="Times New Roman"/>
+          <w:sz w:val="24"/>
+          <w:szCs w:val="24"/>
+        </w:rPr>
+      </w:pPr>
+      <w:r>
+        <w:rPr>
+          <w:rFonts w:ascii="Times New Roman" w:hAnsi="Times New Roman" w:cs="Times New Roman"/>
+          <w:sz w:val="24"/>
+          <w:szCs w:val="24"/>
+        </w:rPr>
+        <w:t xml:space="preserve">My experiment is limited due to the geographic focus on a single forest system in Northeastern Connecticut. I intentionally chose a site where myrmecochore were abundant to test this hypothesis, but the impacts on </w:t>
+      </w:r>
+      <w:r>
+        <w:rPr>
+          <w:rFonts w:ascii="Times New Roman" w:hAnsi="Times New Roman" w:cs="Times New Roman"/>
+          <w:i/>
+          <w:iCs/>
+          <w:sz w:val="24"/>
+          <w:szCs w:val="24"/>
+        </w:rPr>
+        <w:t xml:space="preserve">Aphaenogaster </w:t>
+      </w:r>
+      <w:r>
+        <w:rPr>
+          <w:rFonts w:ascii="Times New Roman" w:hAnsi="Times New Roman" w:cs="Times New Roman"/>
+          <w:sz w:val="24"/>
+          <w:szCs w:val="24"/>
+        </w:rPr>
+        <w:t xml:space="preserve">for myrmecochore removal might be more severe in marginal habitats where myrmecochores are comparatively rare members of the understory plant community. For example, </w:t>
+      </w:r>
+      <w:r>
+        <w:rPr>
+          <w:rFonts w:ascii="Times New Roman" w:hAnsi="Times New Roman" w:cs="Times New Roman"/>
+          <w:i/>
+          <w:iCs/>
+          <w:sz w:val="24"/>
+          <w:szCs w:val="24"/>
+        </w:rPr>
+        <w:t>Aphaenogaster</w:t>
+      </w:r>
+      <w:r>
+        <w:rPr>
+          <w:rFonts w:ascii="Times New Roman" w:hAnsi="Times New Roman" w:cs="Times New Roman"/>
+          <w:sz w:val="24"/>
+          <w:szCs w:val="24"/>
+        </w:rPr>
+        <w:t xml:space="preserve"> are less common on the edge of forest fragments as well as some of their plant mutualists (Ness and Morin, 2008).</w:t>
+      </w:r>
+      <w:r>
+        <w:rPr>
+          <w:rFonts w:ascii="Times New Roman" w:hAnsi="Times New Roman" w:cs="Times New Roman"/>
+          <w:sz w:val="24"/>
+          <w:szCs w:val="24"/>
+        </w:rPr>
+        <w:t xml:space="preserve"> Furthermore, there is mounting evidence that climate change and larger-scale disturbances have profoundly negative impacts on mutualisms that require phenological mapping. While </w:t>
+      </w:r>
+      <w:r>
+        <w:rPr>
+          <w:rFonts w:ascii="Times New Roman" w:hAnsi="Times New Roman" w:cs="Times New Roman"/>
+          <w:i/>
+          <w:iCs/>
+          <w:sz w:val="24"/>
+          <w:szCs w:val="24"/>
+        </w:rPr>
+        <w:t xml:space="preserve">Aphaenogaster </w:t>
+      </w:r>
+      <w:r>
+        <w:rPr>
+          <w:rFonts w:ascii="Times New Roman" w:hAnsi="Times New Roman" w:cs="Times New Roman"/>
+          <w:sz w:val="24"/>
+          <w:szCs w:val="24"/>
+        </w:rPr>
+        <w:t xml:space="preserve">ants are resident arthropods in these environments, they may be depending on food sources arriving in the early spring when food sources can be scarce </w:t>
+      </w:r>
+      <w:r>
+        <w:rPr>
+          <w:rFonts w:ascii="Times New Roman" w:hAnsi="Times New Roman" w:cs="Times New Roman"/>
+          <w:sz w:val="24"/>
+          <w:szCs w:val="24"/>
+        </w:rPr>
+        <w:t>(</w:t>
+      </w:r>
+      <w:r>
+        <w:rPr>
+          <w:rFonts w:ascii="Times New Roman" w:hAnsi="Times New Roman" w:cs="Times New Roman"/>
+          <w:sz w:val="24"/>
+          <w:szCs w:val="24"/>
+        </w:rPr>
+        <w:t>Clark and King 2012)</w:t>
+      </w:r>
+      <w:r>
+        <w:rPr>
+          <w:rFonts w:ascii="Times New Roman" w:hAnsi="Times New Roman" w:cs="Times New Roman"/>
+          <w:sz w:val="24"/>
+          <w:szCs w:val="24"/>
+        </w:rPr>
+        <w:t xml:space="preserve">, but this gap in food availability </w:t>
+      </w:r>
+      <w:r>
+        <w:rPr>
+          <w:rFonts w:ascii="Times New Roman" w:hAnsi="Times New Roman" w:cs="Times New Roman"/>
+          <w:sz w:val="24"/>
+          <w:szCs w:val="24"/>
+        </w:rPr>
+        <w:t xml:space="preserve">perhaps </w:t>
+      </w:r>
+      <w:r>
+        <w:rPr>
+          <w:rFonts w:ascii="Times New Roman" w:hAnsi="Times New Roman" w:cs="Times New Roman"/>
+          <w:sz w:val="24"/>
+          <w:szCs w:val="24"/>
+        </w:rPr>
+        <w:t>did not occur at the field site selected.</w:t>
+      </w:r>
+    </w:p>
+    <w:p>
+      <w:pPr>
+        <w:rPr>
+          <w:rFonts w:ascii="Times New Roman" w:hAnsi="Times New Roman" w:cs="Times New Roman"/>
+          <w:sz w:val="24"/>
+          <w:szCs w:val="24"/>
+        </w:rPr>
+      </w:pPr>
+      <w:r>
+        <w:rPr>
+          <w:rFonts w:ascii="Times New Roman" w:hAnsi="Times New Roman" w:cs="Times New Roman"/>
+          <w:sz w:val="24"/>
+          <w:szCs w:val="24"/>
+        </w:rPr>
+        <w:t xml:space="preserve">Mutualism specialization is an important topic in seed dispersal biology. While the myrmecochory seed dispersal syndrome shows clear specialization for recruiting and attracting ants, there is less evidence that </w:t>
+      </w:r>
+      <w:r>
+        <w:rPr>
+          <w:rFonts w:ascii="Times New Roman" w:hAnsi="Times New Roman" w:cs="Times New Roman"/>
+          <w:i/>
+          <w:iCs/>
+          <w:sz w:val="24"/>
+          <w:szCs w:val="24"/>
+        </w:rPr>
+        <w:t xml:space="preserve">Aphaenogaster </w:t>
+      </w:r>
+      <w:r>
+        <w:rPr>
+          <w:rFonts w:ascii="Times New Roman" w:hAnsi="Times New Roman" w:cs="Times New Roman"/>
+          <w:sz w:val="24"/>
+          <w:szCs w:val="24"/>
+        </w:rPr>
+        <w:t xml:space="preserve">or other seed-dispersing ants are </w:t>
+      </w:r>
+      <w:r>
+        <w:rPr>
+          <w:rFonts w:ascii="Times New Roman" w:hAnsi="Times New Roman" w:cs="Times New Roman"/>
+          <w:sz w:val="24"/>
+          <w:szCs w:val="24"/>
+        </w:rPr>
+        <w:t>specialist</w:t>
+      </w:r>
+      <w:r>
+        <w:rPr>
+          <w:rFonts w:ascii="Times New Roman" w:hAnsi="Times New Roman" w:cs="Times New Roman"/>
+          <w:sz w:val="24"/>
+          <w:szCs w:val="24"/>
+        </w:rPr>
+        <w:t xml:space="preserve"> dispersers.</w:t>
+      </w:r>
+      <w:r>
+        <w:rPr>
+          <w:rFonts w:ascii="Times New Roman" w:hAnsi="Times New Roman" w:cs="Times New Roman"/>
+          <w:sz w:val="24"/>
+          <w:szCs w:val="24"/>
+        </w:rPr>
+        <w:t xml:space="preserve"> A mutualism can still be specialized if one partner is a broad generalist (is this true, look up </w:t>
+      </w:r>
+      <w:r>
+        <w:rPr>
+          <w:rFonts w:ascii="Times New Roman" w:hAnsi="Times New Roman" w:cs="Times New Roman"/>
+          <w:sz w:val="24"/>
+          <w:szCs w:val="24"/>
+        </w:rPr>
+        <w:t>mutualism</w:t>
+      </w:r>
+      <w:r>
+        <w:rPr>
+          <w:rFonts w:ascii="Times New Roman" w:hAnsi="Times New Roman" w:cs="Times New Roman"/>
+          <w:sz w:val="24"/>
+          <w:szCs w:val="24"/>
+        </w:rPr>
+        <w:t xml:space="preserve"> theory in Bronstein books). There is some argumentation that </w:t>
+      </w:r>
+      <w:r>
+        <w:rPr>
+          <w:rFonts w:ascii="Times New Roman" w:hAnsi="Times New Roman" w:cs="Times New Roman"/>
+          <w:i/>
+          <w:iCs/>
+          <w:sz w:val="24"/>
+          <w:szCs w:val="24"/>
+        </w:rPr>
+        <w:t xml:space="preserve">Aphaenogaster rudis </w:t>
+      </w:r>
+      <w:r>
+        <w:rPr>
+          <w:rFonts w:ascii="Times New Roman" w:hAnsi="Times New Roman" w:cs="Times New Roman"/>
+          <w:sz w:val="24"/>
+          <w:szCs w:val="24"/>
+        </w:rPr>
+        <w:t>is a keystone mutualist</w:t>
+      </w:r>
+      <w:r>
+        <w:rPr>
+          <w:rFonts w:ascii="Times New Roman" w:hAnsi="Times New Roman" w:cs="Times New Roman"/>
+          <w:sz w:val="24"/>
+          <w:szCs w:val="24"/>
+        </w:rPr>
+        <w:t>, required for dispersal of many myrmecochore species</w:t>
+      </w:r>
+      <w:r>
+        <w:rPr>
+          <w:rFonts w:ascii="Times New Roman" w:hAnsi="Times New Roman" w:cs="Times New Roman"/>
+          <w:sz w:val="24"/>
+          <w:szCs w:val="24"/>
+        </w:rPr>
+        <w:t xml:space="preserve"> (</w:t>
+      </w:r>
+      <w:r>
+        <w:rPr>
+          <w:rFonts w:ascii="Times New Roman" w:hAnsi="Times New Roman" w:cs="Times New Roman"/>
+          <w:sz w:val="24"/>
+          <w:szCs w:val="24"/>
+        </w:rPr>
+        <w:t xml:space="preserve">Ness et al. </w:t>
+      </w:r>
+      <w:r>
+        <w:rPr>
+          <w:rFonts w:ascii="Times New Roman" w:hAnsi="Times New Roman" w:cs="Times New Roman"/>
+          <w:sz w:val="24"/>
+          <w:szCs w:val="24"/>
+        </w:rPr>
+        <w:t>2009).</w:t>
+      </w:r>
+      <w:r>
+        <w:rPr>
+          <w:rFonts w:ascii="Times New Roman" w:hAnsi="Times New Roman" w:cs="Times New Roman"/>
+          <w:sz w:val="24"/>
+          <w:szCs w:val="24"/>
+        </w:rPr>
+        <w:t xml:space="preserve"> Indeed</w:t>
+      </w:r>
+      <w:r>
+        <w:rPr>
+          <w:rFonts w:ascii="Times New Roman" w:hAnsi="Times New Roman" w:cs="Times New Roman"/>
+          <w:sz w:val="24"/>
+          <w:szCs w:val="24"/>
+        </w:rPr>
+        <w:t>,</w:t>
+      </w:r>
+      <w:r>
+        <w:rPr>
+          <w:rFonts w:ascii="Times New Roman" w:hAnsi="Times New Roman" w:cs="Times New Roman"/>
+          <w:sz w:val="24"/>
+          <w:szCs w:val="24"/>
+        </w:rPr>
+        <w:t xml:space="preserve"> this could be the case as long as other generalist ant species are ineffective seed dispersers (</w:t>
+      </w:r>
+      <w:r>
+        <w:rPr>
+          <w:rFonts w:ascii="Times New Roman" w:hAnsi="Times New Roman" w:cs="Times New Roman"/>
+          <w:sz w:val="24"/>
+          <w:szCs w:val="24"/>
+        </w:rPr>
+        <w:t>n</w:t>
+      </w:r>
+      <w:r>
+        <w:rPr>
+          <w:rFonts w:ascii="Times New Roman" w:hAnsi="Times New Roman" w:cs="Times New Roman"/>
+          <w:sz w:val="24"/>
+          <w:szCs w:val="24"/>
+          <w:highlight w:val="yellow"/>
+        </w:rPr>
+        <w:t>eed to find the paper on nonaphaenogaster dispersal</w:t>
+      </w:r>
+      <w:r>
+        <w:rPr>
+          <w:rFonts w:ascii="Times New Roman" w:hAnsi="Times New Roman" w:cs="Times New Roman"/>
+          <w:sz w:val="24"/>
+          <w:szCs w:val="24"/>
+        </w:rPr>
+        <w:t>).</w:t>
+      </w:r>
+      <w:r>
+        <w:rPr>
+          <w:rFonts w:ascii="Times New Roman" w:hAnsi="Times New Roman" w:cs="Times New Roman"/>
+          <w:sz w:val="24"/>
+          <w:szCs w:val="24"/>
+        </w:rPr>
+        <w:t xml:space="preserve"> In all, this study indicates that while elaiosomes represent a large pulse of nutrients for ants, the likely only makes up a small portion of their incoming nutritional budget.</w:t>
+      </w:r>
+      <w:r>
+        <w:rPr>
+          <w:rFonts w:ascii="Times New Roman" w:hAnsi="Times New Roman" w:cs="Times New Roman"/>
+          <w:sz w:val="24"/>
+          <w:szCs w:val="24"/>
+        </w:rPr>
+        <w:t xml:space="preserve"> Further work should investigate how changes to climate or large-scale disturbances might drive phenological mismatches or loss of </w:t>
+      </w:r>
+      <w:r>
+        <w:rPr>
+          <w:rFonts w:ascii="Times New Roman" w:hAnsi="Times New Roman" w:cs="Times New Roman"/>
+          <w:i/>
+          <w:iCs/>
+          <w:sz w:val="24"/>
+          <w:szCs w:val="24"/>
+        </w:rPr>
+        <w:t xml:space="preserve">Aphaenogaster </w:t>
+      </w:r>
+      <w:r>
+        <w:rPr>
+          <w:rFonts w:ascii="Times New Roman" w:hAnsi="Times New Roman" w:cs="Times New Roman"/>
+          <w:sz w:val="24"/>
+          <w:szCs w:val="24"/>
+        </w:rPr>
+        <w:t>from forest fragments.</w:t>
+      </w:r>
+    </w:p>
+    <w:p>
+      <w:pPr>
+        <w:rPr>
+          <w:rFonts w:ascii="Times New Roman" w:hAnsi="Times New Roman" w:cs="Times New Roman"/>
+          <w:sz w:val="24"/>
+          <w:szCs w:val="24"/>
+        </w:rPr>
+      </w:pPr>
+    </w:p>
+    <w:p>
+      <w:pPr>
+        <w:rPr>
+          <w:rFonts w:ascii="Times New Roman" w:hAnsi="Times New Roman" w:cs="Times New Roman"/>
+          <w:sz w:val="24"/>
+          <w:szCs w:val="24"/>
+        </w:rPr>
+      </w:pPr>
+      <w:r>
+        <w:rPr>
+          <w:rFonts w:ascii="Times New Roman" w:hAnsi="Times New Roman" w:cs="Times New Roman"/>
+          <w:sz w:val="24"/>
+          <w:szCs w:val="24"/>
+        </w:rPr>
+        <w:lastRenderedPageBreak/>
         <w:t xml:space="preserve">Acknowledgements: </w:t>
       </w:r>
       <w:r>
@@ -3123,6 +4263,7 @@
     </w:p>
     <w:p>
       <w:pPr>
+        <w:spacing w:line="240" w:lineRule="auto"/>
         <w:rPr>
           <w:rFonts w:ascii="Times New Roman" w:hAnsi="Times New Roman" w:cs="Times New Roman"/>
           <w:sz w:val="24"/>
@@ -3136,67 +4277,34 @@
           <w:szCs w:val="24"/>
         </w:rPr>
         <w:lastRenderedPageBreak/>
-        <w:t>References:</w:t>
-      </w:r>
-    </w:p>
-    <w:p>
-      <w:pPr>
-        <w:rPr>
-          <w:rFonts w:ascii="Times New Roman" w:hAnsi="Times New Roman" w:cs="Times New Roman"/>
-          <w:sz w:val="24"/>
-          <w:szCs w:val="24"/>
-        </w:rPr>
-      </w:pPr>
-      <w:r>
-        <w:rPr>
-          <w:rFonts w:ascii="Times New Roman" w:hAnsi="Times New Roman" w:cs="Times New Roman"/>
-          <w:sz w:val="24"/>
-          <w:szCs w:val="24"/>
-        </w:rPr>
-        <w:t>Bates, D., Maechler, M., Bolker, B., Walker, S. (2015). Fitting linear mixed-effects models using lme4. Journal of Statistical Software, 67, 1-48.</w:t>
-      </w:r>
-    </w:p>
-    <w:p>
-      <w:pPr>
-        <w:rPr>
-          <w:rFonts w:ascii="Times New Roman" w:hAnsi="Times New Roman" w:cs="Times New Roman"/>
-          <w:sz w:val="24"/>
-          <w:szCs w:val="24"/>
-        </w:rPr>
-      </w:pPr>
-    </w:p>
-    <w:p>
-      <w:pPr>
-        <w:rPr>
-          <w:rFonts w:ascii="Times New Roman" w:hAnsi="Times New Roman" w:cs="Times New Roman"/>
-          <w:sz w:val="24"/>
-          <w:szCs w:val="24"/>
-        </w:rPr>
-      </w:pPr>
-      <w:r>
-        <w:rPr>
-          <w:rFonts w:ascii="Times New Roman" w:hAnsi="Times New Roman" w:cs="Times New Roman"/>
-          <w:sz w:val="24"/>
-          <w:szCs w:val="24"/>
-        </w:rPr>
-        <w:t>Clark, R. E., and J. R. King. 2012. The ant, Aphaenogaster picea, benefits from plant elaiosomes</w:t>
-      </w:r>
-    </w:p>
-    <w:p>
-      <w:pPr>
-        <w:rPr>
-          <w:rFonts w:ascii="Times New Roman" w:hAnsi="Times New Roman" w:cs="Times New Roman"/>
-          <w:sz w:val="24"/>
-          <w:szCs w:val="24"/>
-        </w:rPr>
-      </w:pPr>
-      <w:r>
-        <w:rPr>
-          <w:rFonts w:ascii="Times New Roman" w:hAnsi="Times New Roman" w:cs="Times New Roman"/>
-          <w:sz w:val="24"/>
-          <w:szCs w:val="24"/>
-        </w:rPr>
-        <w:t>when insect prey is scarce. Env. Ent. 41</w:t>
+        <w:t>References</w:t>
+      </w:r>
+      <w:r>
+        <w:rPr>
+          <w:rFonts w:ascii="Times New Roman" w:hAnsi="Times New Roman" w:cs="Times New Roman"/>
+          <w:sz w:val="24"/>
+          <w:szCs w:val="24"/>
+        </w:rPr>
+        <w:t xml:space="preserve"> </w:t>
+      </w:r>
+    </w:p>
+    <w:p>
+      <w:pPr>
+        <w:spacing w:after="0" w:line="240" w:lineRule="auto"/>
+        <w:ind w:left="720" w:hanging="720"/>
+        <w:rPr>
+          <w:rFonts w:ascii="Times New Roman" w:hAnsi="Times New Roman" w:cs="Times New Roman"/>
+          <w:sz w:val="24"/>
+          <w:szCs w:val="24"/>
+        </w:rPr>
+      </w:pPr>
+      <w:r>
+        <w:rPr>
+          <w:rFonts w:ascii="Times New Roman" w:hAnsi="Times New Roman" w:cs="Times New Roman"/>
+          <w:sz w:val="24"/>
+          <w:szCs w:val="24"/>
+        </w:rPr>
+        <w:t>Bates, D., Maechler, M., Bolker, B., Walker, S.</w:t>
       </w:r>
       <w:r>
         <w:rPr>
@@ -3212,75 +4320,380 @@
           <w:sz w:val="24"/>
           <w:szCs w:val="24"/>
         </w:rPr>
+        <w:t xml:space="preserve"> (2015). Fitting linear mixed-effects models using lme4. </w:t>
+      </w:r>
+      <w:r>
+        <w:rPr>
+          <w:rFonts w:ascii="Times New Roman" w:hAnsi="Times New Roman" w:cs="Times New Roman"/>
+          <w:sz w:val="24"/>
+          <w:szCs w:val="24"/>
+        </w:rPr>
+        <w:t>J. Stat. Softw</w:t>
+      </w:r>
+      <w:r>
+        <w:rPr>
+          <w:rFonts w:ascii="Times New Roman" w:hAnsi="Times New Roman" w:cs="Times New Roman"/>
+          <w:sz w:val="24"/>
+          <w:szCs w:val="24"/>
+        </w:rPr>
+        <w:t>.</w:t>
+      </w:r>
+      <w:r>
+        <w:rPr>
+          <w:rFonts w:ascii="Times New Roman" w:hAnsi="Times New Roman" w:cs="Times New Roman"/>
+          <w:sz w:val="24"/>
+          <w:szCs w:val="24"/>
+        </w:rPr>
+        <w:t xml:space="preserve"> 67, 1-48.</w:t>
+      </w:r>
+      <w:r>
+        <w:rPr>
+          <w:rFonts w:ascii="Times New Roman" w:hAnsi="Times New Roman" w:cs="Times New Roman"/>
+          <w:sz w:val="24"/>
+          <w:szCs w:val="24"/>
+        </w:rPr>
+        <w:t xml:space="preserve"> </w:t>
+      </w:r>
+      <w:hyperlink r:id="rId4" w:history="1">
+        <w:r>
+          <w:rPr>
+            <w:rStyle w:val="Hyperlink"/>
+            <w:rFonts w:ascii="Times New Roman" w:hAnsi="Times New Roman" w:cs="Times New Roman"/>
+            <w:sz w:val="24"/>
+            <w:szCs w:val="24"/>
+          </w:rPr>
+          <w:t>https://doi.org/10.18637/jss.v067.i01</w:t>
+        </w:r>
+      </w:hyperlink>
+    </w:p>
+    <w:p>
+      <w:pPr>
+        <w:spacing w:after="0" w:line="240" w:lineRule="auto"/>
+        <w:ind w:left="720" w:hanging="720"/>
+        <w:rPr>
+          <w:rFonts w:ascii="Times New Roman" w:hAnsi="Times New Roman" w:cs="Times New Roman"/>
+          <w:sz w:val="24"/>
+          <w:szCs w:val="24"/>
+        </w:rPr>
+      </w:pPr>
+    </w:p>
+    <w:p>
+      <w:pPr>
+        <w:spacing w:after="0" w:line="240" w:lineRule="auto"/>
+        <w:ind w:left="720" w:hanging="720"/>
+        <w:rPr>
+          <w:rFonts w:ascii="Times New Roman" w:hAnsi="Times New Roman" w:cs="Times New Roman"/>
+          <w:sz w:val="24"/>
+          <w:szCs w:val="24"/>
+        </w:rPr>
+      </w:pPr>
+      <w:r>
+        <w:rPr>
+          <w:rFonts w:ascii="Times New Roman" w:hAnsi="Times New Roman" w:cs="Times New Roman"/>
+          <w:sz w:val="24"/>
+          <w:szCs w:val="24"/>
+        </w:rPr>
+        <w:t>Clark, R.</w:t>
+      </w:r>
+      <w:r>
+        <w:rPr>
+          <w:rFonts w:ascii="Times New Roman" w:hAnsi="Times New Roman" w:cs="Times New Roman"/>
+          <w:sz w:val="24"/>
+          <w:szCs w:val="24"/>
+        </w:rPr>
+        <w:t>E.</w:t>
+      </w:r>
+      <w:r>
+        <w:rPr>
+          <w:rFonts w:ascii="Times New Roman" w:hAnsi="Times New Roman" w:cs="Times New Roman"/>
+          <w:sz w:val="24"/>
+          <w:szCs w:val="24"/>
+        </w:rPr>
+        <w:t>, King</w:t>
+      </w:r>
+      <w:r>
+        <w:rPr>
+          <w:rFonts w:ascii="Times New Roman" w:hAnsi="Times New Roman" w:cs="Times New Roman"/>
+          <w:sz w:val="24"/>
+          <w:szCs w:val="24"/>
+        </w:rPr>
+        <w:t>, J.R.</w:t>
+      </w:r>
+      <w:r>
+        <w:rPr>
+          <w:rFonts w:ascii="Times New Roman" w:hAnsi="Times New Roman" w:cs="Times New Roman"/>
+          <w:sz w:val="24"/>
+          <w:szCs w:val="24"/>
+        </w:rPr>
+        <w:t>,</w:t>
+      </w:r>
+      <w:r>
+        <w:rPr>
+          <w:rFonts w:ascii="Times New Roman" w:hAnsi="Times New Roman" w:cs="Times New Roman"/>
+          <w:sz w:val="24"/>
+          <w:szCs w:val="24"/>
+        </w:rPr>
+        <w:t xml:space="preserve"> 2012. The ant, </w:t>
+      </w:r>
+      <w:r>
+        <w:rPr>
+          <w:rFonts w:ascii="Times New Roman" w:hAnsi="Times New Roman" w:cs="Times New Roman"/>
+          <w:i/>
+          <w:iCs/>
+          <w:sz w:val="24"/>
+          <w:szCs w:val="24"/>
+        </w:rPr>
+        <w:t>Aphaenogaster picea</w:t>
+      </w:r>
+      <w:r>
+        <w:rPr>
+          <w:rFonts w:ascii="Times New Roman" w:hAnsi="Times New Roman" w:cs="Times New Roman"/>
+          <w:sz w:val="24"/>
+          <w:szCs w:val="24"/>
+        </w:rPr>
+        <w:t>, benefits from plant elaiosomes</w:t>
+      </w:r>
+      <w:r>
+        <w:rPr>
+          <w:rFonts w:ascii="Times New Roman" w:hAnsi="Times New Roman" w:cs="Times New Roman"/>
+          <w:sz w:val="24"/>
+          <w:szCs w:val="24"/>
+        </w:rPr>
+        <w:t xml:space="preserve"> </w:t>
+      </w:r>
+      <w:r>
+        <w:rPr>
+          <w:rFonts w:ascii="Times New Roman" w:hAnsi="Times New Roman" w:cs="Times New Roman"/>
+          <w:sz w:val="24"/>
+          <w:szCs w:val="24"/>
+        </w:rPr>
+        <w:t>when insect prey is scarce.</w:t>
+      </w:r>
+      <w:r>
+        <w:rPr>
+          <w:rFonts w:ascii="Times New Roman" w:hAnsi="Times New Roman" w:cs="Times New Roman"/>
+          <w:sz w:val="24"/>
+          <w:szCs w:val="24"/>
+        </w:rPr>
+        <w:t xml:space="preserve"> </w:t>
+      </w:r>
+      <w:r>
+        <w:rPr>
+          <w:rFonts w:ascii="Times New Roman" w:hAnsi="Times New Roman" w:cs="Times New Roman"/>
+          <w:sz w:val="24"/>
+          <w:szCs w:val="24"/>
+        </w:rPr>
+        <w:t>Environ. Entomol.</w:t>
+      </w:r>
+      <w:r>
+        <w:rPr>
+          <w:rFonts w:ascii="Times New Roman" w:hAnsi="Times New Roman" w:cs="Times New Roman"/>
+          <w:sz w:val="24"/>
+          <w:szCs w:val="24"/>
+        </w:rPr>
+        <w:t xml:space="preserve"> 41</w:t>
+      </w:r>
+      <w:r>
+        <w:rPr>
+          <w:rFonts w:ascii="Times New Roman" w:hAnsi="Times New Roman" w:cs="Times New Roman"/>
+          <w:sz w:val="24"/>
+          <w:szCs w:val="24"/>
+        </w:rPr>
+        <w:t>,</w:t>
+      </w:r>
+      <w:r>
+        <w:rPr>
+          <w:rFonts w:ascii="Times New Roman" w:hAnsi="Times New Roman" w:cs="Times New Roman"/>
+          <w:sz w:val="24"/>
+          <w:szCs w:val="24"/>
+        </w:rPr>
+        <w:t xml:space="preserve"> </w:t>
+      </w:r>
+      <w:r>
+        <w:rPr>
+          <w:rFonts w:ascii="Times New Roman" w:hAnsi="Times New Roman" w:cs="Times New Roman"/>
+          <w:sz w:val="24"/>
+          <w:szCs w:val="24"/>
+        </w:rPr>
         <w:t>1405–1408.</w:t>
       </w:r>
-    </w:p>
-    <w:p>
-      <w:pPr>
-        <w:rPr>
-          <w:rFonts w:ascii="Times New Roman" w:hAnsi="Times New Roman" w:cs="Times New Roman"/>
-          <w:sz w:val="24"/>
-          <w:szCs w:val="24"/>
-        </w:rPr>
-      </w:pPr>
-    </w:p>
-    <w:p>
-      <w:pPr>
-        <w:spacing w:after="0" w:line="480" w:lineRule="auto"/>
-        <w:ind w:left="450" w:hanging="450"/>
+      <w:r>
+        <w:rPr>
+          <w:rFonts w:ascii="Times New Roman" w:hAnsi="Times New Roman" w:cs="Times New Roman"/>
+          <w:sz w:val="24"/>
+          <w:szCs w:val="24"/>
+        </w:rPr>
+        <w:t xml:space="preserve"> </w:t>
+      </w:r>
+      <w:hyperlink r:id="rId5" w:history="1">
+        <w:r>
+          <w:rPr>
+            <w:rStyle w:val="Hyperlink"/>
+            <w:rFonts w:ascii="Times New Roman" w:hAnsi="Times New Roman" w:cs="Times New Roman"/>
+            <w:sz w:val="24"/>
+            <w:szCs w:val="24"/>
+          </w:rPr>
+          <w:t>https://doi.org/10.1603/en12131</w:t>
+        </w:r>
+      </w:hyperlink>
+    </w:p>
+    <w:p>
+      <w:pPr>
+        <w:spacing w:after="0" w:line="240" w:lineRule="auto"/>
+        <w:ind w:left="720" w:hanging="720"/>
         <w:rPr>
           <w:rFonts w:ascii="Times New Roman" w:eastAsia="Times New Roman" w:hAnsi="Times New Roman" w:cs="Times New Roman"/>
           <w:sz w:val="24"/>
           <w:szCs w:val="24"/>
         </w:rPr>
       </w:pPr>
-      <w:r>
+    </w:p>
+    <w:p>
+      <w:pPr>
+        <w:spacing w:after="0" w:line="240" w:lineRule="auto"/>
+        <w:ind w:left="720" w:hanging="720"/>
         <w:rPr>
           <w:rFonts w:ascii="Times New Roman" w:eastAsia="Times New Roman" w:hAnsi="Times New Roman" w:cs="Times New Roman"/>
           <w:sz w:val="24"/>
           <w:szCs w:val="24"/>
         </w:rPr>
-        <w:t>Fox, J., and S. Weisberg. (2011). An R Companion to Applied Regression. Sage Publications, Thousand Oaks, California, USA. http://socserv.socsci.mcmaster</w:t>
-      </w:r>
-    </w:p>
-    <w:p>
-      <w:pPr>
-        <w:rPr>
-          <w:rFonts w:ascii="Times New Roman" w:hAnsi="Times New Roman" w:cs="Times New Roman"/>
-          <w:sz w:val="24"/>
-          <w:szCs w:val="24"/>
-        </w:rPr>
-      </w:pPr>
-    </w:p>
-    <w:p>
-      <w:pPr>
-        <w:rPr>
-          <w:rFonts w:ascii="Times New Roman" w:hAnsi="Times New Roman" w:cs="Times New Roman"/>
-          <w:sz w:val="24"/>
-          <w:szCs w:val="24"/>
-        </w:rPr>
-      </w:pPr>
-      <w:r>
-        <w:rPr>
-          <w:rFonts w:ascii="Times New Roman" w:hAnsi="Times New Roman" w:cs="Times New Roman"/>
-          <w:sz w:val="24"/>
-          <w:szCs w:val="24"/>
-        </w:rPr>
-        <w:t>Lenth, R.V. 2016. Least-Squares Means: The R package lsmeans. Journal of Statistical Software, 69:1-33.</w:t>
-      </w:r>
-    </w:p>
-    <w:p>
-      <w:pPr>
-        <w:rPr>
-          <w:rFonts w:ascii="Times New Roman" w:hAnsi="Times New Roman" w:cs="Times New Roman"/>
-          <w:sz w:val="24"/>
-          <w:szCs w:val="24"/>
-        </w:rPr>
-      </w:pPr>
-    </w:p>
-    <w:p>
-      <w:pPr>
-        <w:rPr>
+      </w:pPr>
+      <w:r>
+        <w:rPr>
+          <w:rFonts w:ascii="Times New Roman" w:eastAsia="Times New Roman" w:hAnsi="Times New Roman" w:cs="Times New Roman"/>
+          <w:sz w:val="24"/>
+          <w:szCs w:val="24"/>
+        </w:rPr>
+        <w:t>Fox, J., Weisberg</w:t>
+      </w:r>
+      <w:r>
+        <w:rPr>
+          <w:rFonts w:ascii="Times New Roman" w:eastAsia="Times New Roman" w:hAnsi="Times New Roman" w:cs="Times New Roman"/>
+          <w:sz w:val="24"/>
+          <w:szCs w:val="24"/>
+        </w:rPr>
+        <w:t>,</w:t>
+      </w:r>
+      <w:r>
+        <w:rPr>
+          <w:rFonts w:ascii="Times New Roman" w:eastAsia="Times New Roman" w:hAnsi="Times New Roman" w:cs="Times New Roman"/>
+          <w:sz w:val="24"/>
+          <w:szCs w:val="24"/>
+        </w:rPr>
+        <w:t xml:space="preserve"> S.</w:t>
+      </w:r>
+      <w:r>
+        <w:rPr>
+          <w:rFonts w:ascii="Times New Roman" w:eastAsia="Times New Roman" w:hAnsi="Times New Roman" w:cs="Times New Roman"/>
+          <w:sz w:val="24"/>
+          <w:szCs w:val="24"/>
+        </w:rPr>
+        <w:t>,</w:t>
+      </w:r>
+      <w:r>
+        <w:rPr>
+          <w:rFonts w:ascii="Times New Roman" w:eastAsia="Times New Roman" w:hAnsi="Times New Roman" w:cs="Times New Roman"/>
+          <w:sz w:val="24"/>
+          <w:szCs w:val="24"/>
+        </w:rPr>
+        <w:t xml:space="preserve"> </w:t>
+      </w:r>
+      <w:r>
+        <w:rPr>
+          <w:rFonts w:ascii="Times New Roman" w:eastAsia="Times New Roman" w:hAnsi="Times New Roman" w:cs="Times New Roman"/>
+          <w:sz w:val="24"/>
+          <w:szCs w:val="24"/>
+        </w:rPr>
+        <w:t>2011. An R Companion to Applied Regression. Sage Publications, Thousand Oaks, California</w:t>
+      </w:r>
+      <w:r>
+        <w:rPr>
+          <w:rFonts w:ascii="Times New Roman" w:eastAsia="Times New Roman" w:hAnsi="Times New Roman" w:cs="Times New Roman"/>
+          <w:sz w:val="24"/>
+          <w:szCs w:val="24"/>
+        </w:rPr>
+        <w:t>.</w:t>
+      </w:r>
+    </w:p>
+    <w:p>
+      <w:pPr>
+        <w:spacing w:after="0" w:line="240" w:lineRule="auto"/>
+        <w:ind w:left="720" w:hanging="720"/>
+        <w:rPr>
+          <w:rFonts w:ascii="Times New Roman" w:eastAsia="Times New Roman" w:hAnsi="Times New Roman" w:cs="Times New Roman"/>
+          <w:sz w:val="24"/>
+          <w:szCs w:val="24"/>
+        </w:rPr>
+      </w:pPr>
+    </w:p>
+    <w:p>
+      <w:pPr>
+        <w:spacing w:after="0" w:line="240" w:lineRule="auto"/>
+        <w:ind w:left="720" w:hanging="720"/>
+        <w:rPr>
+          <w:rFonts w:ascii="Times New Roman" w:hAnsi="Times New Roman" w:cs="Times New Roman"/>
+          <w:sz w:val="24"/>
+          <w:szCs w:val="24"/>
+        </w:rPr>
+      </w:pPr>
+      <w:r>
+        <w:rPr>
+          <w:rFonts w:ascii="Times New Roman" w:hAnsi="Times New Roman" w:cs="Times New Roman"/>
+          <w:sz w:val="24"/>
+          <w:szCs w:val="24"/>
+        </w:rPr>
+        <w:t>Lenth, R.V.</w:t>
+      </w:r>
+      <w:r>
+        <w:rPr>
+          <w:rFonts w:ascii="Times New Roman" w:hAnsi="Times New Roman" w:cs="Times New Roman"/>
+          <w:sz w:val="24"/>
+          <w:szCs w:val="24"/>
+        </w:rPr>
+        <w:t>,</w:t>
+      </w:r>
+      <w:r>
+        <w:rPr>
+          <w:rFonts w:ascii="Times New Roman" w:hAnsi="Times New Roman" w:cs="Times New Roman"/>
+          <w:sz w:val="24"/>
+          <w:szCs w:val="24"/>
+        </w:rPr>
+        <w:t xml:space="preserve"> 2016. Least-Squares Means: The R package lsmeans. </w:t>
+      </w:r>
+      <w:r>
+        <w:rPr>
+          <w:rFonts w:ascii="Times New Roman" w:hAnsi="Times New Roman" w:cs="Times New Roman"/>
+          <w:sz w:val="24"/>
+          <w:szCs w:val="24"/>
+        </w:rPr>
+        <w:t xml:space="preserve">J. Stat. Softw. </w:t>
+      </w:r>
+      <w:r>
+        <w:rPr>
+          <w:rFonts w:ascii="Times New Roman" w:hAnsi="Times New Roman" w:cs="Times New Roman"/>
+          <w:sz w:val="24"/>
+          <w:szCs w:val="24"/>
+        </w:rPr>
+        <w:t>69:1-33.</w:t>
+      </w:r>
+    </w:p>
+    <w:p>
+      <w:pPr>
+        <w:spacing w:after="0" w:line="240" w:lineRule="auto"/>
+        <w:ind w:left="720" w:hanging="720"/>
+        <w:rPr>
+          <w:rFonts w:ascii="Times New Roman" w:hAnsi="Times New Roman" w:cs="Times New Roman"/>
+          <w:sz w:val="24"/>
+          <w:szCs w:val="24"/>
+        </w:rPr>
+      </w:pPr>
+    </w:p>
+    <w:p>
+      <w:pPr>
+        <w:spacing w:after="0" w:line="240" w:lineRule="auto"/>
+        <w:ind w:left="720" w:hanging="720"/>
+        <w:rPr>
+          <w:rStyle w:val="Hyperlink"/>
           <w:rFonts w:ascii="Times New Roman" w:hAnsi="Times New Roman" w:cs="Times New Roman"/>
           <w:sz w:val="24"/>
           <w:szCs w:val="24"/>
@@ -3294,67 +4707,55 @@
         </w:rPr>
         <w:t>Oksanen, J., Blanchet, F.G., Friendly, M., Kindt, R., Legendre, P., McGlinn, D., Minchin, P.R.,</w:t>
       </w:r>
-    </w:p>
-    <w:p>
-      <w:pPr>
-        <w:rPr>
-          <w:rFonts w:ascii="Times New Roman" w:hAnsi="Times New Roman" w:cs="Times New Roman"/>
-          <w:sz w:val="24"/>
-          <w:szCs w:val="24"/>
-        </w:rPr>
-      </w:pPr>
-      <w:r>
-        <w:rPr>
-          <w:rFonts w:ascii="Times New Roman" w:hAnsi="Times New Roman" w:cs="Times New Roman"/>
-          <w:sz w:val="24"/>
-          <w:szCs w:val="24"/>
-        </w:rPr>
-        <w:t>B, R., O’Hara, G., Simpson, L., Solymos, P., Henry, M., Stevens, H., Szoecs, E., Wagner, H.,</w:t>
-      </w:r>
-    </w:p>
-    <w:p>
-      <w:pPr>
-        <w:rPr>
-          <w:rFonts w:ascii="Times New Roman" w:hAnsi="Times New Roman" w:cs="Times New Roman"/>
-          <w:sz w:val="24"/>
-          <w:szCs w:val="24"/>
-        </w:rPr>
-      </w:pPr>
-      <w:r>
-        <w:rPr>
-          <w:rFonts w:ascii="Times New Roman" w:hAnsi="Times New Roman" w:cs="Times New Roman"/>
-          <w:sz w:val="24"/>
-          <w:szCs w:val="24"/>
-        </w:rPr>
-        <w:t>2019. vegan: Community Ecology Package.</w:t>
-      </w:r>
-    </w:p>
-    <w:p>
-      <w:pPr>
-        <w:rPr>
-          <w:rFonts w:ascii="Times New Roman" w:hAnsi="Times New Roman" w:cs="Times New Roman"/>
-          <w:sz w:val="24"/>
-          <w:szCs w:val="24"/>
-        </w:rPr>
-      </w:pPr>
-    </w:p>
-    <w:p>
-      <w:pPr>
-        <w:rPr>
-          <w:rFonts w:ascii="Times New Roman" w:hAnsi="Times New Roman" w:cs="Times New Roman"/>
-          <w:sz w:val="24"/>
-          <w:szCs w:val="24"/>
-        </w:rPr>
-      </w:pPr>
-      <w:r>
-        <w:rPr>
-          <w:rFonts w:ascii="Times New Roman" w:hAnsi="Times New Roman" w:cs="Times New Roman"/>
-          <w:sz w:val="24"/>
-          <w:szCs w:val="24"/>
-        </w:rPr>
-        <w:t xml:space="preserve">Oksanen, F.J. Guillaume Blanchet, Michael Friendly, Roeland Kindt, Pierre Legendre, Dan McGlinn, Peter R. Minchin, R. B. O'Hara, Gavin L. Simpson, Peter Solymos, M. Henry H. Stevens, Eduard Szoecs and Helene Wagner (2019). vegan: Community ecology package. R package version 2.5-5. </w:t>
-      </w:r>
-      <w:hyperlink r:id="rId4" w:history="1">
+      <w:r>
+        <w:rPr>
+          <w:rFonts w:ascii="Times New Roman" w:hAnsi="Times New Roman" w:cs="Times New Roman"/>
+          <w:sz w:val="24"/>
+          <w:szCs w:val="24"/>
+        </w:rPr>
+        <w:t xml:space="preserve"> </w:t>
+      </w:r>
+      <w:r>
+        <w:rPr>
+          <w:rFonts w:ascii="Times New Roman" w:hAnsi="Times New Roman" w:cs="Times New Roman"/>
+          <w:sz w:val="24"/>
+          <w:szCs w:val="24"/>
+        </w:rPr>
+        <w:t>B, R., O’Hara, G., Simpson, L., Solymos, P., Henry, M., Stevens, H., Szoecs, E., Wagner, H.</w:t>
+      </w:r>
+      <w:r>
+        <w:rPr>
+          <w:rFonts w:ascii="Times New Roman" w:hAnsi="Times New Roman" w:cs="Times New Roman"/>
+          <w:sz w:val="24"/>
+          <w:szCs w:val="24"/>
+        </w:rPr>
+        <w:t>,</w:t>
+      </w:r>
+      <w:r>
+        <w:rPr>
+          <w:rFonts w:ascii="Times New Roman" w:hAnsi="Times New Roman" w:cs="Times New Roman"/>
+          <w:sz w:val="24"/>
+          <w:szCs w:val="24"/>
+        </w:rPr>
+        <w:t xml:space="preserve"> 2019</w:t>
+      </w:r>
+      <w:r>
+        <w:rPr>
+          <w:rFonts w:ascii="Times New Roman" w:hAnsi="Times New Roman" w:cs="Times New Roman"/>
+          <w:sz w:val="24"/>
+          <w:szCs w:val="24"/>
+        </w:rPr>
+        <w:t xml:space="preserve">. </w:t>
+      </w:r>
+      <w:r>
+        <w:rPr>
+          <w:rFonts w:ascii="Times New Roman" w:hAnsi="Times New Roman" w:cs="Times New Roman"/>
+          <w:sz w:val="24"/>
+          <w:szCs w:val="24"/>
+        </w:rPr>
+        <w:t xml:space="preserve">vegan: Community ecology package. R package version 2.5-5. </w:t>
+      </w:r>
+      <w:hyperlink r:id="rId6" w:history="1">
         <w:r>
           <w:rPr>
             <w:rStyle w:val="Hyperlink"/>
@@ -3368,36 +4769,80 @@
     </w:p>
     <w:p>
       <w:pPr>
-        <w:rPr>
-          <w:rFonts w:ascii="Times New Roman" w:hAnsi="Times New Roman" w:cs="Times New Roman"/>
-          <w:sz w:val="24"/>
-          <w:szCs w:val="24"/>
-        </w:rPr>
-      </w:pPr>
-    </w:p>
-    <w:p>
-      <w:pPr>
-        <w:rPr>
-          <w:rFonts w:ascii="Times New Roman" w:hAnsi="Times New Roman" w:cs="Times New Roman"/>
-          <w:sz w:val="24"/>
-          <w:szCs w:val="24"/>
-        </w:rPr>
-      </w:pPr>
-      <w:r>
-        <w:rPr>
-          <w:rFonts w:ascii="Times New Roman" w:hAnsi="Times New Roman" w:cs="Times New Roman"/>
-          <w:sz w:val="24"/>
-          <w:szCs w:val="24"/>
-        </w:rPr>
-        <w:t>Ruxton G.D., Beauchamp G</w:t>
-      </w:r>
-      <w:r>
-        <w:rPr>
-          <w:rFonts w:ascii="Times New Roman" w:hAnsi="Times New Roman" w:cs="Times New Roman"/>
-          <w:sz w:val="24"/>
-          <w:szCs w:val="24"/>
-        </w:rPr>
-        <w:t xml:space="preserve">. Some suggestions about appropriate use of the Kruskal-Wallis test. 2008. </w:t>
+        <w:spacing w:after="0" w:line="240" w:lineRule="auto"/>
+        <w:ind w:left="720" w:hanging="720"/>
+        <w:rPr>
+          <w:rFonts w:ascii="Times New Roman" w:hAnsi="Times New Roman" w:cs="Times New Roman"/>
+          <w:sz w:val="24"/>
+          <w:szCs w:val="24"/>
+        </w:rPr>
+      </w:pPr>
+    </w:p>
+    <w:p>
+      <w:pPr>
+        <w:spacing w:after="0" w:line="240" w:lineRule="auto"/>
+        <w:ind w:left="720" w:hanging="720"/>
+        <w:rPr>
+          <w:rFonts w:ascii="Times New Roman" w:hAnsi="Times New Roman" w:cs="Times New Roman"/>
+          <w:sz w:val="24"/>
+          <w:szCs w:val="24"/>
+        </w:rPr>
+      </w:pPr>
+      <w:r>
+        <w:rPr>
+          <w:rFonts w:ascii="Times New Roman" w:hAnsi="Times New Roman" w:cs="Times New Roman"/>
+          <w:sz w:val="24"/>
+          <w:szCs w:val="24"/>
+        </w:rPr>
+        <w:t>Ness, J.H., D.F. Morin* and Giladi</w:t>
+      </w:r>
+      <w:r>
+        <w:rPr>
+          <w:rFonts w:ascii="Times New Roman" w:hAnsi="Times New Roman" w:cs="Times New Roman"/>
+          <w:sz w:val="24"/>
+          <w:szCs w:val="24"/>
+        </w:rPr>
+        <w:t>, I.</w:t>
+      </w:r>
+      <w:r>
+        <w:rPr>
+          <w:rFonts w:ascii="Times New Roman" w:hAnsi="Times New Roman" w:cs="Times New Roman"/>
+          <w:sz w:val="24"/>
+          <w:szCs w:val="24"/>
+        </w:rPr>
+        <w:t>,</w:t>
+      </w:r>
+      <w:r>
+        <w:rPr>
+          <w:rFonts w:ascii="Times New Roman" w:hAnsi="Times New Roman" w:cs="Times New Roman"/>
+          <w:sz w:val="24"/>
+          <w:szCs w:val="24"/>
+        </w:rPr>
+        <w:t xml:space="preserve"> </w:t>
+      </w:r>
+      <w:r>
+        <w:rPr>
+          <w:rFonts w:ascii="Times New Roman" w:hAnsi="Times New Roman" w:cs="Times New Roman"/>
+          <w:sz w:val="24"/>
+          <w:szCs w:val="24"/>
+        </w:rPr>
+        <w:t>2009</w:t>
+      </w:r>
+      <w:r>
+        <w:rPr>
+          <w:rFonts w:ascii="Times New Roman" w:hAnsi="Times New Roman" w:cs="Times New Roman"/>
+          <w:sz w:val="24"/>
+          <w:szCs w:val="24"/>
+        </w:rPr>
+        <w:t>.</w:t>
+      </w:r>
+      <w:r>
+        <w:rPr>
+          <w:rFonts w:ascii="Times New Roman" w:hAnsi="Times New Roman" w:cs="Times New Roman"/>
+          <w:sz w:val="24"/>
+          <w:szCs w:val="24"/>
+        </w:rPr>
+        <w:t xml:space="preserve"> Uncommon specialization in a mutualism between a temperate herbaceous plant guild and an ant: Are </w:t>
       </w:r>
       <w:r>
         <w:rPr>
@@ -3407,16 +4852,323 @@
           <w:sz w:val="24"/>
           <w:szCs w:val="24"/>
         </w:rPr>
-        <w:t xml:space="preserve">Animal Behavior. </w:t>
-      </w:r>
-      <w:r>
-        <w:rPr>
-          <w:rFonts w:ascii="Times New Roman" w:hAnsi="Times New Roman" w:cs="Times New Roman"/>
-          <w:sz w:val="24"/>
-          <w:szCs w:val="24"/>
-        </w:rPr>
-        <w:t>76(3), 1083-1087.</w:t>
-      </w:r>
+        <w:t>Aphaenogaster</w:t>
+      </w:r>
+      <w:r>
+        <w:rPr>
+          <w:rFonts w:ascii="Times New Roman" w:hAnsi="Times New Roman" w:cs="Times New Roman"/>
+          <w:sz w:val="24"/>
+          <w:szCs w:val="24"/>
+        </w:rPr>
+        <w:t xml:space="preserve"> ants keystone mutualists? Oikos 118</w:t>
+      </w:r>
+      <w:r>
+        <w:rPr>
+          <w:rFonts w:ascii="Times New Roman" w:hAnsi="Times New Roman" w:cs="Times New Roman"/>
+          <w:sz w:val="24"/>
+          <w:szCs w:val="24"/>
+        </w:rPr>
+        <w:t>,</w:t>
+      </w:r>
+      <w:r>
+        <w:rPr>
+          <w:rFonts w:ascii="Times New Roman" w:hAnsi="Times New Roman" w:cs="Times New Roman"/>
+          <w:sz w:val="24"/>
+          <w:szCs w:val="24"/>
+        </w:rPr>
+        <w:t xml:space="preserve"> 1793-1804</w:t>
+      </w:r>
+    </w:p>
+    <w:p>
+      <w:pPr>
+        <w:spacing w:after="0" w:line="240" w:lineRule="auto"/>
+        <w:ind w:left="720" w:hanging="720"/>
+        <w:rPr>
+          <w:rFonts w:ascii="Times New Roman" w:hAnsi="Times New Roman" w:cs="Times New Roman"/>
+          <w:sz w:val="24"/>
+          <w:szCs w:val="24"/>
+        </w:rPr>
+      </w:pPr>
+    </w:p>
+    <w:p>
+      <w:pPr>
+        <w:spacing w:after="0" w:line="240" w:lineRule="auto"/>
+        <w:ind w:left="720" w:hanging="720"/>
+        <w:rPr>
+          <w:rFonts w:ascii="Times New Roman" w:hAnsi="Times New Roman" w:cs="Times New Roman"/>
+          <w:sz w:val="24"/>
+          <w:szCs w:val="24"/>
+        </w:rPr>
+      </w:pPr>
+      <w:r>
+        <w:rPr>
+          <w:rFonts w:ascii="Times New Roman" w:hAnsi="Times New Roman" w:cs="Times New Roman"/>
+          <w:sz w:val="24"/>
+          <w:szCs w:val="24"/>
+        </w:rPr>
+        <w:t xml:space="preserve">Ness, J.H., Morin, D.F., 2008. Forest edges and landscape history shape interactions between plants, seed-dispersing ants and seed predators. </w:t>
+      </w:r>
+      <w:r>
+        <w:rPr>
+          <w:rFonts w:ascii="Times New Roman" w:hAnsi="Times New Roman" w:cs="Times New Roman"/>
+          <w:sz w:val="24"/>
+          <w:szCs w:val="24"/>
+        </w:rPr>
+        <w:t>Biol. Conserv.</w:t>
+      </w:r>
+      <w:r>
+        <w:rPr>
+          <w:rFonts w:ascii="Times New Roman" w:hAnsi="Times New Roman" w:cs="Times New Roman"/>
+          <w:sz w:val="24"/>
+          <w:szCs w:val="24"/>
+        </w:rPr>
+        <w:t xml:space="preserve"> </w:t>
+      </w:r>
+      <w:r>
+        <w:rPr>
+          <w:rFonts w:ascii="Times New Roman" w:hAnsi="Times New Roman" w:cs="Times New Roman"/>
+          <w:sz w:val="24"/>
+          <w:szCs w:val="24"/>
+        </w:rPr>
+        <w:t xml:space="preserve">141, 838–847. </w:t>
+      </w:r>
+      <w:hyperlink r:id="rId7" w:history="1">
+        <w:r>
+          <w:rPr>
+            <w:rStyle w:val="Hyperlink"/>
+            <w:rFonts w:ascii="Times New Roman" w:hAnsi="Times New Roman" w:cs="Times New Roman"/>
+            <w:sz w:val="24"/>
+            <w:szCs w:val="24"/>
+          </w:rPr>
+          <w:t>https://doi.org/10.1016/j.biocon.2007.12.029</w:t>
+        </w:r>
+      </w:hyperlink>
+    </w:p>
+    <w:p>
+      <w:pPr>
+        <w:spacing w:after="0" w:line="240" w:lineRule="auto"/>
+        <w:ind w:left="720" w:hanging="720"/>
+        <w:rPr>
+          <w:rFonts w:ascii="Times New Roman" w:hAnsi="Times New Roman" w:cs="Times New Roman"/>
+          <w:sz w:val="24"/>
+          <w:szCs w:val="24"/>
+        </w:rPr>
+      </w:pPr>
+    </w:p>
+    <w:p>
+      <w:pPr>
+        <w:spacing w:after="0" w:line="240" w:lineRule="auto"/>
+        <w:ind w:left="720" w:hanging="720"/>
+        <w:rPr>
+          <w:rFonts w:ascii="Times New Roman" w:hAnsi="Times New Roman" w:cs="Times New Roman"/>
+          <w:sz w:val="24"/>
+          <w:szCs w:val="24"/>
+        </w:rPr>
+      </w:pPr>
+      <w:r>
+        <w:rPr>
+          <w:rFonts w:ascii="Times New Roman" w:hAnsi="Times New Roman" w:cs="Times New Roman"/>
+          <w:sz w:val="24"/>
+          <w:szCs w:val="24"/>
+        </w:rPr>
+        <w:t>Markl, J.S., Schleuning, M., Forget, P.M., Jordano, P., Lambert, J.E., Traveset, A., Wright, S.J., Böhning-Gaese, K., 2012. Meta-analysis of the effects of human disturbance on seed dispersal by animals. Conserv</w:t>
+      </w:r>
+      <w:r>
+        <w:rPr>
+          <w:rFonts w:ascii="Times New Roman" w:hAnsi="Times New Roman" w:cs="Times New Roman"/>
+          <w:sz w:val="24"/>
+          <w:szCs w:val="24"/>
+        </w:rPr>
+        <w:t>.</w:t>
+      </w:r>
+      <w:r>
+        <w:rPr>
+          <w:rFonts w:ascii="Times New Roman" w:hAnsi="Times New Roman" w:cs="Times New Roman"/>
+          <w:sz w:val="24"/>
+          <w:szCs w:val="24"/>
+        </w:rPr>
+        <w:t xml:space="preserve"> Biol</w:t>
+      </w:r>
+      <w:r>
+        <w:rPr>
+          <w:rFonts w:ascii="Times New Roman" w:hAnsi="Times New Roman" w:cs="Times New Roman"/>
+          <w:sz w:val="24"/>
+          <w:szCs w:val="24"/>
+        </w:rPr>
+        <w:t>.</w:t>
+      </w:r>
+      <w:r>
+        <w:rPr>
+          <w:rFonts w:ascii="Times New Roman" w:hAnsi="Times New Roman" w:cs="Times New Roman"/>
+          <w:sz w:val="24"/>
+          <w:szCs w:val="24"/>
+        </w:rPr>
+        <w:t xml:space="preserve"> 26, 1072–1081. https://doi.org/10.1111/j.1523-1739.2012.01927.x</w:t>
+      </w:r>
+    </w:p>
+    <w:p>
+      <w:pPr>
+        <w:spacing w:after="0" w:line="240" w:lineRule="auto"/>
+        <w:ind w:left="720" w:hanging="720"/>
+        <w:rPr>
+          <w:rFonts w:ascii="Times New Roman" w:hAnsi="Times New Roman" w:cs="Times New Roman"/>
+          <w:sz w:val="24"/>
+          <w:szCs w:val="24"/>
+        </w:rPr>
+      </w:pPr>
+    </w:p>
+    <w:p>
+      <w:pPr>
+        <w:spacing w:after="0" w:line="240" w:lineRule="auto"/>
+        <w:ind w:left="720" w:hanging="720"/>
+        <w:rPr>
+          <w:rFonts w:ascii="Times New Roman" w:hAnsi="Times New Roman" w:cs="Times New Roman"/>
+          <w:sz w:val="24"/>
+          <w:szCs w:val="24"/>
+        </w:rPr>
+      </w:pPr>
+      <w:r>
+        <w:rPr>
+          <w:rFonts w:ascii="Times New Roman" w:hAnsi="Times New Roman" w:cs="Times New Roman"/>
+          <w:sz w:val="24"/>
+          <w:szCs w:val="24"/>
+        </w:rPr>
+        <w:t>Ruxton</w:t>
+      </w:r>
+      <w:r>
+        <w:rPr>
+          <w:rFonts w:ascii="Times New Roman" w:hAnsi="Times New Roman" w:cs="Times New Roman"/>
+          <w:sz w:val="24"/>
+          <w:szCs w:val="24"/>
+        </w:rPr>
+        <w:t>,</w:t>
+      </w:r>
+      <w:r>
+        <w:rPr>
+          <w:rFonts w:ascii="Times New Roman" w:hAnsi="Times New Roman" w:cs="Times New Roman"/>
+          <w:sz w:val="24"/>
+          <w:szCs w:val="24"/>
+        </w:rPr>
+        <w:t xml:space="preserve"> G.D., Beauchamp</w:t>
+      </w:r>
+      <w:r>
+        <w:rPr>
+          <w:rFonts w:ascii="Times New Roman" w:hAnsi="Times New Roman" w:cs="Times New Roman"/>
+          <w:sz w:val="24"/>
+          <w:szCs w:val="24"/>
+        </w:rPr>
+        <w:t>,</w:t>
+      </w:r>
+      <w:r>
+        <w:rPr>
+          <w:rFonts w:ascii="Times New Roman" w:hAnsi="Times New Roman" w:cs="Times New Roman"/>
+          <w:sz w:val="24"/>
+          <w:szCs w:val="24"/>
+        </w:rPr>
+        <w:t xml:space="preserve"> G</w:t>
+      </w:r>
+      <w:r>
+        <w:rPr>
+          <w:rFonts w:ascii="Times New Roman" w:hAnsi="Times New Roman" w:cs="Times New Roman"/>
+          <w:sz w:val="24"/>
+          <w:szCs w:val="24"/>
+        </w:rPr>
+        <w:t>.</w:t>
+      </w:r>
+      <w:r>
+        <w:rPr>
+          <w:rFonts w:ascii="Times New Roman" w:hAnsi="Times New Roman" w:cs="Times New Roman"/>
+          <w:sz w:val="24"/>
+          <w:szCs w:val="24"/>
+        </w:rPr>
+        <w:t>,</w:t>
+      </w:r>
+      <w:r>
+        <w:rPr>
+          <w:rFonts w:ascii="Times New Roman" w:hAnsi="Times New Roman" w:cs="Times New Roman"/>
+          <w:sz w:val="24"/>
+          <w:szCs w:val="24"/>
+        </w:rPr>
+        <w:t xml:space="preserve"> </w:t>
+      </w:r>
+      <w:r>
+        <w:rPr>
+          <w:rFonts w:ascii="Times New Roman" w:hAnsi="Times New Roman" w:cs="Times New Roman"/>
+          <w:sz w:val="24"/>
+          <w:szCs w:val="24"/>
+        </w:rPr>
+        <w:t>2008</w:t>
+      </w:r>
+      <w:r>
+        <w:rPr>
+          <w:rFonts w:ascii="Times New Roman" w:hAnsi="Times New Roman" w:cs="Times New Roman"/>
+          <w:sz w:val="24"/>
+          <w:szCs w:val="24"/>
+        </w:rPr>
+        <w:t>.</w:t>
+      </w:r>
+      <w:r>
+        <w:rPr>
+          <w:rFonts w:ascii="Times New Roman" w:hAnsi="Times New Roman" w:cs="Times New Roman"/>
+          <w:sz w:val="24"/>
+          <w:szCs w:val="24"/>
+        </w:rPr>
+        <w:t xml:space="preserve"> </w:t>
+      </w:r>
+      <w:r>
+        <w:rPr>
+          <w:rFonts w:ascii="Times New Roman" w:hAnsi="Times New Roman" w:cs="Times New Roman"/>
+          <w:sz w:val="24"/>
+          <w:szCs w:val="24"/>
+        </w:rPr>
+        <w:t xml:space="preserve">Some suggestions about appropriate use of the Kruskal-Wallis test. </w:t>
+      </w:r>
+      <w:r>
+        <w:rPr>
+          <w:rFonts w:ascii="Times New Roman" w:hAnsi="Times New Roman" w:cs="Times New Roman"/>
+          <w:sz w:val="24"/>
+          <w:szCs w:val="24"/>
+        </w:rPr>
+        <w:t>Anim. Behav</w:t>
+      </w:r>
+      <w:r>
+        <w:rPr>
+          <w:rFonts w:ascii="Times New Roman" w:hAnsi="Times New Roman" w:cs="Times New Roman"/>
+          <w:i/>
+          <w:iCs/>
+          <w:sz w:val="24"/>
+          <w:szCs w:val="24"/>
+        </w:rPr>
+        <w:t xml:space="preserve">. </w:t>
+      </w:r>
+      <w:r>
+        <w:rPr>
+          <w:rFonts w:ascii="Times New Roman" w:hAnsi="Times New Roman" w:cs="Times New Roman"/>
+          <w:sz w:val="24"/>
+          <w:szCs w:val="24"/>
+        </w:rPr>
+        <w:t>76, 1083-1087.</w:t>
+      </w:r>
+    </w:p>
+    <w:p>
+      <w:pPr>
+        <w:spacing w:after="0" w:line="240" w:lineRule="auto"/>
+        <w:rPr>
+          <w:rFonts w:ascii="Times New Roman" w:hAnsi="Times New Roman" w:cs="Times New Roman"/>
+          <w:sz w:val="24"/>
+          <w:szCs w:val="24"/>
+        </w:rPr>
+      </w:pPr>
+    </w:p>
+    <w:p>
+      <w:pPr>
+        <w:spacing w:after="0" w:line="240" w:lineRule="auto"/>
+        <w:rPr>
+          <w:rFonts w:ascii="Times New Roman" w:hAnsi="Times New Roman" w:cs="Times New Roman"/>
+          <w:sz w:val="24"/>
+          <w:szCs w:val="24"/>
+        </w:rPr>
+      </w:pPr>
       <w:r>
         <w:rPr>
           <w:rFonts w:ascii="Times New Roman" w:hAnsi="Times New Roman" w:cs="Times New Roman"/>
@@ -3759,7 +5511,7 @@
                     </pic:cNvPicPr>
                   </pic:nvPicPr>
                   <pic:blipFill>
-                    <a:blip r:embed="rId5">
+                    <a:blip r:embed="rId8">
                       <a:extLst>
                         <a:ext uri="{28A0092B-C50C-407E-A947-70E740481C1C}">
                           <a14:useLocalDpi xmlns:a14="http://schemas.microsoft.com/office/drawing/2010/main" val="0"/>
@@ -3854,13 +5606,13 @@
                     <pic:cNvPicPr/>
                   </pic:nvPicPr>
                   <pic:blipFill>
-                    <a:blip r:embed="rId6">
+                    <a:blip r:embed="rId9">
                       <a:extLst>
                         <a:ext uri="{28A0092B-C50C-407E-A947-70E740481C1C}">
                           <a14:useLocalDpi xmlns:a14="http://schemas.microsoft.com/office/drawing/2010/main" val="0"/>
                         </a:ext>
                         <a:ext uri="{96DAC541-7B7A-43D3-8B79-37D633B846F1}">
-                          <asvg:svgBlip xmlns:asvg="http://schemas.microsoft.com/office/drawing/2016/SVG/main" r:embed="rId7"/>
+                          <asvg:svgBlip xmlns:asvg="http://schemas.microsoft.com/office/drawing/2016/SVG/main" r:embed="rId10"/>
                         </a:ext>
                       </a:extLst>
                     </a:blip>
@@ -3941,13 +5693,13 @@
                     <pic:cNvPicPr/>
                   </pic:nvPicPr>
                   <pic:blipFill>
-                    <a:blip r:embed="rId8">
+                    <a:blip r:embed="rId11">
                       <a:extLst>
                         <a:ext uri="{28A0092B-C50C-407E-A947-70E740481C1C}">
                           <a14:useLocalDpi xmlns:a14="http://schemas.microsoft.com/office/drawing/2010/main" val="0"/>
                         </a:ext>
                         <a:ext uri="{96DAC541-7B7A-43D3-8B79-37D633B846F1}">
-                          <asvg:svgBlip xmlns:asvg="http://schemas.microsoft.com/office/drawing/2016/SVG/main" r:embed="rId9"/>
+                          <asvg:svgBlip xmlns:asvg="http://schemas.microsoft.com/office/drawing/2016/SVG/main" r:embed="rId12"/>
                         </a:ext>
                       </a:extLst>
                     </a:blip>
@@ -4430,6 +6182,17 @@
       <w:shd w:val="clear" w:color="auto" w:fill="E1DFDD"/>
     </w:rPr>
   </w:style>
+  <w:style w:type="paragraph" w:styleId="ListParagraph">
+    <w:name w:val="List Paragraph"/>
+    <w:basedOn w:val="Normal"/>
+    <w:uiPriority w:val="34"/>
+    <w:qFormat/>
+    <w:rsid w:val="000D4305"/>
+    <w:pPr>
+      <w:ind w:left="720"/>
+      <w:contextualSpacing/>
+    </w:pPr>
+  </w:style>
 </w:styles>
 </file>
 

</xml_diff>

<commit_message>
Add Anenome species to connecticut ant-dispersed plant list.
</commit_message>
<xml_diff>
--- a/Manuscript Drafts/Myrmecochores of Connecticut Manuscript 1.docx
+++ b/Manuscript Drafts/Myrmecochores of Connecticut Manuscript 1.docx
@@ -4338,23 +4338,7 @@
           <w:sz w:val="24"/>
           <w:szCs w:val="24"/>
         </w:rPr>
-        <w:t xml:space="preserve"> (</w:t>
-      </w:r>
-      <w:r>
-        <w:rPr>
-          <w:rFonts w:ascii="Times New Roman" w:hAnsi="Times New Roman" w:cs="Times New Roman"/>
-          <w:sz w:val="24"/>
-          <w:szCs w:val="24"/>
-        </w:rPr>
-        <w:t>Farwig and Berens, 2012</w:t>
-      </w:r>
-      <w:r>
-        <w:rPr>
-          <w:rFonts w:ascii="Times New Roman" w:hAnsi="Times New Roman" w:cs="Times New Roman"/>
-          <w:sz w:val="24"/>
-          <w:szCs w:val="24"/>
-        </w:rPr>
-        <w:t>)</w:t>
+        <w:t xml:space="preserve"> (Farwig and Berens, 2012)</w:t>
       </w:r>
       <w:r>
         <w:rPr>
@@ -5982,23 +5966,7 @@
           <w:sz w:val="24"/>
           <w:szCs w:val="24"/>
         </w:rPr>
-        <w:t>. Nat.</w:t>
-      </w:r>
-      <w:r>
-        <w:rPr>
-          <w:rFonts w:ascii="Times New Roman" w:eastAsia="Times New Roman" w:hAnsi="Times New Roman" w:cs="Times New Roman"/>
-          <w:sz w:val="24"/>
-          <w:szCs w:val="24"/>
-        </w:rPr>
-        <w:t xml:space="preserve"> </w:t>
-      </w:r>
-      <w:r>
-        <w:rPr>
-          <w:rFonts w:ascii="Times New Roman" w:eastAsia="Times New Roman" w:hAnsi="Times New Roman" w:cs="Times New Roman"/>
-          <w:sz w:val="24"/>
-          <w:szCs w:val="24"/>
-        </w:rPr>
-        <w:t xml:space="preserve">122, 321–328. </w:t>
+        <w:t xml:space="preserve">. Nat. 122, 321–328. </w:t>
       </w:r>
       <w:hyperlink r:id="rId11" w:history="1">
         <w:r>
@@ -6873,23 +6841,7 @@
           <w:sz w:val="24"/>
           <w:szCs w:val="24"/>
         </w:rPr>
-        <w:t>, 2011. Ant-dispersed herb colonization lags behind forest re-establishment. J. Torrey Bot. Soc.</w:t>
-      </w:r>
-      <w:r>
-        <w:rPr>
-          <w:rFonts w:ascii="Times New Roman" w:hAnsi="Times New Roman" w:cs="Times New Roman"/>
-          <w:sz w:val="24"/>
-          <w:szCs w:val="24"/>
-        </w:rPr>
-        <w:t xml:space="preserve"> </w:t>
-      </w:r>
-      <w:r>
-        <w:rPr>
-          <w:rFonts w:ascii="Times New Roman" w:hAnsi="Times New Roman" w:cs="Times New Roman"/>
-          <w:sz w:val="24"/>
-          <w:szCs w:val="24"/>
-        </w:rPr>
-        <w:t xml:space="preserve">138, 77–84. </w:t>
+        <w:t xml:space="preserve">, 2011. Ant-dispersed herb colonization lags behind forest re-establishment. J. Torrey Bot. Soc. 138, 77–84. </w:t>
       </w:r>
       <w:hyperlink r:id="rId17" w:history="1">
         <w:r>
@@ -6919,6 +6871,7 @@
         <w:spacing w:after="0" w:line="240" w:lineRule="auto"/>
         <w:ind w:left="720" w:hanging="720"/>
         <w:rPr>
+          <w:rStyle w:val="Hyperlink"/>
           <w:rFonts w:ascii="Times New Roman" w:hAnsi="Times New Roman" w:cs="Times New Roman"/>
           <w:sz w:val="24"/>
           <w:szCs w:val="24"/>
@@ -6994,15 +6947,7 @@
           <w:sz w:val="24"/>
           <w:szCs w:val="24"/>
         </w:rPr>
-        <w:t xml:space="preserve"> </w:t>
-      </w:r>
-      <w:r>
-        <w:rPr>
-          <w:rFonts w:ascii="Times New Roman" w:hAnsi="Times New Roman" w:cs="Times New Roman"/>
-          <w:sz w:val="24"/>
-          <w:szCs w:val="24"/>
-        </w:rPr>
-        <w:t xml:space="preserve">17, 2444–2454. </w:t>
+        <w:t xml:space="preserve"> 17, 2444–2454. </w:t>
       </w:r>
       <w:hyperlink r:id="rId18" w:history="1">
         <w:r>
@@ -7021,6 +6966,7 @@
         <w:spacing w:after="0" w:line="240" w:lineRule="auto"/>
         <w:ind w:left="720" w:hanging="720"/>
         <w:rPr>
+          <w:rStyle w:val="Hyperlink"/>
           <w:rFonts w:ascii="Times New Roman" w:hAnsi="Times New Roman" w:cs="Times New Roman"/>
           <w:sz w:val="24"/>
           <w:szCs w:val="24"/>
@@ -7043,25 +6989,98 @@
           <w:sz w:val="24"/>
           <w:szCs w:val="24"/>
         </w:rPr>
-        <w:t>Warren II, R.J., Giladi, I., Bradford, M.A., 2014. Competition as a mechanism structuring mutualisms. J. Ecol.</w:t>
-      </w:r>
-      <w:r>
-        <w:rPr>
-          <w:rFonts w:ascii="Times New Roman" w:hAnsi="Times New Roman" w:cs="Times New Roman"/>
-          <w:sz w:val="24"/>
-          <w:szCs w:val="24"/>
-        </w:rPr>
-        <w:t xml:space="preserve"> </w:t>
-      </w:r>
-      <w:r>
-        <w:rPr>
-          <w:rFonts w:ascii="Times New Roman" w:hAnsi="Times New Roman" w:cs="Times New Roman"/>
-          <w:sz w:val="24"/>
-          <w:szCs w:val="24"/>
-        </w:rPr>
-        <w:t xml:space="preserve">102, 486–495. </w:t>
+        <w:t>Warren, R.J., Bradford, M.A., 2014. Mutualism fails when climate response differs between interacting species. Glob</w:t>
+      </w:r>
+      <w:r>
+        <w:rPr>
+          <w:rFonts w:ascii="Times New Roman" w:hAnsi="Times New Roman" w:cs="Times New Roman"/>
+          <w:sz w:val="24"/>
+          <w:szCs w:val="24"/>
+        </w:rPr>
+        <w:t>.</w:t>
+      </w:r>
+      <w:r>
+        <w:rPr>
+          <w:rFonts w:ascii="Times New Roman" w:hAnsi="Times New Roman" w:cs="Times New Roman"/>
+          <w:sz w:val="24"/>
+          <w:szCs w:val="24"/>
+        </w:rPr>
+        <w:t xml:space="preserve"> Chang</w:t>
+      </w:r>
+      <w:r>
+        <w:rPr>
+          <w:rFonts w:ascii="Times New Roman" w:hAnsi="Times New Roman" w:cs="Times New Roman"/>
+          <w:sz w:val="24"/>
+          <w:szCs w:val="24"/>
+        </w:rPr>
+        <w:t>.</w:t>
+      </w:r>
+      <w:r>
+        <w:rPr>
+          <w:rFonts w:ascii="Times New Roman" w:hAnsi="Times New Roman" w:cs="Times New Roman"/>
+          <w:sz w:val="24"/>
+          <w:szCs w:val="24"/>
+        </w:rPr>
+        <w:t xml:space="preserve"> Biol</w:t>
+      </w:r>
+      <w:r>
+        <w:rPr>
+          <w:rFonts w:ascii="Times New Roman" w:hAnsi="Times New Roman" w:cs="Times New Roman"/>
+          <w:sz w:val="24"/>
+          <w:szCs w:val="24"/>
+        </w:rPr>
+        <w:t>.</w:t>
+      </w:r>
+      <w:r>
+        <w:rPr>
+          <w:rFonts w:ascii="Times New Roman" w:hAnsi="Times New Roman" w:cs="Times New Roman"/>
+          <w:sz w:val="24"/>
+          <w:szCs w:val="24"/>
+        </w:rPr>
+        <w:t xml:space="preserve"> 20, 466–474. </w:t>
       </w:r>
       <w:hyperlink r:id="rId19" w:history="1">
+        <w:r>
+          <w:rPr>
+            <w:rStyle w:val="Hyperlink"/>
+            <w:rFonts w:ascii="Times New Roman" w:hAnsi="Times New Roman" w:cs="Times New Roman"/>
+            <w:sz w:val="24"/>
+            <w:szCs w:val="24"/>
+          </w:rPr>
+          <w:t>https://doi.org/10.1111/gcb.12407</w:t>
+        </w:r>
+      </w:hyperlink>
+    </w:p>
+    <w:p>
+      <w:pPr>
+        <w:spacing w:after="0" w:line="240" w:lineRule="auto"/>
+        <w:ind w:left="720" w:hanging="720"/>
+        <w:rPr>
+          <w:rFonts w:ascii="Times New Roman" w:hAnsi="Times New Roman" w:cs="Times New Roman"/>
+          <w:sz w:val="24"/>
+          <w:szCs w:val="24"/>
+        </w:rPr>
+      </w:pPr>
+    </w:p>
+    <w:p>
+      <w:pPr>
+        <w:spacing w:after="0" w:line="240" w:lineRule="auto"/>
+        <w:ind w:left="720" w:hanging="720"/>
+        <w:rPr>
+          <w:rFonts w:ascii="Times New Roman" w:hAnsi="Times New Roman" w:cs="Times New Roman"/>
+          <w:sz w:val="24"/>
+          <w:szCs w:val="24"/>
+        </w:rPr>
+      </w:pPr>
+      <w:r>
+        <w:rPr>
+          <w:rFonts w:ascii="Times New Roman" w:hAnsi="Times New Roman" w:cs="Times New Roman"/>
+          <w:sz w:val="24"/>
+          <w:szCs w:val="24"/>
+        </w:rPr>
+        <w:t xml:space="preserve">Warren II, R.J., Giladi, I., Bradford, M.A., 2014. Competition as a mechanism structuring mutualisms. J. Ecol. 102, 486–495. </w:t>
+      </w:r>
+      <w:hyperlink r:id="rId20" w:history="1">
         <w:r>
           <w:rPr>
             <w:rStyle w:val="Hyperlink"/>
@@ -7164,7 +7183,7 @@
         </w:rPr>
         <w:t xml:space="preserve">Warren II, R.J., Elliott, K.J., Giladi, I., King, J.R., Bradford, M.A., 2019. Field experiments show contradictory short- and long-term myrmecochorous plant impacts on seed-dispersing ants. Ecological Entomology 44, 30–39. </w:t>
       </w:r>
-      <w:hyperlink r:id="rId20" w:history="1">
+      <w:hyperlink r:id="rId21" w:history="1">
         <w:r>
           <w:rPr>
             <w:rStyle w:val="Hyperlink"/>
@@ -7600,7 +7619,7 @@
                     </pic:cNvPicPr>
                   </pic:nvPicPr>
                   <pic:blipFill>
-                    <a:blip r:embed="rId21">
+                    <a:blip r:embed="rId22">
                       <a:extLst>
                         <a:ext uri="{28A0092B-C50C-407E-A947-70E740481C1C}">
                           <a14:useLocalDpi xmlns:a14="http://schemas.microsoft.com/office/drawing/2010/main" val="0"/>
@@ -7695,13 +7714,13 @@
                     <pic:cNvPicPr/>
                   </pic:nvPicPr>
                   <pic:blipFill>
-                    <a:blip r:embed="rId22">
+                    <a:blip r:embed="rId23">
                       <a:extLst>
                         <a:ext uri="{28A0092B-C50C-407E-A947-70E740481C1C}">
                           <a14:useLocalDpi xmlns:a14="http://schemas.microsoft.com/office/drawing/2010/main" val="0"/>
                         </a:ext>
                         <a:ext uri="{96DAC541-7B7A-43D3-8B79-37D633B846F1}">
-                          <asvg:svgBlip xmlns:asvg="http://schemas.microsoft.com/office/drawing/2016/SVG/main" r:embed="rId23"/>
+                          <asvg:svgBlip xmlns:asvg="http://schemas.microsoft.com/office/drawing/2016/SVG/main" r:embed="rId24"/>
                         </a:ext>
                       </a:extLst>
                     </a:blip>
@@ -7782,13 +7801,13 @@
                     <pic:cNvPicPr/>
                   </pic:nvPicPr>
                   <pic:blipFill>
-                    <a:blip r:embed="rId24">
+                    <a:blip r:embed="rId25">
                       <a:extLst>
                         <a:ext uri="{28A0092B-C50C-407E-A947-70E740481C1C}">
                           <a14:useLocalDpi xmlns:a14="http://schemas.microsoft.com/office/drawing/2010/main" val="0"/>
                         </a:ext>
                         <a:ext uri="{96DAC541-7B7A-43D3-8B79-37D633B846F1}">
-                          <asvg:svgBlip xmlns:asvg="http://schemas.microsoft.com/office/drawing/2016/SVG/main" r:embed="rId25"/>
+                          <asvg:svgBlip xmlns:asvg="http://schemas.microsoft.com/office/drawing/2016/SVG/main" r:embed="rId26"/>
                         </a:ext>
                       </a:extLst>
                     </a:blip>

</xml_diff>